<commit_message>
Further progress on report
</commit_message>
<xml_diff>
--- a/FINAL_REPORT.docx
+++ b/FINAL_REPORT.docx
@@ -137,7 +137,7 @@
         <w:t>2</w:t>
       </w:r>
       <w:r>
-        <w:t>6</w:t>
+        <w:t>9</w:t>
       </w:r>
       <w:r>
         <w:rPr>
@@ -505,7 +505,7 @@
         <w:t xml:space="preserve">Date </w:t>
       </w:r>
       <w:r>
-        <w:t xml:space="preserve">    26</w:t>
+        <w:t xml:space="preserve">    29</w:t>
       </w:r>
       <w:r>
         <w:rPr>
@@ -588,7 +588,7 @@
     <w:p/>
     <w:p>
       <w:r>
-        <w:t>Date     26</w:t>
+        <w:t>Date     29</w:t>
       </w:r>
       <w:r>
         <w:rPr>
@@ -635,41 +635,6 @@
         <w:t>Acknowledgements</w:t>
       </w:r>
     </w:p>
-    <w:p/>
-    <w:p>
-      <w:pPr>
-        <w:rPr>
-          <w:color w:val="0070C0"/>
-        </w:rPr>
-      </w:pPr>
-      <w:r>
-        <w:rPr>
-          <w:color w:val="0070C0"/>
-        </w:rPr>
-        <w:t>I am grateful to…</w:t>
-      </w:r>
-    </w:p>
-    <w:p>
-      <w:pPr>
-        <w:rPr>
-          <w:color w:val="0070C0"/>
-        </w:rPr>
-      </w:pPr>
-    </w:p>
-    <w:p>
-      <w:pPr>
-        <w:rPr>
-          <w:color w:val="0070C0"/>
-        </w:rPr>
-      </w:pPr>
-      <w:r>
-        <w:rPr>
-          <w:color w:val="0070C0"/>
-        </w:rPr>
-        <w:t>I’d like to thank…</w:t>
-      </w:r>
-    </w:p>
-    <w:p/>
     <w:p/>
     <w:p>
       <w:pPr>
@@ -1402,7 +1367,7 @@
         <w:rPr>
           <w:noProof/>
         </w:rPr>
-        <w:instrText xml:space="preserve"> PAGEREF _Toc512683852 \h </w:instrText>
+        <w:instrText xml:space="preserve"> PAGEREF _Toc512696648 \h </w:instrText>
       </w:r>
       <w:r>
         <w:rPr>
@@ -1419,7 +1384,7 @@
         <w:rPr>
           <w:noProof/>
         </w:rPr>
-        <w:t>6</w:t>
+        <w:t>7</w:t>
       </w:r>
       <w:r>
         <w:rPr>
@@ -1479,7 +1444,7 @@
         <w:rPr>
           <w:noProof/>
         </w:rPr>
-        <w:instrText xml:space="preserve"> PAGEREF _Toc512683853 \h </w:instrText>
+        <w:instrText xml:space="preserve"> PAGEREF _Toc512696649 \h </w:instrText>
       </w:r>
       <w:r>
         <w:rPr>
@@ -1496,7 +1461,7 @@
         <w:rPr>
           <w:noProof/>
         </w:rPr>
-        <w:t>6</w:t>
+        <w:t>7</w:t>
       </w:r>
       <w:r>
         <w:rPr>
@@ -1557,7 +1522,7 @@
         <w:rPr>
           <w:noProof/>
         </w:rPr>
-        <w:instrText xml:space="preserve"> PAGEREF _Toc512683854 \h </w:instrText>
+        <w:instrText xml:space="preserve"> PAGEREF _Toc512696650 \h </w:instrText>
       </w:r>
       <w:r>
         <w:rPr>
@@ -1574,7 +1539,7 @@
         <w:rPr>
           <w:noProof/>
         </w:rPr>
-        <w:t>6</w:t>
+        <w:t>7</w:t>
       </w:r>
       <w:r>
         <w:rPr>
@@ -1634,7 +1599,7 @@
         <w:rPr>
           <w:noProof/>
         </w:rPr>
-        <w:instrText xml:space="preserve"> PAGEREF _Toc512683855 \h </w:instrText>
+        <w:instrText xml:space="preserve"> PAGEREF _Toc512696651 \h </w:instrText>
       </w:r>
       <w:r>
         <w:rPr>
@@ -1651,7 +1616,7 @@
         <w:rPr>
           <w:noProof/>
         </w:rPr>
-        <w:t>6</w:t>
+        <w:t>7</w:t>
       </w:r>
       <w:r>
         <w:rPr>
@@ -1713,7 +1678,7 @@
         <w:rPr>
           <w:noProof/>
         </w:rPr>
-        <w:instrText xml:space="preserve"> PAGEREF _Toc512683856 \h </w:instrText>
+        <w:instrText xml:space="preserve"> PAGEREF _Toc512696652 \h </w:instrText>
       </w:r>
       <w:r>
         <w:rPr>
@@ -1730,7 +1695,7 @@
         <w:rPr>
           <w:noProof/>
         </w:rPr>
-        <w:t>7</w:t>
+        <w:t>8</w:t>
       </w:r>
       <w:r>
         <w:rPr>
@@ -1790,7 +1755,7 @@
         <w:rPr>
           <w:noProof/>
         </w:rPr>
-        <w:instrText xml:space="preserve"> PAGEREF _Toc512683857 \h </w:instrText>
+        <w:instrText xml:space="preserve"> PAGEREF _Toc512696653 \h </w:instrText>
       </w:r>
       <w:r>
         <w:rPr>
@@ -1807,7 +1772,7 @@
         <w:rPr>
           <w:noProof/>
         </w:rPr>
-        <w:t>7</w:t>
+        <w:t>8</w:t>
       </w:r>
       <w:r>
         <w:rPr>
@@ -1867,7 +1832,7 @@
         <w:rPr>
           <w:noProof/>
         </w:rPr>
-        <w:instrText xml:space="preserve"> PAGEREF _Toc512683858 \h </w:instrText>
+        <w:instrText xml:space="preserve"> PAGEREF _Toc512696654 \h </w:instrText>
       </w:r>
       <w:r>
         <w:rPr>
@@ -1884,7 +1849,7 @@
         <w:rPr>
           <w:noProof/>
         </w:rPr>
-        <w:t>7</w:t>
+        <w:t>8</w:t>
       </w:r>
       <w:r>
         <w:rPr>
@@ -1946,7 +1911,7 @@
         <w:rPr>
           <w:noProof/>
         </w:rPr>
-        <w:instrText xml:space="preserve"> PAGEREF _Toc512683859 \h </w:instrText>
+        <w:instrText xml:space="preserve"> PAGEREF _Toc512696655 \h </w:instrText>
       </w:r>
       <w:r>
         <w:rPr>
@@ -1963,7 +1928,7 @@
         <w:rPr>
           <w:noProof/>
         </w:rPr>
-        <w:t>8</w:t>
+        <w:t>9</w:t>
       </w:r>
       <w:r>
         <w:rPr>
@@ -2025,7 +1990,7 @@
         <w:rPr>
           <w:noProof/>
         </w:rPr>
-        <w:instrText xml:space="preserve"> PAGEREF _Toc512683860 \h </w:instrText>
+        <w:instrText xml:space="preserve"> PAGEREF _Toc512696656 \h </w:instrText>
       </w:r>
       <w:r>
         <w:rPr>
@@ -2042,7 +2007,7 @@
         <w:rPr>
           <w:noProof/>
         </w:rPr>
-        <w:t>9</w:t>
+        <w:t>10</w:t>
       </w:r>
       <w:r>
         <w:rPr>
@@ -2104,7 +2069,7 @@
         <w:rPr>
           <w:noProof/>
         </w:rPr>
-        <w:instrText xml:space="preserve"> PAGEREF _Toc512683861 \h </w:instrText>
+        <w:instrText xml:space="preserve"> PAGEREF _Toc512696657 \h </w:instrText>
       </w:r>
       <w:r>
         <w:rPr>
@@ -2121,7 +2086,7 @@
         <w:rPr>
           <w:noProof/>
         </w:rPr>
-        <w:t>9</w:t>
+        <w:t>10</w:t>
       </w:r>
       <w:r>
         <w:rPr>
@@ -2183,7 +2148,7 @@
         <w:rPr>
           <w:noProof/>
         </w:rPr>
-        <w:instrText xml:space="preserve"> PAGEREF _Toc512683862 \h </w:instrText>
+        <w:instrText xml:space="preserve"> PAGEREF _Toc512696658 \h </w:instrText>
       </w:r>
       <w:r>
         <w:rPr>
@@ -2200,7 +2165,7 @@
         <w:rPr>
           <w:noProof/>
         </w:rPr>
-        <w:t>10</w:t>
+        <w:t>11</w:t>
       </w:r>
       <w:r>
         <w:rPr>
@@ -2262,7 +2227,7 @@
         <w:rPr>
           <w:noProof/>
         </w:rPr>
-        <w:instrText xml:space="preserve"> PAGEREF _Toc512683863 \h </w:instrText>
+        <w:instrText xml:space="preserve"> PAGEREF _Toc512696659 \h </w:instrText>
       </w:r>
       <w:r>
         <w:rPr>
@@ -2279,7 +2244,7 @@
         <w:rPr>
           <w:noProof/>
         </w:rPr>
-        <w:t>10</w:t>
+        <w:t>11</w:t>
       </w:r>
       <w:r>
         <w:rPr>
@@ -2341,7 +2306,7 @@
         <w:rPr>
           <w:noProof/>
         </w:rPr>
-        <w:instrText xml:space="preserve"> PAGEREF _Toc512683864 \h </w:instrText>
+        <w:instrText xml:space="preserve"> PAGEREF _Toc512696660 \h </w:instrText>
       </w:r>
       <w:r>
         <w:rPr>
@@ -2358,7 +2323,7 @@
         <w:rPr>
           <w:noProof/>
         </w:rPr>
-        <w:t>10</w:t>
+        <w:t>11</w:t>
       </w:r>
       <w:r>
         <w:rPr>
@@ -2418,7 +2383,7 @@
         <w:rPr>
           <w:noProof/>
         </w:rPr>
-        <w:instrText xml:space="preserve"> PAGEREF _Toc512683865 \h </w:instrText>
+        <w:instrText xml:space="preserve"> PAGEREF _Toc512696661 \h </w:instrText>
       </w:r>
       <w:r>
         <w:rPr>
@@ -2435,7 +2400,7 @@
         <w:rPr>
           <w:noProof/>
         </w:rPr>
-        <w:t>11</w:t>
+        <w:t>12</w:t>
       </w:r>
       <w:r>
         <w:rPr>
@@ -2495,7 +2460,7 @@
         <w:rPr>
           <w:noProof/>
         </w:rPr>
-        <w:instrText xml:space="preserve"> PAGEREF _Toc512683866 \h </w:instrText>
+        <w:instrText xml:space="preserve"> PAGEREF _Toc512696662 \h </w:instrText>
       </w:r>
       <w:r>
         <w:rPr>
@@ -2512,7 +2477,7 @@
         <w:rPr>
           <w:noProof/>
         </w:rPr>
-        <w:t>12</w:t>
+        <w:t>13</w:t>
       </w:r>
       <w:r>
         <w:rPr>
@@ -2556,7 +2521,7 @@
         <w:rPr>
           <w:noProof/>
         </w:rPr>
-        <w:t>Objectives</w:t>
+        <w:t>Restrictions of VR</w:t>
       </w:r>
       <w:r>
         <w:rPr>
@@ -2574,7 +2539,7 @@
         <w:rPr>
           <w:noProof/>
         </w:rPr>
-        <w:instrText xml:space="preserve"> PAGEREF _Toc512683867 \h </w:instrText>
+        <w:instrText xml:space="preserve"> PAGEREF _Toc512696663 \h </w:instrText>
       </w:r>
       <w:r>
         <w:rPr>
@@ -2591,7 +2556,7 @@
         <w:rPr>
           <w:noProof/>
         </w:rPr>
-        <w:t>13</w:t>
+        <w:t>14</w:t>
       </w:r>
       <w:r>
         <w:rPr>
@@ -2617,7 +2582,6 @@
       <w:r>
         <w:rPr>
           <w:noProof/>
-          <w:lang w:val="en-US"/>
         </w:rPr>
         <w:t>4.1.</w:t>
       </w:r>
@@ -2633,9 +2597,8 @@
       <w:r>
         <w:rPr>
           <w:noProof/>
-          <w:lang w:val="en-US"/>
-        </w:rPr>
-        <w:t>The Task</w:t>
+        </w:rPr>
+        <w:t>Effective Resolution of Head-mounted Displays</w:t>
       </w:r>
       <w:r>
         <w:rPr>
@@ -2653,7 +2616,7 @@
         <w:rPr>
           <w:noProof/>
         </w:rPr>
-        <w:instrText xml:space="preserve"> PAGEREF _Toc512683868 \h </w:instrText>
+        <w:instrText xml:space="preserve"> PAGEREF _Toc512696664 \h </w:instrText>
       </w:r>
       <w:r>
         <w:rPr>
@@ -2670,7 +2633,7 @@
         <w:rPr>
           <w:noProof/>
         </w:rPr>
-        <w:t>13</w:t>
+        <w:t>14</w:t>
       </w:r>
       <w:r>
         <w:rPr>
@@ -2696,7 +2659,6 @@
       <w:r>
         <w:rPr>
           <w:noProof/>
-          <w:lang w:val="en-US"/>
         </w:rPr>
         <w:t>4.2.</w:t>
       </w:r>
@@ -2712,9 +2674,8 @@
       <w:r>
         <w:rPr>
           <w:noProof/>
-          <w:lang w:val="en-US"/>
-        </w:rPr>
-        <w:t>What this entails</w:t>
+        </w:rPr>
+        <w:t>Maintaining suitable frame rate</w:t>
       </w:r>
       <w:r>
         <w:rPr>
@@ -2732,7 +2693,7 @@
         <w:rPr>
           <w:noProof/>
         </w:rPr>
-        <w:instrText xml:space="preserve"> PAGEREF _Toc512683869 \h </w:instrText>
+        <w:instrText xml:space="preserve"> PAGEREF _Toc512696665 \h </w:instrText>
       </w:r>
       <w:r>
         <w:rPr>
@@ -2749,7 +2710,84 @@
         <w:rPr>
           <w:noProof/>
         </w:rPr>
-        <w:t>13</w:t>
+        <w:t>14</w:t>
+      </w:r>
+      <w:r>
+        <w:rPr>
+          <w:noProof/>
+        </w:rPr>
+        <w:fldChar w:fldCharType="end"/>
+      </w:r>
+    </w:p>
+    <w:p>
+      <w:pPr>
+        <w:pStyle w:val="TOC2"/>
+        <w:tabs>
+          <w:tab w:val="left" w:pos="880"/>
+          <w:tab w:val="right" w:leader="dot" w:pos="8290"/>
+        </w:tabs>
+        <w:rPr>
+          <w:rFonts w:asciiTheme="minorHAnsi" w:hAnsiTheme="minorHAnsi" w:cstheme="minorBidi"/>
+          <w:smallCaps w:val="0"/>
+          <w:noProof/>
+          <w:lang w:eastAsia="en-GB"/>
+        </w:rPr>
+      </w:pPr>
+      <w:r>
+        <w:rPr>
+          <w:noProof/>
+        </w:rPr>
+        <w:t>4.3.</w:t>
+      </w:r>
+      <w:r>
+        <w:rPr>
+          <w:rFonts w:asciiTheme="minorHAnsi" w:hAnsiTheme="minorHAnsi" w:cstheme="minorBidi"/>
+          <w:smallCaps w:val="0"/>
+          <w:noProof/>
+          <w:lang w:eastAsia="en-GB"/>
+        </w:rPr>
+        <w:tab/>
+      </w:r>
+      <w:r>
+        <w:rPr>
+          <w:noProof/>
+        </w:rPr>
+        <w:t>Play space size</w:t>
+      </w:r>
+      <w:r>
+        <w:rPr>
+          <w:noProof/>
+        </w:rPr>
+        <w:tab/>
+      </w:r>
+      <w:r>
+        <w:rPr>
+          <w:noProof/>
+        </w:rPr>
+        <w:fldChar w:fldCharType="begin"/>
+      </w:r>
+      <w:r>
+        <w:rPr>
+          <w:noProof/>
+        </w:rPr>
+        <w:instrText xml:space="preserve"> PAGEREF _Toc512696666 \h </w:instrText>
+      </w:r>
+      <w:r>
+        <w:rPr>
+          <w:noProof/>
+        </w:rPr>
+      </w:r>
+      <w:r>
+        <w:rPr>
+          <w:noProof/>
+        </w:rPr>
+        <w:fldChar w:fldCharType="separate"/>
+      </w:r>
+      <w:r>
+        <w:rPr>
+          <w:noProof/>
+        </w:rPr>
+        <w:t>15</w:t>
       </w:r>
       <w:r>
         <w:rPr>
@@ -2793,7 +2831,7 @@
         <w:rPr>
           <w:noProof/>
         </w:rPr>
-        <w:t>Restrictions of VR</w:t>
+        <w:t>Objectives</w:t>
       </w:r>
       <w:r>
         <w:rPr>
@@ -2811,7 +2849,7 @@
         <w:rPr>
           <w:noProof/>
         </w:rPr>
-        <w:instrText xml:space="preserve"> PAGEREF _Toc512683870 \h </w:instrText>
+        <w:instrText xml:space="preserve"> PAGEREF _Toc512696667 \h </w:instrText>
       </w:r>
       <w:r>
         <w:rPr>
@@ -2828,7 +2866,7 @@
         <w:rPr>
           <w:noProof/>
         </w:rPr>
-        <w:t>14</w:t>
+        <w:t>16</w:t>
       </w:r>
       <w:r>
         <w:rPr>
@@ -2854,6 +2892,7 @@
       <w:r>
         <w:rPr>
           <w:noProof/>
+          <w:lang w:val="en-US"/>
         </w:rPr>
         <w:t>5.1.</w:t>
       </w:r>
@@ -2869,8 +2908,9 @@
       <w:r>
         <w:rPr>
           <w:noProof/>
-        </w:rPr>
-        <w:t>Effective Resolution of Head-mounted Displays</w:t>
+          <w:lang w:val="en-US"/>
+        </w:rPr>
+        <w:t>The Task</w:t>
       </w:r>
       <w:r>
         <w:rPr>
@@ -2888,7 +2928,7 @@
         <w:rPr>
           <w:noProof/>
         </w:rPr>
-        <w:instrText xml:space="preserve"> PAGEREF _Toc512683871 \h </w:instrText>
+        <w:instrText xml:space="preserve"> PAGEREF _Toc512696668 \h </w:instrText>
       </w:r>
       <w:r>
         <w:rPr>
@@ -2905,7 +2945,86 @@
         <w:rPr>
           <w:noProof/>
         </w:rPr>
-        <w:t>14</w:t>
+        <w:t>16</w:t>
+      </w:r>
+      <w:r>
+        <w:rPr>
+          <w:noProof/>
+        </w:rPr>
+        <w:fldChar w:fldCharType="end"/>
+      </w:r>
+    </w:p>
+    <w:p>
+      <w:pPr>
+        <w:pStyle w:val="TOC1"/>
+        <w:tabs>
+          <w:tab w:val="left" w:pos="440"/>
+          <w:tab w:val="right" w:leader="dot" w:pos="8290"/>
+        </w:tabs>
+        <w:rPr>
+          <w:rFonts w:asciiTheme="minorHAnsi" w:hAnsiTheme="minorHAnsi" w:cstheme="minorBidi"/>
+          <w:b w:val="0"/>
+          <w:caps w:val="0"/>
+          <w:noProof/>
+          <w:lang w:eastAsia="en-GB"/>
+        </w:rPr>
+      </w:pPr>
+      <w:r>
+        <w:rPr>
+          <w:noProof/>
+        </w:rPr>
+        <w:t>6.</w:t>
+      </w:r>
+      <w:r>
+        <w:rPr>
+          <w:rFonts w:asciiTheme="minorHAnsi" w:hAnsiTheme="minorHAnsi" w:cstheme="minorBidi"/>
+          <w:b w:val="0"/>
+          <w:caps w:val="0"/>
+          <w:noProof/>
+          <w:lang w:eastAsia="en-GB"/>
+        </w:rPr>
+        <w:tab/>
+      </w:r>
+      <w:r>
+        <w:rPr>
+          <w:noProof/>
+        </w:rPr>
+        <w:t>Designing the Game</w:t>
+      </w:r>
+      <w:r>
+        <w:rPr>
+          <w:noProof/>
+        </w:rPr>
+        <w:tab/>
+      </w:r>
+      <w:r>
+        <w:rPr>
+          <w:noProof/>
+        </w:rPr>
+        <w:fldChar w:fldCharType="begin"/>
+      </w:r>
+      <w:r>
+        <w:rPr>
+          <w:noProof/>
+        </w:rPr>
+        <w:instrText xml:space="preserve"> PAGEREF _Toc512696669 \h </w:instrText>
+      </w:r>
+      <w:r>
+        <w:rPr>
+          <w:noProof/>
+        </w:rPr>
+      </w:r>
+      <w:r>
+        <w:rPr>
+          <w:noProof/>
+        </w:rPr>
+        <w:fldChar w:fldCharType="separate"/>
+      </w:r>
+      <w:r>
+        <w:rPr>
+          <w:noProof/>
+        </w:rPr>
+        <w:t>17</w:t>
       </w:r>
       <w:r>
         <w:rPr>
@@ -2931,8 +3050,9 @@
       <w:r>
         <w:rPr>
           <w:noProof/>
-        </w:rPr>
-        <w:t>5.2.</w:t>
+          <w:lang w:val="en-US"/>
+        </w:rPr>
+        <w:t>6.1.</w:t>
       </w:r>
       <w:r>
         <w:rPr>
@@ -2946,8 +3066,9 @@
       <w:r>
         <w:rPr>
           <w:noProof/>
-        </w:rPr>
-        <w:t>Maintaining suitable frame rate</w:t>
+          <w:lang w:val="en-US"/>
+        </w:rPr>
+        <w:t>Fueling the Engine</w:t>
       </w:r>
       <w:r>
         <w:rPr>
@@ -2965,7 +3086,7 @@
         <w:rPr>
           <w:noProof/>
         </w:rPr>
-        <w:instrText xml:space="preserve"> PAGEREF _Toc512683872 \h </w:instrText>
+        <w:instrText xml:space="preserve"> PAGEREF _Toc512696670 \h </w:instrText>
       </w:r>
       <w:r>
         <w:rPr>
@@ -2982,7 +3103,244 @@
         <w:rPr>
           <w:noProof/>
         </w:rPr>
-        <w:t>14</w:t>
+        <w:t>17</w:t>
+      </w:r>
+      <w:r>
+        <w:rPr>
+          <w:noProof/>
+        </w:rPr>
+        <w:fldChar w:fldCharType="end"/>
+      </w:r>
+    </w:p>
+    <w:p>
+      <w:pPr>
+        <w:pStyle w:val="TOC3"/>
+        <w:tabs>
+          <w:tab w:val="left" w:pos="1320"/>
+          <w:tab w:val="right" w:leader="dot" w:pos="8290"/>
+        </w:tabs>
+        <w:rPr>
+          <w:rFonts w:asciiTheme="minorHAnsi" w:hAnsiTheme="minorHAnsi" w:cstheme="minorBidi"/>
+          <w:i w:val="0"/>
+          <w:noProof/>
+          <w:lang w:eastAsia="en-GB"/>
+        </w:rPr>
+      </w:pPr>
+      <w:r>
+        <w:rPr>
+          <w:noProof/>
+          <w:lang w:val="en-US"/>
+        </w:rPr>
+        <w:t>6.1.1.</w:t>
+      </w:r>
+      <w:r>
+        <w:rPr>
+          <w:rFonts w:asciiTheme="minorHAnsi" w:hAnsiTheme="minorHAnsi" w:cstheme="minorBidi"/>
+          <w:i w:val="0"/>
+          <w:noProof/>
+          <w:lang w:eastAsia="en-GB"/>
+        </w:rPr>
+        <w:tab/>
+      </w:r>
+      <w:r>
+        <w:rPr>
+          <w:noProof/>
+          <w:lang w:val="en-US"/>
+        </w:rPr>
+        <w:t>Spawning of coal</w:t>
+      </w:r>
+      <w:r>
+        <w:rPr>
+          <w:noProof/>
+        </w:rPr>
+        <w:tab/>
+      </w:r>
+      <w:r>
+        <w:rPr>
+          <w:noProof/>
+        </w:rPr>
+        <w:fldChar w:fldCharType="begin"/>
+      </w:r>
+      <w:r>
+        <w:rPr>
+          <w:noProof/>
+        </w:rPr>
+        <w:instrText xml:space="preserve"> PAGEREF _Toc512696671 \h </w:instrText>
+      </w:r>
+      <w:r>
+        <w:rPr>
+          <w:noProof/>
+        </w:rPr>
+      </w:r>
+      <w:r>
+        <w:rPr>
+          <w:noProof/>
+        </w:rPr>
+        <w:fldChar w:fldCharType="separate"/>
+      </w:r>
+      <w:r>
+        <w:rPr>
+          <w:noProof/>
+        </w:rPr>
+        <w:t>17</w:t>
+      </w:r>
+      <w:r>
+        <w:rPr>
+          <w:noProof/>
+        </w:rPr>
+        <w:fldChar w:fldCharType="end"/>
+      </w:r>
+    </w:p>
+    <w:p>
+      <w:pPr>
+        <w:pStyle w:val="TOC3"/>
+        <w:tabs>
+          <w:tab w:val="left" w:pos="1320"/>
+          <w:tab w:val="right" w:leader="dot" w:pos="8290"/>
+        </w:tabs>
+        <w:rPr>
+          <w:rFonts w:asciiTheme="minorHAnsi" w:hAnsiTheme="minorHAnsi" w:cstheme="minorBidi"/>
+          <w:i w:val="0"/>
+          <w:noProof/>
+          <w:lang w:eastAsia="en-GB"/>
+        </w:rPr>
+      </w:pPr>
+      <w:r>
+        <w:rPr>
+          <w:noProof/>
+          <w:lang w:val="en-US"/>
+        </w:rPr>
+        <w:t>6.1.2.</w:t>
+      </w:r>
+      <w:r>
+        <w:rPr>
+          <w:rFonts w:asciiTheme="minorHAnsi" w:hAnsiTheme="minorHAnsi" w:cstheme="minorBidi"/>
+          <w:i w:val="0"/>
+          <w:noProof/>
+          <w:lang w:eastAsia="en-GB"/>
+        </w:rPr>
+        <w:tab/>
+      </w:r>
+      <w:r>
+        <w:rPr>
+          <w:noProof/>
+          <w:lang w:val="en-US"/>
+        </w:rPr>
+        <w:t>Moving coal into furnace</w:t>
+      </w:r>
+      <w:r>
+        <w:rPr>
+          <w:noProof/>
+        </w:rPr>
+        <w:tab/>
+      </w:r>
+      <w:r>
+        <w:rPr>
+          <w:noProof/>
+        </w:rPr>
+        <w:fldChar w:fldCharType="begin"/>
+      </w:r>
+      <w:r>
+        <w:rPr>
+          <w:noProof/>
+        </w:rPr>
+        <w:instrText xml:space="preserve"> PAGEREF _Toc512696672 \h </w:instrText>
+      </w:r>
+      <w:r>
+        <w:rPr>
+          <w:noProof/>
+        </w:rPr>
+      </w:r>
+      <w:r>
+        <w:rPr>
+          <w:noProof/>
+        </w:rPr>
+        <w:fldChar w:fldCharType="separate"/>
+      </w:r>
+      <w:r>
+        <w:rPr>
+          <w:noProof/>
+        </w:rPr>
+        <w:t>17</w:t>
+      </w:r>
+      <w:r>
+        <w:rPr>
+          <w:noProof/>
+        </w:rPr>
+        <w:fldChar w:fldCharType="end"/>
+      </w:r>
+    </w:p>
+    <w:p>
+      <w:pPr>
+        <w:pStyle w:val="TOC3"/>
+        <w:tabs>
+          <w:tab w:val="left" w:pos="1320"/>
+          <w:tab w:val="right" w:leader="dot" w:pos="8290"/>
+        </w:tabs>
+        <w:rPr>
+          <w:rFonts w:asciiTheme="minorHAnsi" w:hAnsiTheme="minorHAnsi" w:cstheme="minorBidi"/>
+          <w:i w:val="0"/>
+          <w:noProof/>
+          <w:lang w:eastAsia="en-GB"/>
+        </w:rPr>
+      </w:pPr>
+      <w:r>
+        <w:rPr>
+          <w:noProof/>
+          <w:lang w:val="en-US"/>
+        </w:rPr>
+        <w:t>6.1.3.</w:t>
+      </w:r>
+      <w:r>
+        <w:rPr>
+          <w:rFonts w:asciiTheme="minorHAnsi" w:hAnsiTheme="minorHAnsi" w:cstheme="minorBidi"/>
+          <w:i w:val="0"/>
+          <w:noProof/>
+          <w:lang w:eastAsia="en-GB"/>
+        </w:rPr>
+        <w:tab/>
+      </w:r>
+      <w:r>
+        <w:rPr>
+          <w:noProof/>
+          <w:lang w:val="en-US"/>
+        </w:rPr>
+        <w:t>Deletion of Coal</w:t>
+      </w:r>
+      <w:r>
+        <w:rPr>
+          <w:noProof/>
+        </w:rPr>
+        <w:tab/>
+      </w:r>
+      <w:r>
+        <w:rPr>
+          <w:noProof/>
+        </w:rPr>
+        <w:fldChar w:fldCharType="begin"/>
+      </w:r>
+      <w:r>
+        <w:rPr>
+          <w:noProof/>
+        </w:rPr>
+        <w:instrText xml:space="preserve"> PAGEREF _Toc512696673 \h </w:instrText>
+      </w:r>
+      <w:r>
+        <w:rPr>
+          <w:noProof/>
+        </w:rPr>
+      </w:r>
+      <w:r>
+        <w:rPr>
+          <w:noProof/>
+        </w:rPr>
+        <w:fldChar w:fldCharType="separate"/>
+      </w:r>
+      <w:r>
+        <w:rPr>
+          <w:noProof/>
+        </w:rPr>
+        <w:t>17</w:t>
       </w:r>
       <w:r>
         <w:rPr>
@@ -3009,7 +3367,7 @@
         <w:rPr>
           <w:noProof/>
         </w:rPr>
-        <w:t>5.3.</w:t>
+        <w:t>6.2.</w:t>
       </w:r>
       <w:r>
         <w:rPr>
@@ -3024,7 +3382,7 @@
         <w:rPr>
           <w:noProof/>
         </w:rPr>
-        <w:t>Play space size</w:t>
+        <w:t>Cooling the engine</w:t>
       </w:r>
       <w:r>
         <w:rPr>
@@ -3042,7 +3400,7 @@
         <w:rPr>
           <w:noProof/>
         </w:rPr>
-        <w:instrText xml:space="preserve"> PAGEREF _Toc512683873 \h </w:instrText>
+        <w:instrText xml:space="preserve"> PAGEREF _Toc512696674 \h </w:instrText>
       </w:r>
       <w:r>
         <w:rPr>
@@ -3059,7 +3417,623 @@
         <w:rPr>
           <w:noProof/>
         </w:rPr>
-        <w:t>15</w:t>
+        <w:t>18</w:t>
+      </w:r>
+      <w:r>
+        <w:rPr>
+          <w:noProof/>
+        </w:rPr>
+        <w:fldChar w:fldCharType="end"/>
+      </w:r>
+    </w:p>
+    <w:p>
+      <w:pPr>
+        <w:pStyle w:val="TOC3"/>
+        <w:tabs>
+          <w:tab w:val="left" w:pos="1320"/>
+          <w:tab w:val="right" w:leader="dot" w:pos="8290"/>
+        </w:tabs>
+        <w:rPr>
+          <w:rFonts w:asciiTheme="minorHAnsi" w:hAnsiTheme="minorHAnsi" w:cstheme="minorBidi"/>
+          <w:i w:val="0"/>
+          <w:noProof/>
+          <w:lang w:eastAsia="en-GB"/>
+        </w:rPr>
+      </w:pPr>
+      <w:r>
+        <w:rPr>
+          <w:noProof/>
+        </w:rPr>
+        <w:t>6.2.1.</w:t>
+      </w:r>
+      <w:r>
+        <w:rPr>
+          <w:rFonts w:asciiTheme="minorHAnsi" w:hAnsiTheme="minorHAnsi" w:cstheme="minorBidi"/>
+          <w:i w:val="0"/>
+          <w:noProof/>
+          <w:lang w:eastAsia="en-GB"/>
+        </w:rPr>
+        <w:tab/>
+      </w:r>
+      <w:r>
+        <w:rPr>
+          <w:noProof/>
+        </w:rPr>
+        <w:t>Spawning of water</w:t>
+      </w:r>
+      <w:r>
+        <w:rPr>
+          <w:noProof/>
+        </w:rPr>
+        <w:tab/>
+      </w:r>
+      <w:r>
+        <w:rPr>
+          <w:noProof/>
+        </w:rPr>
+        <w:fldChar w:fldCharType="begin"/>
+      </w:r>
+      <w:r>
+        <w:rPr>
+          <w:noProof/>
+        </w:rPr>
+        <w:instrText xml:space="preserve"> PAGEREF _Toc512696675 \h </w:instrText>
+      </w:r>
+      <w:r>
+        <w:rPr>
+          <w:noProof/>
+        </w:rPr>
+      </w:r>
+      <w:r>
+        <w:rPr>
+          <w:noProof/>
+        </w:rPr>
+        <w:fldChar w:fldCharType="separate"/>
+      </w:r>
+      <w:r>
+        <w:rPr>
+          <w:noProof/>
+        </w:rPr>
+        <w:t>18</w:t>
+      </w:r>
+      <w:r>
+        <w:rPr>
+          <w:noProof/>
+        </w:rPr>
+        <w:fldChar w:fldCharType="end"/>
+      </w:r>
+    </w:p>
+    <w:p>
+      <w:pPr>
+        <w:pStyle w:val="TOC3"/>
+        <w:tabs>
+          <w:tab w:val="left" w:pos="1320"/>
+          <w:tab w:val="right" w:leader="dot" w:pos="8290"/>
+        </w:tabs>
+        <w:rPr>
+          <w:rFonts w:asciiTheme="minorHAnsi" w:hAnsiTheme="minorHAnsi" w:cstheme="minorBidi"/>
+          <w:i w:val="0"/>
+          <w:noProof/>
+          <w:lang w:eastAsia="en-GB"/>
+        </w:rPr>
+      </w:pPr>
+      <w:r>
+        <w:rPr>
+          <w:noProof/>
+        </w:rPr>
+        <w:t>6.2.2.</w:t>
+      </w:r>
+      <w:r>
+        <w:rPr>
+          <w:rFonts w:asciiTheme="minorHAnsi" w:hAnsiTheme="minorHAnsi" w:cstheme="minorBidi"/>
+          <w:i w:val="0"/>
+          <w:noProof/>
+          <w:lang w:eastAsia="en-GB"/>
+        </w:rPr>
+        <w:tab/>
+      </w:r>
+      <w:r>
+        <w:rPr>
+          <w:noProof/>
+        </w:rPr>
+        <w:t>Moving water into receptor</w:t>
+      </w:r>
+      <w:r>
+        <w:rPr>
+          <w:noProof/>
+        </w:rPr>
+        <w:tab/>
+      </w:r>
+      <w:r>
+        <w:rPr>
+          <w:noProof/>
+        </w:rPr>
+        <w:fldChar w:fldCharType="begin"/>
+      </w:r>
+      <w:r>
+        <w:rPr>
+          <w:noProof/>
+        </w:rPr>
+        <w:instrText xml:space="preserve"> PAGEREF _Toc512696676 \h </w:instrText>
+      </w:r>
+      <w:r>
+        <w:rPr>
+          <w:noProof/>
+        </w:rPr>
+      </w:r>
+      <w:r>
+        <w:rPr>
+          <w:noProof/>
+        </w:rPr>
+        <w:fldChar w:fldCharType="separate"/>
+      </w:r>
+      <w:r>
+        <w:rPr>
+          <w:noProof/>
+        </w:rPr>
+        <w:t>18</w:t>
+      </w:r>
+      <w:r>
+        <w:rPr>
+          <w:noProof/>
+        </w:rPr>
+        <w:fldChar w:fldCharType="end"/>
+      </w:r>
+    </w:p>
+    <w:p>
+      <w:pPr>
+        <w:pStyle w:val="TOC3"/>
+        <w:tabs>
+          <w:tab w:val="left" w:pos="1320"/>
+          <w:tab w:val="right" w:leader="dot" w:pos="8290"/>
+        </w:tabs>
+        <w:rPr>
+          <w:rFonts w:asciiTheme="minorHAnsi" w:hAnsiTheme="minorHAnsi" w:cstheme="minorBidi"/>
+          <w:i w:val="0"/>
+          <w:noProof/>
+          <w:lang w:eastAsia="en-GB"/>
+        </w:rPr>
+      </w:pPr>
+      <w:r>
+        <w:rPr>
+          <w:noProof/>
+        </w:rPr>
+        <w:t>6.2.3.</w:t>
+      </w:r>
+      <w:r>
+        <w:rPr>
+          <w:rFonts w:asciiTheme="minorHAnsi" w:hAnsiTheme="minorHAnsi" w:cstheme="minorBidi"/>
+          <w:i w:val="0"/>
+          <w:noProof/>
+          <w:lang w:eastAsia="en-GB"/>
+        </w:rPr>
+        <w:tab/>
+      </w:r>
+      <w:r>
+        <w:rPr>
+          <w:noProof/>
+        </w:rPr>
+        <w:t>Deletion of water</w:t>
+      </w:r>
+      <w:r>
+        <w:rPr>
+          <w:noProof/>
+        </w:rPr>
+        <w:tab/>
+      </w:r>
+      <w:r>
+        <w:rPr>
+          <w:noProof/>
+        </w:rPr>
+        <w:fldChar w:fldCharType="begin"/>
+      </w:r>
+      <w:r>
+        <w:rPr>
+          <w:noProof/>
+        </w:rPr>
+        <w:instrText xml:space="preserve"> PAGEREF _Toc512696677 \h </w:instrText>
+      </w:r>
+      <w:r>
+        <w:rPr>
+          <w:noProof/>
+        </w:rPr>
+      </w:r>
+      <w:r>
+        <w:rPr>
+          <w:noProof/>
+        </w:rPr>
+        <w:fldChar w:fldCharType="separate"/>
+      </w:r>
+      <w:r>
+        <w:rPr>
+          <w:noProof/>
+        </w:rPr>
+        <w:t>18</w:t>
+      </w:r>
+      <w:r>
+        <w:rPr>
+          <w:noProof/>
+        </w:rPr>
+        <w:fldChar w:fldCharType="end"/>
+      </w:r>
+    </w:p>
+    <w:p>
+      <w:pPr>
+        <w:pStyle w:val="TOC2"/>
+        <w:tabs>
+          <w:tab w:val="left" w:pos="880"/>
+          <w:tab w:val="right" w:leader="dot" w:pos="8290"/>
+        </w:tabs>
+        <w:rPr>
+          <w:rFonts w:asciiTheme="minorHAnsi" w:hAnsiTheme="minorHAnsi" w:cstheme="minorBidi"/>
+          <w:smallCaps w:val="0"/>
+          <w:noProof/>
+          <w:lang w:eastAsia="en-GB"/>
+        </w:rPr>
+      </w:pPr>
+      <w:r>
+        <w:rPr>
+          <w:noProof/>
+        </w:rPr>
+        <w:t>6.3.</w:t>
+      </w:r>
+      <w:r>
+        <w:rPr>
+          <w:rFonts w:asciiTheme="minorHAnsi" w:hAnsiTheme="minorHAnsi" w:cstheme="minorBidi"/>
+          <w:smallCaps w:val="0"/>
+          <w:noProof/>
+          <w:lang w:eastAsia="en-GB"/>
+        </w:rPr>
+        <w:tab/>
+      </w:r>
+      <w:r>
+        <w:rPr>
+          <w:noProof/>
+        </w:rPr>
+        <w:t>Environment and motion</w:t>
+      </w:r>
+      <w:r>
+        <w:rPr>
+          <w:noProof/>
+        </w:rPr>
+        <w:tab/>
+      </w:r>
+      <w:r>
+        <w:rPr>
+          <w:noProof/>
+        </w:rPr>
+        <w:fldChar w:fldCharType="begin"/>
+      </w:r>
+      <w:r>
+        <w:rPr>
+          <w:noProof/>
+        </w:rPr>
+        <w:instrText xml:space="preserve"> PAGEREF _Toc512696678 \h </w:instrText>
+      </w:r>
+      <w:r>
+        <w:rPr>
+          <w:noProof/>
+        </w:rPr>
+      </w:r>
+      <w:r>
+        <w:rPr>
+          <w:noProof/>
+        </w:rPr>
+        <w:fldChar w:fldCharType="separate"/>
+      </w:r>
+      <w:r>
+        <w:rPr>
+          <w:noProof/>
+        </w:rPr>
+        <w:t>18</w:t>
+      </w:r>
+      <w:r>
+        <w:rPr>
+          <w:noProof/>
+        </w:rPr>
+        <w:fldChar w:fldCharType="end"/>
+      </w:r>
+    </w:p>
+    <w:p>
+      <w:pPr>
+        <w:pStyle w:val="TOC3"/>
+        <w:tabs>
+          <w:tab w:val="left" w:pos="1320"/>
+          <w:tab w:val="right" w:leader="dot" w:pos="8290"/>
+        </w:tabs>
+        <w:rPr>
+          <w:rFonts w:asciiTheme="minorHAnsi" w:hAnsiTheme="minorHAnsi" w:cstheme="minorBidi"/>
+          <w:i w:val="0"/>
+          <w:noProof/>
+          <w:lang w:eastAsia="en-GB"/>
+        </w:rPr>
+      </w:pPr>
+      <w:r>
+        <w:rPr>
+          <w:noProof/>
+        </w:rPr>
+        <w:t>6.3.1.</w:t>
+      </w:r>
+      <w:r>
+        <w:rPr>
+          <w:rFonts w:asciiTheme="minorHAnsi" w:hAnsiTheme="minorHAnsi" w:cstheme="minorBidi"/>
+          <w:i w:val="0"/>
+          <w:noProof/>
+          <w:lang w:eastAsia="en-GB"/>
+        </w:rPr>
+        <w:tab/>
+      </w:r>
+      <w:r>
+        <w:rPr>
+          <w:noProof/>
+        </w:rPr>
+        <w:t>Static environment</w:t>
+      </w:r>
+      <w:r>
+        <w:rPr>
+          <w:noProof/>
+        </w:rPr>
+        <w:tab/>
+      </w:r>
+      <w:r>
+        <w:rPr>
+          <w:noProof/>
+        </w:rPr>
+        <w:fldChar w:fldCharType="begin"/>
+      </w:r>
+      <w:r>
+        <w:rPr>
+          <w:noProof/>
+        </w:rPr>
+        <w:instrText xml:space="preserve"> PAGEREF _Toc512696679 \h </w:instrText>
+      </w:r>
+      <w:r>
+        <w:rPr>
+          <w:noProof/>
+        </w:rPr>
+      </w:r>
+      <w:r>
+        <w:rPr>
+          <w:noProof/>
+        </w:rPr>
+        <w:fldChar w:fldCharType="separate"/>
+      </w:r>
+      <w:r>
+        <w:rPr>
+          <w:noProof/>
+        </w:rPr>
+        <w:t>18</w:t>
+      </w:r>
+      <w:r>
+        <w:rPr>
+          <w:noProof/>
+        </w:rPr>
+        <w:fldChar w:fldCharType="end"/>
+      </w:r>
+    </w:p>
+    <w:p>
+      <w:pPr>
+        <w:pStyle w:val="TOC3"/>
+        <w:tabs>
+          <w:tab w:val="left" w:pos="1320"/>
+          <w:tab w:val="right" w:leader="dot" w:pos="8290"/>
+        </w:tabs>
+        <w:rPr>
+          <w:rFonts w:asciiTheme="minorHAnsi" w:hAnsiTheme="minorHAnsi" w:cstheme="minorBidi"/>
+          <w:i w:val="0"/>
+          <w:noProof/>
+          <w:lang w:eastAsia="en-GB"/>
+        </w:rPr>
+      </w:pPr>
+      <w:r>
+        <w:rPr>
+          <w:noProof/>
+        </w:rPr>
+        <w:t>6.3.2.</w:t>
+      </w:r>
+      <w:r>
+        <w:rPr>
+          <w:rFonts w:asciiTheme="minorHAnsi" w:hAnsiTheme="minorHAnsi" w:cstheme="minorBidi"/>
+          <w:i w:val="0"/>
+          <w:noProof/>
+          <w:lang w:eastAsia="en-GB"/>
+        </w:rPr>
+        <w:tab/>
+      </w:r>
+      <w:r>
+        <w:rPr>
+          <w:noProof/>
+        </w:rPr>
+        <w:t>Static train</w:t>
+      </w:r>
+      <w:r>
+        <w:rPr>
+          <w:noProof/>
+        </w:rPr>
+        <w:tab/>
+      </w:r>
+      <w:r>
+        <w:rPr>
+          <w:noProof/>
+        </w:rPr>
+        <w:fldChar w:fldCharType="begin"/>
+      </w:r>
+      <w:r>
+        <w:rPr>
+          <w:noProof/>
+        </w:rPr>
+        <w:instrText xml:space="preserve"> PAGEREF _Toc512696680 \h </w:instrText>
+      </w:r>
+      <w:r>
+        <w:rPr>
+          <w:noProof/>
+        </w:rPr>
+      </w:r>
+      <w:r>
+        <w:rPr>
+          <w:noProof/>
+        </w:rPr>
+        <w:fldChar w:fldCharType="separate"/>
+      </w:r>
+      <w:r>
+        <w:rPr>
+          <w:noProof/>
+        </w:rPr>
+        <w:t>18</w:t>
+      </w:r>
+      <w:r>
+        <w:rPr>
+          <w:noProof/>
+        </w:rPr>
+        <w:fldChar w:fldCharType="end"/>
+      </w:r>
+    </w:p>
+    <w:p>
+      <w:pPr>
+        <w:pStyle w:val="TOC2"/>
+        <w:tabs>
+          <w:tab w:val="left" w:pos="880"/>
+          <w:tab w:val="right" w:leader="dot" w:pos="8290"/>
+        </w:tabs>
+        <w:rPr>
+          <w:rFonts w:asciiTheme="minorHAnsi" w:hAnsiTheme="minorHAnsi" w:cstheme="minorBidi"/>
+          <w:smallCaps w:val="0"/>
+          <w:noProof/>
+          <w:lang w:eastAsia="en-GB"/>
+        </w:rPr>
+      </w:pPr>
+      <w:r>
+        <w:rPr>
+          <w:noProof/>
+        </w:rPr>
+        <w:t>6.4.</w:t>
+      </w:r>
+      <w:r>
+        <w:rPr>
+          <w:rFonts w:asciiTheme="minorHAnsi" w:hAnsiTheme="minorHAnsi" w:cstheme="minorBidi"/>
+          <w:smallCaps w:val="0"/>
+          <w:noProof/>
+          <w:lang w:eastAsia="en-GB"/>
+        </w:rPr>
+        <w:tab/>
+      </w:r>
+      <w:r>
+        <w:rPr>
+          <w:noProof/>
+        </w:rPr>
+        <w:t>Visual Feedback – Gauges</w:t>
+      </w:r>
+      <w:r>
+        <w:rPr>
+          <w:noProof/>
+        </w:rPr>
+        <w:tab/>
+      </w:r>
+      <w:r>
+        <w:rPr>
+          <w:noProof/>
+        </w:rPr>
+        <w:fldChar w:fldCharType="begin"/>
+      </w:r>
+      <w:r>
+        <w:rPr>
+          <w:noProof/>
+        </w:rPr>
+        <w:instrText xml:space="preserve"> PAGEREF _Toc512696681 \h </w:instrText>
+      </w:r>
+      <w:r>
+        <w:rPr>
+          <w:noProof/>
+        </w:rPr>
+      </w:r>
+      <w:r>
+        <w:rPr>
+          <w:noProof/>
+        </w:rPr>
+        <w:fldChar w:fldCharType="separate"/>
+      </w:r>
+      <w:r>
+        <w:rPr>
+          <w:noProof/>
+        </w:rPr>
+        <w:t>19</w:t>
+      </w:r>
+      <w:r>
+        <w:rPr>
+          <w:noProof/>
+        </w:rPr>
+        <w:fldChar w:fldCharType="end"/>
+      </w:r>
+    </w:p>
+    <w:p>
+      <w:pPr>
+        <w:pStyle w:val="TOC2"/>
+        <w:tabs>
+          <w:tab w:val="left" w:pos="880"/>
+          <w:tab w:val="right" w:leader="dot" w:pos="8290"/>
+        </w:tabs>
+        <w:rPr>
+          <w:rFonts w:asciiTheme="minorHAnsi" w:hAnsiTheme="minorHAnsi" w:cstheme="minorBidi"/>
+          <w:smallCaps w:val="0"/>
+          <w:noProof/>
+          <w:lang w:eastAsia="en-GB"/>
+        </w:rPr>
+      </w:pPr>
+      <w:r>
+        <w:rPr>
+          <w:noProof/>
+        </w:rPr>
+        <w:t>6.5.</w:t>
+      </w:r>
+      <w:r>
+        <w:rPr>
+          <w:rFonts w:asciiTheme="minorHAnsi" w:hAnsiTheme="minorHAnsi" w:cstheme="minorBidi"/>
+          <w:smallCaps w:val="0"/>
+          <w:noProof/>
+          <w:lang w:eastAsia="en-GB"/>
+        </w:rPr>
+        <w:tab/>
+      </w:r>
+      <w:r>
+        <w:rPr>
+          <w:noProof/>
+        </w:rPr>
+        <w:t>Driver</w:t>
+      </w:r>
+      <w:r>
+        <w:rPr>
+          <w:noProof/>
+        </w:rPr>
+        <w:tab/>
+      </w:r>
+      <w:r>
+        <w:rPr>
+          <w:noProof/>
+        </w:rPr>
+        <w:fldChar w:fldCharType="begin"/>
+      </w:r>
+      <w:r>
+        <w:rPr>
+          <w:noProof/>
+        </w:rPr>
+        <w:instrText xml:space="preserve"> PAGEREF _Toc512696682 \h </w:instrText>
+      </w:r>
+      <w:r>
+        <w:rPr>
+          <w:noProof/>
+        </w:rPr>
+      </w:r>
+      <w:r>
+        <w:rPr>
+          <w:noProof/>
+        </w:rPr>
+        <w:fldChar w:fldCharType="separate"/>
+      </w:r>
+      <w:r>
+        <w:rPr>
+          <w:noProof/>
+        </w:rPr>
+        <w:t>19</w:t>
       </w:r>
       <w:r>
         <w:rPr>
@@ -3087,7 +4061,7 @@
         <w:rPr>
           <w:noProof/>
         </w:rPr>
-        <w:t>6.</w:t>
+        <w:t>7.</w:t>
       </w:r>
       <w:r>
         <w:rPr>
@@ -3103,7 +4077,7 @@
         <w:rPr>
           <w:noProof/>
         </w:rPr>
-        <w:t>Designing the Game</w:t>
+        <w:t>Implementation</w:t>
       </w:r>
       <w:r>
         <w:rPr>
@@ -3121,7 +4095,7 @@
         <w:rPr>
           <w:noProof/>
         </w:rPr>
-        <w:instrText xml:space="preserve"> PAGEREF _Toc512683874 \h </w:instrText>
+        <w:instrText xml:space="preserve"> PAGEREF _Toc512696683 \h </w:instrText>
       </w:r>
       <w:r>
         <w:rPr>
@@ -3138,7 +4112,7 @@
         <w:rPr>
           <w:noProof/>
         </w:rPr>
-        <w:t>16</w:t>
+        <w:t>20</w:t>
       </w:r>
       <w:r>
         <w:rPr>
@@ -3165,7 +4139,7 @@
         <w:rPr>
           <w:noProof/>
         </w:rPr>
-        <w:t>6.1.</w:t>
+        <w:t>7.1.</w:t>
       </w:r>
       <w:r>
         <w:rPr>
@@ -3180,7 +4154,7 @@
         <w:rPr>
           <w:noProof/>
         </w:rPr>
-        <w:t>Environment and motion</w:t>
+        <w:t>Gauges</w:t>
       </w:r>
       <w:r>
         <w:rPr>
@@ -3198,7 +4172,7 @@
         <w:rPr>
           <w:noProof/>
         </w:rPr>
-        <w:instrText xml:space="preserve"> PAGEREF _Toc512683875 \h </w:instrText>
+        <w:instrText xml:space="preserve"> PAGEREF _Toc512696684 \h </w:instrText>
       </w:r>
       <w:r>
         <w:rPr>
@@ -3215,7 +4189,7 @@
         <w:rPr>
           <w:noProof/>
         </w:rPr>
-        <w:t>16</w:t>
+        <w:t>20</w:t>
       </w:r>
       <w:r>
         <w:rPr>
@@ -3226,14 +4200,14 @@
     </w:p>
     <w:p>
       <w:pPr>
-        <w:pStyle w:val="TOC3"/>
+        <w:pStyle w:val="TOC2"/>
         <w:tabs>
-          <w:tab w:val="left" w:pos="1320"/>
+          <w:tab w:val="left" w:pos="880"/>
           <w:tab w:val="right" w:leader="dot" w:pos="8290"/>
         </w:tabs>
         <w:rPr>
           <w:rFonts w:asciiTheme="minorHAnsi" w:hAnsiTheme="minorHAnsi" w:cstheme="minorBidi"/>
-          <w:i w:val="0"/>
+          <w:smallCaps w:val="0"/>
           <w:noProof/>
           <w:lang w:eastAsia="en-GB"/>
         </w:rPr>
@@ -3242,12 +4216,12 @@
         <w:rPr>
           <w:noProof/>
         </w:rPr>
-        <w:t>6.1.1.</w:t>
+        <w:t>7.2.</w:t>
       </w:r>
       <w:r>
         <w:rPr>
           <w:rFonts w:asciiTheme="minorHAnsi" w:hAnsiTheme="minorHAnsi" w:cstheme="minorBidi"/>
-          <w:i w:val="0"/>
+          <w:smallCaps w:val="0"/>
           <w:noProof/>
           <w:lang w:eastAsia="en-GB"/>
         </w:rPr>
@@ -3257,7 +4231,7 @@
         <w:rPr>
           <w:noProof/>
         </w:rPr>
-        <w:t>Static environment</w:t>
+        <w:t>Coal Spawning</w:t>
       </w:r>
       <w:r>
         <w:rPr>
@@ -3275,7 +4249,7 @@
         <w:rPr>
           <w:noProof/>
         </w:rPr>
-        <w:instrText xml:space="preserve"> PAGEREF _Toc512683876 \h </w:instrText>
+        <w:instrText xml:space="preserve"> PAGEREF _Toc512696685 \h </w:instrText>
       </w:r>
       <w:r>
         <w:rPr>
@@ -3292,7 +4266,7 @@
         <w:rPr>
           <w:noProof/>
         </w:rPr>
-        <w:t>16</w:t>
+        <w:t>20</w:t>
       </w:r>
       <w:r>
         <w:rPr>
@@ -3303,14 +4277,14 @@
     </w:p>
     <w:p>
       <w:pPr>
-        <w:pStyle w:val="TOC3"/>
+        <w:pStyle w:val="TOC2"/>
         <w:tabs>
-          <w:tab w:val="left" w:pos="1320"/>
+          <w:tab w:val="left" w:pos="880"/>
           <w:tab w:val="right" w:leader="dot" w:pos="8290"/>
         </w:tabs>
         <w:rPr>
           <w:rFonts w:asciiTheme="minorHAnsi" w:hAnsiTheme="minorHAnsi" w:cstheme="minorBidi"/>
-          <w:i w:val="0"/>
+          <w:smallCaps w:val="0"/>
           <w:noProof/>
           <w:lang w:eastAsia="en-GB"/>
         </w:rPr>
@@ -3319,12 +4293,12 @@
         <w:rPr>
           <w:noProof/>
         </w:rPr>
-        <w:t>6.1.2.</w:t>
+        <w:t>7.3.</w:t>
       </w:r>
       <w:r>
         <w:rPr>
           <w:rFonts w:asciiTheme="minorHAnsi" w:hAnsiTheme="minorHAnsi" w:cstheme="minorBidi"/>
-          <w:i w:val="0"/>
+          <w:smallCaps w:val="0"/>
           <w:noProof/>
           <w:lang w:eastAsia="en-GB"/>
         </w:rPr>
@@ -3334,7 +4308,7 @@
         <w:rPr>
           <w:noProof/>
         </w:rPr>
-        <w:t>Static train</w:t>
+        <w:t>Water Spawning</w:t>
       </w:r>
       <w:r>
         <w:rPr>
@@ -3352,7 +4326,7 @@
         <w:rPr>
           <w:noProof/>
         </w:rPr>
-        <w:instrText xml:space="preserve"> PAGEREF _Toc512683877 \h </w:instrText>
+        <w:instrText xml:space="preserve"> PAGEREF _Toc512696686 \h </w:instrText>
       </w:r>
       <w:r>
         <w:rPr>
@@ -3369,7 +4343,315 @@
         <w:rPr>
           <w:noProof/>
         </w:rPr>
-        <w:t>16</w:t>
+        <w:t>20</w:t>
+      </w:r>
+      <w:r>
+        <w:rPr>
+          <w:noProof/>
+        </w:rPr>
+        <w:fldChar w:fldCharType="end"/>
+      </w:r>
+    </w:p>
+    <w:p>
+      <w:pPr>
+        <w:pStyle w:val="TOC2"/>
+        <w:tabs>
+          <w:tab w:val="left" w:pos="880"/>
+          <w:tab w:val="right" w:leader="dot" w:pos="8290"/>
+        </w:tabs>
+        <w:rPr>
+          <w:rFonts w:asciiTheme="minorHAnsi" w:hAnsiTheme="minorHAnsi" w:cstheme="minorBidi"/>
+          <w:smallCaps w:val="0"/>
+          <w:noProof/>
+          <w:lang w:eastAsia="en-GB"/>
+        </w:rPr>
+      </w:pPr>
+      <w:r>
+        <w:rPr>
+          <w:noProof/>
+        </w:rPr>
+        <w:t>7.4.</w:t>
+      </w:r>
+      <w:r>
+        <w:rPr>
+          <w:rFonts w:asciiTheme="minorHAnsi" w:hAnsiTheme="minorHAnsi" w:cstheme="minorBidi"/>
+          <w:smallCaps w:val="0"/>
+          <w:noProof/>
+          <w:lang w:eastAsia="en-GB"/>
+        </w:rPr>
+        <w:tab/>
+      </w:r>
+      <w:r>
+        <w:rPr>
+          <w:noProof/>
+        </w:rPr>
+        <w:t>Audio Difficulties</w:t>
+      </w:r>
+      <w:r>
+        <w:rPr>
+          <w:noProof/>
+        </w:rPr>
+        <w:tab/>
+      </w:r>
+      <w:r>
+        <w:rPr>
+          <w:noProof/>
+        </w:rPr>
+        <w:fldChar w:fldCharType="begin"/>
+      </w:r>
+      <w:r>
+        <w:rPr>
+          <w:noProof/>
+        </w:rPr>
+        <w:instrText xml:space="preserve"> PAGEREF _Toc512696687 \h </w:instrText>
+      </w:r>
+      <w:r>
+        <w:rPr>
+          <w:noProof/>
+        </w:rPr>
+      </w:r>
+      <w:r>
+        <w:rPr>
+          <w:noProof/>
+        </w:rPr>
+        <w:fldChar w:fldCharType="separate"/>
+      </w:r>
+      <w:r>
+        <w:rPr>
+          <w:noProof/>
+        </w:rPr>
+        <w:t>20</w:t>
+      </w:r>
+      <w:r>
+        <w:rPr>
+          <w:noProof/>
+        </w:rPr>
+        <w:fldChar w:fldCharType="end"/>
+      </w:r>
+    </w:p>
+    <w:p>
+      <w:pPr>
+        <w:pStyle w:val="TOC2"/>
+        <w:tabs>
+          <w:tab w:val="left" w:pos="880"/>
+          <w:tab w:val="right" w:leader="dot" w:pos="8290"/>
+        </w:tabs>
+        <w:rPr>
+          <w:rFonts w:asciiTheme="minorHAnsi" w:hAnsiTheme="minorHAnsi" w:cstheme="minorBidi"/>
+          <w:smallCaps w:val="0"/>
+          <w:noProof/>
+          <w:lang w:eastAsia="en-GB"/>
+        </w:rPr>
+      </w:pPr>
+      <w:r>
+        <w:rPr>
+          <w:noProof/>
+        </w:rPr>
+        <w:t>7.5.</w:t>
+      </w:r>
+      <w:r>
+        <w:rPr>
+          <w:rFonts w:asciiTheme="minorHAnsi" w:hAnsiTheme="minorHAnsi" w:cstheme="minorBidi"/>
+          <w:smallCaps w:val="0"/>
+          <w:noProof/>
+          <w:lang w:eastAsia="en-GB"/>
+        </w:rPr>
+        <w:tab/>
+      </w:r>
+      <w:r>
+        <w:rPr>
+          <w:noProof/>
+        </w:rPr>
+        <w:t>Textual feedback and “scoring”</w:t>
+      </w:r>
+      <w:r>
+        <w:rPr>
+          <w:noProof/>
+        </w:rPr>
+        <w:tab/>
+      </w:r>
+      <w:r>
+        <w:rPr>
+          <w:noProof/>
+        </w:rPr>
+        <w:fldChar w:fldCharType="begin"/>
+      </w:r>
+      <w:r>
+        <w:rPr>
+          <w:noProof/>
+        </w:rPr>
+        <w:instrText xml:space="preserve"> PAGEREF _Toc512696688 \h </w:instrText>
+      </w:r>
+      <w:r>
+        <w:rPr>
+          <w:noProof/>
+        </w:rPr>
+      </w:r>
+      <w:r>
+        <w:rPr>
+          <w:noProof/>
+        </w:rPr>
+        <w:fldChar w:fldCharType="separate"/>
+      </w:r>
+      <w:r>
+        <w:rPr>
+          <w:noProof/>
+        </w:rPr>
+        <w:t>20</w:t>
+      </w:r>
+      <w:r>
+        <w:rPr>
+          <w:noProof/>
+        </w:rPr>
+        <w:fldChar w:fldCharType="end"/>
+      </w:r>
+    </w:p>
+    <w:p>
+      <w:pPr>
+        <w:pStyle w:val="TOC2"/>
+        <w:tabs>
+          <w:tab w:val="left" w:pos="880"/>
+          <w:tab w:val="right" w:leader="dot" w:pos="8290"/>
+        </w:tabs>
+        <w:rPr>
+          <w:rFonts w:asciiTheme="minorHAnsi" w:hAnsiTheme="minorHAnsi" w:cstheme="minorBidi"/>
+          <w:smallCaps w:val="0"/>
+          <w:noProof/>
+          <w:lang w:eastAsia="en-GB"/>
+        </w:rPr>
+      </w:pPr>
+      <w:r>
+        <w:rPr>
+          <w:noProof/>
+        </w:rPr>
+        <w:t>7.6.</w:t>
+      </w:r>
+      <w:r>
+        <w:rPr>
+          <w:rFonts w:asciiTheme="minorHAnsi" w:hAnsiTheme="minorHAnsi" w:cstheme="minorBidi"/>
+          <w:smallCaps w:val="0"/>
+          <w:noProof/>
+          <w:lang w:eastAsia="en-GB"/>
+        </w:rPr>
+        <w:tab/>
+      </w:r>
+      <w:r>
+        <w:rPr>
+          <w:noProof/>
+        </w:rPr>
+        <w:t>Aesthetic design</w:t>
+      </w:r>
+      <w:r>
+        <w:rPr>
+          <w:noProof/>
+        </w:rPr>
+        <w:tab/>
+      </w:r>
+      <w:r>
+        <w:rPr>
+          <w:noProof/>
+        </w:rPr>
+        <w:fldChar w:fldCharType="begin"/>
+      </w:r>
+      <w:r>
+        <w:rPr>
+          <w:noProof/>
+        </w:rPr>
+        <w:instrText xml:space="preserve"> PAGEREF _Toc512696689 \h </w:instrText>
+      </w:r>
+      <w:r>
+        <w:rPr>
+          <w:noProof/>
+        </w:rPr>
+      </w:r>
+      <w:r>
+        <w:rPr>
+          <w:noProof/>
+        </w:rPr>
+        <w:fldChar w:fldCharType="separate"/>
+      </w:r>
+      <w:r>
+        <w:rPr>
+          <w:noProof/>
+        </w:rPr>
+        <w:t>20</w:t>
+      </w:r>
+      <w:r>
+        <w:rPr>
+          <w:noProof/>
+        </w:rPr>
+        <w:fldChar w:fldCharType="end"/>
+      </w:r>
+    </w:p>
+    <w:p>
+      <w:pPr>
+        <w:pStyle w:val="TOC2"/>
+        <w:tabs>
+          <w:tab w:val="left" w:pos="880"/>
+          <w:tab w:val="right" w:leader="dot" w:pos="8290"/>
+        </w:tabs>
+        <w:rPr>
+          <w:rFonts w:asciiTheme="minorHAnsi" w:hAnsiTheme="minorHAnsi" w:cstheme="minorBidi"/>
+          <w:smallCaps w:val="0"/>
+          <w:noProof/>
+          <w:lang w:eastAsia="en-GB"/>
+        </w:rPr>
+      </w:pPr>
+      <w:r>
+        <w:rPr>
+          <w:noProof/>
+        </w:rPr>
+        <w:t>7.7.</w:t>
+      </w:r>
+      <w:r>
+        <w:rPr>
+          <w:rFonts w:asciiTheme="minorHAnsi" w:hAnsiTheme="minorHAnsi" w:cstheme="minorBidi"/>
+          <w:smallCaps w:val="0"/>
+          <w:noProof/>
+          <w:lang w:eastAsia="en-GB"/>
+        </w:rPr>
+        <w:tab/>
+      </w:r>
+      <w:r>
+        <w:rPr>
+          <w:noProof/>
+        </w:rPr>
+        <w:t>Optimization</w:t>
+      </w:r>
+      <w:r>
+        <w:rPr>
+          <w:noProof/>
+        </w:rPr>
+        <w:tab/>
+      </w:r>
+      <w:r>
+        <w:rPr>
+          <w:noProof/>
+        </w:rPr>
+        <w:fldChar w:fldCharType="begin"/>
+      </w:r>
+      <w:r>
+        <w:rPr>
+          <w:noProof/>
+        </w:rPr>
+        <w:instrText xml:space="preserve"> PAGEREF _Toc512696690 \h </w:instrText>
+      </w:r>
+      <w:r>
+        <w:rPr>
+          <w:noProof/>
+        </w:rPr>
+      </w:r>
+      <w:r>
+        <w:rPr>
+          <w:noProof/>
+        </w:rPr>
+        <w:fldChar w:fldCharType="separate"/>
+      </w:r>
+      <w:r>
+        <w:rPr>
+          <w:noProof/>
+        </w:rPr>
+        <w:t>20</w:t>
       </w:r>
       <w:r>
         <w:rPr>
@@ -3397,7 +4679,7 @@
         <w:rPr>
           <w:noProof/>
         </w:rPr>
-        <w:t>7.</w:t>
+        <w:t>8.</w:t>
       </w:r>
       <w:r>
         <w:rPr>
@@ -3413,7 +4695,7 @@
         <w:rPr>
           <w:noProof/>
         </w:rPr>
-        <w:t>Implementation</w:t>
+        <w:t>Testing</w:t>
       </w:r>
       <w:r>
         <w:rPr>
@@ -3431,7 +4713,7 @@
         <w:rPr>
           <w:noProof/>
         </w:rPr>
-        <w:instrText xml:space="preserve"> PAGEREF _Toc512683878 \h </w:instrText>
+        <w:instrText xml:space="preserve"> PAGEREF _Toc512696691 \h </w:instrText>
       </w:r>
       <w:r>
         <w:rPr>
@@ -3448,7 +4730,7 @@
         <w:rPr>
           <w:noProof/>
         </w:rPr>
-        <w:t>17</w:t>
+        <w:t>21</w:t>
       </w:r>
       <w:r>
         <w:rPr>
@@ -3476,7 +4758,7 @@
         <w:rPr>
           <w:noProof/>
         </w:rPr>
-        <w:t>8.</w:t>
+        <w:t>9.</w:t>
       </w:r>
       <w:r>
         <w:rPr>
@@ -3492,7 +4774,7 @@
         <w:rPr>
           <w:noProof/>
         </w:rPr>
-        <w:t>Testing</w:t>
+        <w:t>Critical Evaluation</w:t>
       </w:r>
       <w:r>
         <w:rPr>
@@ -3510,7 +4792,7 @@
         <w:rPr>
           <w:noProof/>
         </w:rPr>
-        <w:instrText xml:space="preserve"> PAGEREF _Toc512683879 \h </w:instrText>
+        <w:instrText xml:space="preserve"> PAGEREF _Toc512696692 \h </w:instrText>
       </w:r>
       <w:r>
         <w:rPr>
@@ -3527,86 +4809,7 @@
         <w:rPr>
           <w:noProof/>
         </w:rPr>
-        <w:t>18</w:t>
-      </w:r>
-      <w:r>
-        <w:rPr>
-          <w:noProof/>
-        </w:rPr>
-        <w:fldChar w:fldCharType="end"/>
-      </w:r>
-    </w:p>
-    <w:p>
-      <w:pPr>
-        <w:pStyle w:val="TOC1"/>
-        <w:tabs>
-          <w:tab w:val="left" w:pos="440"/>
-          <w:tab w:val="right" w:leader="dot" w:pos="8290"/>
-        </w:tabs>
-        <w:rPr>
-          <w:rFonts w:asciiTheme="minorHAnsi" w:hAnsiTheme="minorHAnsi" w:cstheme="minorBidi"/>
-          <w:b w:val="0"/>
-          <w:caps w:val="0"/>
-          <w:noProof/>
-          <w:lang w:eastAsia="en-GB"/>
-        </w:rPr>
-      </w:pPr>
-      <w:r>
-        <w:rPr>
-          <w:noProof/>
-        </w:rPr>
-        <w:t>9.</w:t>
-      </w:r>
-      <w:r>
-        <w:rPr>
-          <w:rFonts w:asciiTheme="minorHAnsi" w:hAnsiTheme="minorHAnsi" w:cstheme="minorBidi"/>
-          <w:b w:val="0"/>
-          <w:caps w:val="0"/>
-          <w:noProof/>
-          <w:lang w:eastAsia="en-GB"/>
-        </w:rPr>
-        <w:tab/>
-      </w:r>
-      <w:r>
-        <w:rPr>
-          <w:noProof/>
-        </w:rPr>
-        <w:t>Critical Evaluation</w:t>
-      </w:r>
-      <w:r>
-        <w:rPr>
-          <w:noProof/>
-        </w:rPr>
-        <w:tab/>
-      </w:r>
-      <w:r>
-        <w:rPr>
-          <w:noProof/>
-        </w:rPr>
-        <w:fldChar w:fldCharType="begin"/>
-      </w:r>
-      <w:r>
-        <w:rPr>
-          <w:noProof/>
-        </w:rPr>
-        <w:instrText xml:space="preserve"> PAGEREF _Toc512683880 \h </w:instrText>
-      </w:r>
-      <w:r>
-        <w:rPr>
-          <w:noProof/>
-        </w:rPr>
-      </w:r>
-      <w:r>
-        <w:rPr>
-          <w:noProof/>
-        </w:rPr>
-        <w:fldChar w:fldCharType="separate"/>
-      </w:r>
-      <w:r>
-        <w:rPr>
-          <w:noProof/>
-        </w:rPr>
-        <w:t>19</w:t>
+        <w:t>22</w:t>
       </w:r>
       <w:r>
         <w:rPr>
@@ -3666,7 +4869,7 @@
         <w:rPr>
           <w:noProof/>
         </w:rPr>
-        <w:instrText xml:space="preserve"> PAGEREF _Toc512683881 \h </w:instrText>
+        <w:instrText xml:space="preserve"> PAGEREF _Toc512696693 \h </w:instrText>
       </w:r>
       <w:r>
         <w:rPr>
@@ -3683,7 +4886,7 @@
         <w:rPr>
           <w:noProof/>
         </w:rPr>
-        <w:t>19</w:t>
+        <w:t>22</w:t>
       </w:r>
       <w:r>
         <w:rPr>
@@ -3743,7 +4946,7 @@
         <w:rPr>
           <w:noProof/>
         </w:rPr>
-        <w:instrText xml:space="preserve"> PAGEREF _Toc512683882 \h </w:instrText>
+        <w:instrText xml:space="preserve"> PAGEREF _Toc512696694 \h </w:instrText>
       </w:r>
       <w:r>
         <w:rPr>
@@ -3760,7 +4963,7 @@
         <w:rPr>
           <w:noProof/>
         </w:rPr>
-        <w:t>19</w:t>
+        <w:t>22</w:t>
       </w:r>
       <w:r>
         <w:rPr>
@@ -3820,7 +5023,7 @@
         <w:rPr>
           <w:noProof/>
         </w:rPr>
-        <w:instrText xml:space="preserve"> PAGEREF _Toc512683883 \h </w:instrText>
+        <w:instrText xml:space="preserve"> PAGEREF _Toc512696695 \h </w:instrText>
       </w:r>
       <w:r>
         <w:rPr>
@@ -3837,7 +5040,7 @@
         <w:rPr>
           <w:noProof/>
         </w:rPr>
-        <w:t>19</w:t>
+        <w:t>22</w:t>
       </w:r>
       <w:r>
         <w:rPr>
@@ -3864,6 +5067,7 @@
         <w:rPr>
           <w:noProof/>
         </w:rPr>
+        <w:lastRenderedPageBreak/>
         <w:t>9.4.</w:t>
       </w:r>
       <w:r>
@@ -3897,7 +5101,7 @@
         <w:rPr>
           <w:noProof/>
         </w:rPr>
-        <w:instrText xml:space="preserve"> PAGEREF _Toc512683884 \h </w:instrText>
+        <w:instrText xml:space="preserve"> PAGEREF _Toc512696696 \h </w:instrText>
       </w:r>
       <w:r>
         <w:rPr>
@@ -3914,7 +5118,7 @@
         <w:rPr>
           <w:noProof/>
         </w:rPr>
-        <w:t>19</w:t>
+        <w:t>22</w:t>
       </w:r>
       <w:r>
         <w:rPr>
@@ -3974,7 +5178,7 @@
         <w:rPr>
           <w:noProof/>
         </w:rPr>
-        <w:instrText xml:space="preserve"> PAGEREF _Toc512683885 \h </w:instrText>
+        <w:instrText xml:space="preserve"> PAGEREF _Toc512696697 \h </w:instrText>
       </w:r>
       <w:r>
         <w:rPr>
@@ -3991,7 +5195,7 @@
         <w:rPr>
           <w:noProof/>
         </w:rPr>
-        <w:t>20</w:t>
+        <w:t>23</w:t>
       </w:r>
       <w:r>
         <w:rPr>
@@ -4051,7 +5255,7 @@
         <w:rPr>
           <w:noProof/>
         </w:rPr>
-        <w:instrText xml:space="preserve"> PAGEREF _Toc512683886 \h </w:instrText>
+        <w:instrText xml:space="preserve"> PAGEREF _Toc512696698 \h </w:instrText>
       </w:r>
       <w:r>
         <w:rPr>
@@ -4068,7 +5272,7 @@
         <w:rPr>
           <w:noProof/>
         </w:rPr>
-        <w:t>20</w:t>
+        <w:t>23</w:t>
       </w:r>
       <w:r>
         <w:rPr>
@@ -4128,7 +5332,7 @@
         <w:rPr>
           <w:noProof/>
         </w:rPr>
-        <w:instrText xml:space="preserve"> PAGEREF _Toc512683887 \h </w:instrText>
+        <w:instrText xml:space="preserve"> PAGEREF _Toc512696699 \h </w:instrText>
       </w:r>
       <w:r>
         <w:rPr>
@@ -4145,7 +5349,7 @@
         <w:rPr>
           <w:noProof/>
         </w:rPr>
-        <w:t>20</w:t>
+        <w:t>23</w:t>
       </w:r>
       <w:r>
         <w:rPr>
@@ -4207,7 +5411,7 @@
         <w:rPr>
           <w:noProof/>
         </w:rPr>
-        <w:instrText xml:space="preserve"> PAGEREF _Toc512683888 \h </w:instrText>
+        <w:instrText xml:space="preserve"> PAGEREF _Toc512696700 \h </w:instrText>
       </w:r>
       <w:r>
         <w:rPr>
@@ -4224,7 +5428,7 @@
         <w:rPr>
           <w:noProof/>
         </w:rPr>
-        <w:t>21</w:t>
+        <w:t>24</w:t>
       </w:r>
       <w:r>
         <w:rPr>
@@ -4284,7 +5488,7 @@
         <w:rPr>
           <w:noProof/>
         </w:rPr>
-        <w:instrText xml:space="preserve"> PAGEREF _Toc512683889 \h </w:instrText>
+        <w:instrText xml:space="preserve"> PAGEREF _Toc512696701 \h </w:instrText>
       </w:r>
       <w:r>
         <w:rPr>
@@ -4301,7 +5505,7 @@
         <w:rPr>
           <w:noProof/>
         </w:rPr>
-        <w:t>21</w:t>
+        <w:t>24</w:t>
       </w:r>
       <w:r>
         <w:rPr>
@@ -4361,7 +5565,7 @@
         <w:rPr>
           <w:noProof/>
         </w:rPr>
-        <w:instrText xml:space="preserve"> PAGEREF _Toc512683890 \h </w:instrText>
+        <w:instrText xml:space="preserve"> PAGEREF _Toc512696702 \h </w:instrText>
       </w:r>
       <w:r>
         <w:rPr>
@@ -4378,7 +5582,7 @@
         <w:rPr>
           <w:noProof/>
         </w:rPr>
-        <w:t>21</w:t>
+        <w:t>24</w:t>
       </w:r>
       <w:r>
         <w:rPr>
@@ -4438,7 +5642,7 @@
         <w:rPr>
           <w:noProof/>
         </w:rPr>
-        <w:instrText xml:space="preserve"> PAGEREF _Toc512683891 \h </w:instrText>
+        <w:instrText xml:space="preserve"> PAGEREF _Toc512696703 \h </w:instrText>
       </w:r>
       <w:r>
         <w:rPr>
@@ -4455,7 +5659,7 @@
         <w:rPr>
           <w:noProof/>
         </w:rPr>
-        <w:t>21</w:t>
+        <w:t>24</w:t>
       </w:r>
       <w:r>
         <w:rPr>
@@ -4523,7 +5727,7 @@
         <w:rPr>
           <w:noProof/>
         </w:rPr>
-        <w:instrText xml:space="preserve"> PAGEREF _Toc512683892 \h </w:instrText>
+        <w:instrText xml:space="preserve"> PAGEREF _Toc512696704 \h </w:instrText>
       </w:r>
       <w:r>
         <w:rPr>
@@ -4540,7 +5744,7 @@
         <w:rPr>
           <w:noProof/>
         </w:rPr>
-        <w:t>22</w:t>
+        <w:t>25</w:t>
       </w:r>
       <w:r>
         <w:rPr>
@@ -4600,7 +5804,7 @@
         <w:rPr>
           <w:noProof/>
         </w:rPr>
-        <w:instrText xml:space="preserve"> PAGEREF _Toc512683893 \h </w:instrText>
+        <w:instrText xml:space="preserve"> PAGEREF _Toc512696705 \h </w:instrText>
       </w:r>
       <w:r>
         <w:rPr>
@@ -4617,7 +5821,7 @@
         <w:rPr>
           <w:noProof/>
         </w:rPr>
-        <w:t>23</w:t>
+        <w:t>26</w:t>
       </w:r>
       <w:r>
         <w:rPr>
@@ -4677,7 +5881,7 @@
         <w:rPr>
           <w:noProof/>
         </w:rPr>
-        <w:instrText xml:space="preserve"> PAGEREF _Toc512683894 \h </w:instrText>
+        <w:instrText xml:space="preserve"> PAGEREF _Toc512696706 \h </w:instrText>
       </w:r>
       <w:r>
         <w:rPr>
@@ -4694,7 +5898,7 @@
         <w:rPr>
           <w:noProof/>
         </w:rPr>
-        <w:t>25</w:t>
+        <w:t>28</w:t>
       </w:r>
       <w:r>
         <w:rPr>
@@ -4754,7 +5958,7 @@
         <w:rPr>
           <w:noProof/>
         </w:rPr>
-        <w:instrText xml:space="preserve"> PAGEREF _Toc512683895 \h </w:instrText>
+        <w:instrText xml:space="preserve"> PAGEREF _Toc512696707 \h </w:instrText>
       </w:r>
       <w:r>
         <w:rPr>
@@ -4771,7 +5975,7 @@
         <w:rPr>
           <w:noProof/>
         </w:rPr>
-        <w:t>25</w:t>
+        <w:t>28</w:t>
       </w:r>
       <w:r>
         <w:rPr>
@@ -4831,7 +6035,7 @@
         <w:rPr>
           <w:noProof/>
         </w:rPr>
-        <w:instrText xml:space="preserve"> PAGEREF _Toc512683896 \h </w:instrText>
+        <w:instrText xml:space="preserve"> PAGEREF _Toc512696708 \h </w:instrText>
       </w:r>
       <w:r>
         <w:rPr>
@@ -4848,7 +6052,7 @@
         <w:rPr>
           <w:noProof/>
         </w:rPr>
-        <w:t>25</w:t>
+        <w:t>28</w:t>
       </w:r>
       <w:r>
         <w:rPr>
@@ -4859,14 +6063,15 @@
     </w:p>
     <w:p>
       <w:pPr>
-        <w:pStyle w:val="TOC2"/>
+        <w:pStyle w:val="TOC1"/>
         <w:tabs>
-          <w:tab w:val="left" w:pos="1100"/>
+          <w:tab w:val="left" w:pos="660"/>
           <w:tab w:val="right" w:leader="dot" w:pos="8290"/>
         </w:tabs>
         <w:rPr>
           <w:rFonts w:asciiTheme="minorHAnsi" w:hAnsiTheme="minorHAnsi" w:cstheme="minorBidi"/>
-          <w:smallCaps w:val="0"/>
+          <w:b w:val="0"/>
+          <w:caps w:val="0"/>
           <w:noProof/>
           <w:lang w:eastAsia="en-GB"/>
         </w:rPr>
@@ -4875,12 +6080,13 @@
         <w:rPr>
           <w:noProof/>
         </w:rPr>
-        <w:t>10.4.</w:t>
+        <w:t>11.</w:t>
       </w:r>
       <w:r>
         <w:rPr>
           <w:rFonts w:asciiTheme="minorHAnsi" w:hAnsiTheme="minorHAnsi" w:cstheme="minorBidi"/>
-          <w:smallCaps w:val="0"/>
+          <w:b w:val="0"/>
+          <w:caps w:val="0"/>
           <w:noProof/>
           <w:lang w:eastAsia="en-GB"/>
         </w:rPr>
@@ -4908,7 +6114,7 @@
         <w:rPr>
           <w:noProof/>
         </w:rPr>
-        <w:instrText xml:space="preserve"> PAGEREF _Toc512683897 \h </w:instrText>
+        <w:instrText xml:space="preserve"> PAGEREF _Toc512696709 \h </w:instrText>
       </w:r>
       <w:r>
         <w:rPr>
@@ -4925,7 +6131,7 @@
         <w:rPr>
           <w:noProof/>
         </w:rPr>
-        <w:t>26</w:t>
+        <w:t>29</w:t>
       </w:r>
       <w:r>
         <w:rPr>
@@ -4935,36 +6141,45 @@
       </w:r>
     </w:p>
     <w:p>
-      <w:pPr>
-        <w:pStyle w:val="Heading1"/>
-      </w:pPr>
       <w:r>
         <w:rPr>
           <w:caps/>
           <w:szCs w:val="22"/>
         </w:rPr>
+        <w:fldChar w:fldCharType="end"/>
+      </w:r>
+      <w:bookmarkStart w:id="5" w:name="_Toc192777706"/>
+    </w:p>
+    <w:p>
+      <w:r>
+        <w:br w:type="page"/>
+      </w:r>
+      <w:bookmarkStart w:id="6" w:name="_GoBack"/>
+      <w:bookmarkEnd w:id="6"/>
+    </w:p>
+    <w:p>
+      <w:pPr>
+        <w:pStyle w:val="Heading1"/>
+      </w:pPr>
+      <w:bookmarkStart w:id="7" w:name="_Toc512696648"/>
+      <w:r>
         <w:lastRenderedPageBreak/>
-        <w:fldChar w:fldCharType="end"/>
-      </w:r>
-      <w:bookmarkStart w:id="5" w:name="_Toc192777706"/>
-      <w:bookmarkStart w:id="6" w:name="_Toc512683852"/>
-      <w:r>
         <w:t>Background</w:t>
       </w:r>
-      <w:bookmarkEnd w:id="6"/>
+      <w:bookmarkEnd w:id="7"/>
     </w:p>
     <w:p>
       <w:pPr>
         <w:pStyle w:val="Heading2"/>
       </w:pPr>
-      <w:bookmarkStart w:id="7" w:name="_Toc512683853"/>
+      <w:bookmarkStart w:id="8" w:name="_Toc512696649"/>
       <w:r>
         <w:t xml:space="preserve">Background </w:t>
       </w:r>
       <w:r>
         <w:t>Research</w:t>
       </w:r>
-      <w:bookmarkEnd w:id="7"/>
+      <w:bookmarkEnd w:id="8"/>
     </w:p>
     <w:p>
       <w:pPr>
@@ -5360,14 +6575,14 @@
           <w:shd w:val="clear" w:color="auto" w:fill="FFFFFF"/>
         </w:rPr>
       </w:pPr>
-      <w:bookmarkStart w:id="8" w:name="_Toc512683854"/>
+      <w:bookmarkStart w:id="9" w:name="_Toc512696650"/>
       <w:r>
         <w:rPr>
           <w:shd w:val="clear" w:color="auto" w:fill="FFFFFF"/>
         </w:rPr>
         <w:t>Ideation</w:t>
       </w:r>
-      <w:bookmarkEnd w:id="8"/>
+      <w:bookmarkEnd w:id="9"/>
     </w:p>
     <w:p>
       <w:pPr>
@@ -5499,11 +6714,11 @@
       <w:pPr>
         <w:pStyle w:val="Heading2"/>
       </w:pPr>
-      <w:bookmarkStart w:id="9" w:name="_Toc512683855"/>
+      <w:bookmarkStart w:id="10" w:name="_Toc512696651"/>
       <w:r>
         <w:t>Motivation</w:t>
       </w:r>
-      <w:bookmarkEnd w:id="9"/>
+      <w:bookmarkEnd w:id="10"/>
     </w:p>
     <w:p>
       <w:pPr>
@@ -5659,14 +6874,14 @@
       <w:pPr>
         <w:pStyle w:val="Heading1"/>
       </w:pPr>
-      <w:bookmarkStart w:id="10" w:name="_Toc512354195"/>
-      <w:bookmarkStart w:id="11" w:name="_Toc512683856"/>
+      <w:bookmarkStart w:id="11" w:name="_Toc512354195"/>
+      <w:bookmarkStart w:id="12" w:name="_Toc512696652"/>
       <w:r>
         <w:lastRenderedPageBreak/>
         <w:t>Analysis</w:t>
       </w:r>
-      <w:bookmarkEnd w:id="10"/>
       <w:bookmarkEnd w:id="11"/>
+      <w:bookmarkEnd w:id="12"/>
       <w:r>
         <w:t xml:space="preserve"> </w:t>
       </w:r>
@@ -5675,23 +6890,23 @@
       <w:pPr>
         <w:pStyle w:val="Heading2"/>
       </w:pPr>
-      <w:bookmarkStart w:id="12" w:name="_Toc512354196"/>
-      <w:bookmarkStart w:id="13" w:name="_Toc512683857"/>
+      <w:bookmarkStart w:id="13" w:name="_Toc512354196"/>
+      <w:bookmarkStart w:id="14" w:name="_Toc512696653"/>
       <w:r>
         <w:t>Existing Projects</w:t>
       </w:r>
-      <w:bookmarkEnd w:id="12"/>
       <w:bookmarkEnd w:id="13"/>
+      <w:bookmarkEnd w:id="14"/>
     </w:p>
     <w:p>
       <w:pPr>
         <w:pStyle w:val="Heading3"/>
       </w:pPr>
-      <w:bookmarkStart w:id="14" w:name="_Toc512683858"/>
+      <w:bookmarkStart w:id="15" w:name="_Toc512696654"/>
       <w:r>
         <w:t>The Lab</w:t>
       </w:r>
-      <w:bookmarkEnd w:id="14"/>
+      <w:bookmarkEnd w:id="15"/>
     </w:p>
     <w:p>
       <w:pPr>
@@ -5885,7 +7100,7 @@
           <w:lang w:val="en-US"/>
         </w:rPr>
       </w:pPr>
-      <w:bookmarkStart w:id="15" w:name="_Toc512683859"/>
+      <w:bookmarkStart w:id="16" w:name="_Toc512696655"/>
       <w:r>
         <w:rPr>
           <w:lang w:val="en-US"/>
@@ -5893,7 +7108,7 @@
         <w:lastRenderedPageBreak/>
         <w:t>Job Simulator</w:t>
       </w:r>
-      <w:bookmarkEnd w:id="15"/>
+      <w:bookmarkEnd w:id="16"/>
     </w:p>
     <w:p>
       <w:pPr>
@@ -6103,7 +7318,7 @@
           <w:lang w:val="en-US"/>
         </w:rPr>
       </w:pPr>
-      <w:bookmarkStart w:id="16" w:name="_Toc512683860"/>
+      <w:bookmarkStart w:id="17" w:name="_Toc512696656"/>
       <w:r>
         <w:rPr>
           <w:lang w:val="en-US"/>
@@ -6111,7 +7326,7 @@
         <w:lastRenderedPageBreak/>
         <w:t>Hardware</w:t>
       </w:r>
-      <w:bookmarkEnd w:id="16"/>
+      <w:bookmarkEnd w:id="17"/>
     </w:p>
     <w:p>
       <w:pPr>
@@ -6211,14 +7426,14 @@
           <w:lang w:val="en-US"/>
         </w:rPr>
       </w:pPr>
-      <w:bookmarkStart w:id="17" w:name="_Toc512683861"/>
+      <w:bookmarkStart w:id="18" w:name="_Toc512696657"/>
       <w:r>
         <w:rPr>
           <w:lang w:val="en-US"/>
         </w:rPr>
         <w:t>Game Engine</w:t>
       </w:r>
-      <w:bookmarkEnd w:id="17"/>
+      <w:bookmarkEnd w:id="18"/>
     </w:p>
     <w:p>
       <w:pPr>
@@ -6312,14 +7527,14 @@
       <w:pPr>
         <w:pStyle w:val="Heading1"/>
       </w:pPr>
-      <w:bookmarkStart w:id="18" w:name="_Toc512354199"/>
-      <w:bookmarkStart w:id="19" w:name="_Toc512683862"/>
+      <w:bookmarkStart w:id="19" w:name="_Toc512354199"/>
+      <w:bookmarkStart w:id="20" w:name="_Toc512696658"/>
       <w:r>
         <w:lastRenderedPageBreak/>
         <w:t>Process</w:t>
       </w:r>
-      <w:bookmarkEnd w:id="18"/>
       <w:bookmarkEnd w:id="19"/>
+      <w:bookmarkEnd w:id="20"/>
       <w:r>
         <w:t xml:space="preserve"> </w:t>
       </w:r>
@@ -6331,14 +7546,14 @@
           <w:lang w:val="en-US"/>
         </w:rPr>
       </w:pPr>
-      <w:bookmarkStart w:id="20" w:name="_Toc512683863"/>
+      <w:bookmarkStart w:id="21" w:name="_Toc512696659"/>
       <w:r>
         <w:rPr>
           <w:lang w:val="en-US"/>
         </w:rPr>
         <w:t>Scrum for 1</w:t>
       </w:r>
-      <w:bookmarkEnd w:id="20"/>
+      <w:bookmarkEnd w:id="21"/>
     </w:p>
     <w:p>
       <w:pPr>
@@ -6347,14 +7562,14 @@
           <w:lang w:val="en-US"/>
         </w:rPr>
       </w:pPr>
-      <w:bookmarkStart w:id="21" w:name="_Toc512683864"/>
+      <w:bookmarkStart w:id="22" w:name="_Toc512696660"/>
       <w:r>
         <w:rPr>
           <w:lang w:val="en-US"/>
         </w:rPr>
         <w:t>Sprints</w:t>
       </w:r>
-      <w:bookmarkEnd w:id="21"/>
+      <w:bookmarkEnd w:id="22"/>
     </w:p>
     <w:p>
       <w:pPr>
@@ -6840,11 +8055,11 @@
       <w:pPr>
         <w:pStyle w:val="Heading3"/>
       </w:pPr>
-      <w:bookmarkStart w:id="22" w:name="_Toc512683865"/>
+      <w:bookmarkStart w:id="23" w:name="_Toc512696661"/>
       <w:r>
         <w:t>Task list</w:t>
       </w:r>
-      <w:bookmarkEnd w:id="22"/>
+      <w:bookmarkEnd w:id="23"/>
     </w:p>
     <w:p>
       <w:pPr>
@@ -6975,7 +8190,13 @@
         <w:t>This is not a goal which can be completed within a single sprint, and it cannot be compartmentalised into smaller stories, as optimisation of individual parts of the system can only come about after each in game element is added.</w:t>
       </w:r>
       <w:r>
-        <w:t xml:space="preserve"> The stories mentioned can be seen in Appendix [APPENDIX WITH STORIES HERE].</w:t>
+        <w:t xml:space="preserve"> The stories men</w:t>
+      </w:r>
+      <w:r>
+        <w:t>tioned can be seen in Appendix 10.3</w:t>
+      </w:r>
+      <w:r>
+        <w:t>.</w:t>
       </w:r>
     </w:p>
     <w:p/>
@@ -6995,12 +8216,12 @@
       <w:pPr>
         <w:pStyle w:val="Heading2"/>
       </w:pPr>
-      <w:bookmarkStart w:id="23" w:name="_Toc512683866"/>
+      <w:bookmarkStart w:id="24" w:name="_Toc512696662"/>
       <w:r>
         <w:lastRenderedPageBreak/>
         <w:t>Documentation</w:t>
       </w:r>
-      <w:bookmarkEnd w:id="23"/>
+      <w:bookmarkEnd w:id="24"/>
     </w:p>
     <w:p/>
     <w:p>
@@ -7036,22 +8257,22 @@
       <w:pPr>
         <w:pStyle w:val="Heading1"/>
       </w:pPr>
-      <w:bookmarkStart w:id="24" w:name="_Toc512683870"/>
+      <w:bookmarkStart w:id="25" w:name="_Toc512696663"/>
       <w:r>
         <w:lastRenderedPageBreak/>
         <w:t>Restrictions of VR</w:t>
       </w:r>
-      <w:bookmarkEnd w:id="24"/>
+      <w:bookmarkEnd w:id="25"/>
     </w:p>
     <w:p>
       <w:pPr>
         <w:pStyle w:val="Heading2"/>
       </w:pPr>
-      <w:bookmarkStart w:id="25" w:name="_Toc512683871"/>
+      <w:bookmarkStart w:id="26" w:name="_Toc512696664"/>
       <w:r>
         <w:t>Effective Resolution of Head-mounted Displays</w:t>
       </w:r>
-      <w:bookmarkEnd w:id="25"/>
+      <w:bookmarkEnd w:id="26"/>
     </w:p>
     <w:p>
       <w:r>
@@ -7096,11 +8317,11 @@
       <w:pPr>
         <w:pStyle w:val="Heading2"/>
       </w:pPr>
-      <w:bookmarkStart w:id="26" w:name="_Toc512683872"/>
+      <w:bookmarkStart w:id="27" w:name="_Toc512696665"/>
       <w:r>
         <w:t>Maintaining suitable frame rate</w:t>
       </w:r>
-      <w:bookmarkEnd w:id="26"/>
+      <w:bookmarkEnd w:id="27"/>
     </w:p>
     <w:p>
       <w:r>
@@ -7165,12 +8386,12 @@
       <w:pPr>
         <w:pStyle w:val="Heading2"/>
       </w:pPr>
-      <w:bookmarkStart w:id="27" w:name="_Toc512683873"/>
+      <w:bookmarkStart w:id="28" w:name="_Toc512696666"/>
       <w:r>
         <w:lastRenderedPageBreak/>
         <w:t>Play space size</w:t>
       </w:r>
-      <w:bookmarkEnd w:id="27"/>
+      <w:bookmarkEnd w:id="28"/>
     </w:p>
     <w:p>
       <w:r>
@@ -7228,14 +8449,14 @@
       <w:pPr>
         <w:pStyle w:val="Heading1"/>
       </w:pPr>
-      <w:bookmarkStart w:id="28" w:name="_Toc512354198"/>
-      <w:bookmarkStart w:id="29" w:name="_Toc512683867"/>
+      <w:bookmarkStart w:id="29" w:name="_Toc512354198"/>
+      <w:bookmarkStart w:id="30" w:name="_Toc512696667"/>
       <w:r>
         <w:lastRenderedPageBreak/>
         <w:t>Objectives</w:t>
       </w:r>
-      <w:bookmarkEnd w:id="28"/>
       <w:bookmarkEnd w:id="29"/>
+      <w:bookmarkEnd w:id="30"/>
     </w:p>
     <w:p>
       <w:pPr>
@@ -7355,14 +8576,14 @@
           <w:lang w:val="en-US"/>
         </w:rPr>
       </w:pPr>
-      <w:bookmarkStart w:id="30" w:name="_Toc512683868"/>
+      <w:bookmarkStart w:id="31" w:name="_Toc512696668"/>
       <w:r>
         <w:rPr>
           <w:lang w:val="en-US"/>
         </w:rPr>
         <w:t>The Task</w:t>
       </w:r>
-      <w:bookmarkEnd w:id="30"/>
+      <w:bookmarkEnd w:id="31"/>
     </w:p>
     <w:p>
       <w:pPr>
@@ -7428,8 +8649,6 @@
         </w:rPr>
         <w:t>Interweaving these gameplay elements, with a score system in place encouraging interaction while running at a high and smooth frame-rate are the goals to be completed.</w:t>
       </w:r>
-      <w:bookmarkStart w:id="31" w:name="_GoBack"/>
-      <w:bookmarkEnd w:id="31"/>
     </w:p>
     <w:p>
       <w:r>
@@ -7440,7 +8659,7 @@
       <w:pPr>
         <w:pStyle w:val="Heading1"/>
       </w:pPr>
-      <w:bookmarkStart w:id="32" w:name="_Toc512683874"/>
+      <w:bookmarkStart w:id="32" w:name="_Toc512696669"/>
       <w:r>
         <w:lastRenderedPageBreak/>
         <w:t>Designing the Game</w:t>
@@ -7463,12 +8682,14 @@
           <w:lang w:val="en-US"/>
         </w:rPr>
       </w:pPr>
-      <w:r>
-        <w:rPr>
-          <w:lang w:val="en-US"/>
-        </w:rPr>
-        <w:t>Shoveling coal</w:t>
-      </w:r>
+      <w:bookmarkStart w:id="33" w:name="_Toc512696670"/>
+      <w:r>
+        <w:rPr>
+          <w:lang w:val="en-US"/>
+        </w:rPr>
+        <w:t>Fueling the Engine</w:t>
+      </w:r>
+      <w:bookmarkEnd w:id="33"/>
     </w:p>
     <w:p>
       <w:pPr>
@@ -7564,12 +8785,14 @@
           <w:lang w:val="en-US"/>
         </w:rPr>
       </w:pPr>
+      <w:bookmarkStart w:id="34" w:name="_Toc512696671"/>
       <w:r>
         <w:rPr>
           <w:lang w:val="en-US"/>
         </w:rPr>
         <w:t>Spawning of coal</w:t>
       </w:r>
+      <w:bookmarkEnd w:id="34"/>
     </w:p>
     <w:p>
       <w:pPr>
@@ -7638,12 +8861,14 @@
           <w:lang w:val="en-US"/>
         </w:rPr>
       </w:pPr>
+      <w:bookmarkStart w:id="35" w:name="_Toc512696672"/>
       <w:r>
         <w:rPr>
           <w:lang w:val="en-US"/>
         </w:rPr>
         <w:t>Moving coal into furnace</w:t>
       </w:r>
+      <w:bookmarkEnd w:id="35"/>
     </w:p>
     <w:p>
       <w:pPr>
@@ -7672,12 +8897,14 @@
           <w:lang w:val="en-US"/>
         </w:rPr>
       </w:pPr>
+      <w:bookmarkStart w:id="36" w:name="_Toc512696673"/>
       <w:r>
         <w:rPr>
           <w:lang w:val="en-US"/>
         </w:rPr>
         <w:t>Deletion of Coal</w:t>
       </w:r>
+      <w:bookmarkEnd w:id="36"/>
     </w:p>
     <w:p>
       <w:r>
@@ -7702,9 +8929,11 @@
       <w:pPr>
         <w:pStyle w:val="Heading2"/>
       </w:pPr>
+      <w:bookmarkStart w:id="37" w:name="_Toc512696674"/>
       <w:r>
         <w:t>Cooling the engine</w:t>
       </w:r>
+      <w:bookmarkEnd w:id="37"/>
     </w:p>
     <w:p>
       <w:pPr>
@@ -7752,7 +8981,13 @@
         <w:rPr>
           <w:lang w:val="en-US"/>
         </w:rPr>
-        <w:t>Interaction of moving water to coolant pipe</w:t>
+        <w:t xml:space="preserve">Interaction of moving water to </w:t>
+      </w:r>
+      <w:r>
+        <w:rPr>
+          <w:lang w:val="en-US"/>
+        </w:rPr>
+        <w:t>receptor</w:t>
       </w:r>
     </w:p>
     <w:p>
@@ -7774,108 +9009,244 @@
       </w:r>
     </w:p>
     <w:p/>
+    <w:p>
+      <w:pPr>
+        <w:pStyle w:val="Heading3"/>
+      </w:pPr>
+      <w:bookmarkStart w:id="38" w:name="_Toc512696675"/>
+      <w:r>
+        <w:t>Spawning of water</w:t>
+      </w:r>
+      <w:bookmarkEnd w:id="38"/>
+    </w:p>
+    <w:p>
+      <w:r>
+        <w:t>Spawning the water will play off the design decisions of the coal spawner, and come from a pipe ejecting in the ceiling.</w:t>
+      </w:r>
+      <w:r>
+        <w:t xml:space="preserve"> </w:t>
+      </w:r>
+      <w:r>
+        <w:t xml:space="preserve">In order to spawn the water, the user must pump a lever in order to emulate a </w:t>
+      </w:r>
+      <w:r>
+        <w:t>real-world</w:t>
+      </w:r>
+      <w:r>
+        <w:t xml:space="preserve"> water pump, giving this task </w:t>
+      </w:r>
+      <w:r>
+        <w:t>that necessary element of inter</w:t>
+      </w:r>
+      <w:r>
+        <w:t>activity.</w:t>
+      </w:r>
+    </w:p>
+    <w:p/>
+    <w:p>
+      <w:pPr>
+        <w:pStyle w:val="Heading3"/>
+      </w:pPr>
+      <w:bookmarkStart w:id="39" w:name="_Toc512696676"/>
+      <w:r>
+        <w:t>Moving water into receptor</w:t>
+      </w:r>
+      <w:bookmarkEnd w:id="39"/>
+    </w:p>
+    <w:p>
+      <w:r>
+        <w:t xml:space="preserve">To move the water there will be a bucket, which the user must place under the water spawner to </w:t>
+      </w:r>
+      <w:r>
+        <w:t>fill up, before moving and pouring the water into the receptacle.</w:t>
+      </w:r>
+    </w:p>
+    <w:p/>
+    <w:p>
+      <w:pPr>
+        <w:pStyle w:val="Heading3"/>
+      </w:pPr>
+      <w:bookmarkStart w:id="40" w:name="_Toc512696677"/>
+      <w:r>
+        <w:t>Deletion of water</w:t>
+      </w:r>
+      <w:bookmarkEnd w:id="40"/>
+    </w:p>
+    <w:p>
+      <w:r>
+        <w:t>The water will disappear into the receptacle quickly. There are no easy or sensible wa</w:t>
+      </w:r>
+      <w:r>
+        <w:t>ys to force interaction into this part which came up in brainstorming, and with the need to spawn, collect and pour the water already existing, deletion of the water being as simple is not a concern.</w:t>
+      </w:r>
+    </w:p>
+    <w:p/>
+    <w:p>
+      <w:pPr>
+        <w:pStyle w:val="Heading2"/>
+      </w:pPr>
+      <w:bookmarkStart w:id="41" w:name="_Toc512696678"/>
+      <w:r>
+        <w:t>Environment</w:t>
+      </w:r>
+      <w:r>
+        <w:t xml:space="preserve"> and motion</w:t>
+      </w:r>
+      <w:bookmarkEnd w:id="41"/>
+    </w:p>
+    <w:p>
+      <w:r>
+        <w:t>Being on a moving train, it is important to give t</w:t>
+      </w:r>
+      <w:r>
+        <w:t>he player the feeling of motion and speed.</w:t>
+      </w:r>
+    </w:p>
+    <w:p/>
+    <w:p>
+      <w:r>
+        <w:t>Since the user is situated inside the train, the train becomes his frame of reference.</w:t>
+      </w:r>
+    </w:p>
+    <w:p/>
+    <w:p>
+      <w:r>
+        <w:t xml:space="preserve">Importantly, all that </w:t>
+      </w:r>
+      <w:r>
+        <w:t>matters</w:t>
+      </w:r>
+      <w:r>
+        <w:t xml:space="preserve"> </w:t>
+      </w:r>
+      <w:r>
+        <w:t>are</w:t>
+      </w:r>
+      <w:r>
+        <w:t xml:space="preserve"> that the user </w:t>
+      </w:r>
+      <w:r>
+        <w:t>feels like they are in motion</w:t>
+      </w:r>
+      <w:r>
+        <w:t>, not that they are actually moving.</w:t>
+      </w:r>
+      <w:r>
+        <w:t xml:space="preserve"> This means there are </w:t>
+      </w:r>
+      <w:r>
+        <w:t>2 possible options for giving this experience.</w:t>
+      </w:r>
+    </w:p>
+    <w:p>
+      <w:pPr>
+        <w:pStyle w:val="Heading3"/>
+      </w:pPr>
+      <w:bookmarkStart w:id="42" w:name="_Toc512696679"/>
+      <w:r>
+        <w:t>Static environment</w:t>
+      </w:r>
+      <w:bookmarkEnd w:id="42"/>
+    </w:p>
+    <w:p>
+      <w:r>
+        <w:t xml:space="preserve">The first of these options is to have a static </w:t>
+      </w:r>
+      <w:r>
+        <w:t>environment. This would entail having the train itself gain and lose speed as it move</w:t>
+      </w:r>
+      <w:r>
+        <w:t>s</w:t>
+      </w:r>
+      <w:r>
+        <w:t xml:space="preserve"> through the x or z coordinate space.</w:t>
+      </w:r>
+    </w:p>
+    <w:p/>
+    <w:p>
+      <w:pPr>
+        <w:pStyle w:val="Heading3"/>
+      </w:pPr>
+      <w:bookmarkStart w:id="43" w:name="_Toc512696680"/>
+      <w:r>
+        <w:t>Static train</w:t>
+      </w:r>
+      <w:bookmarkEnd w:id="43"/>
+    </w:p>
+    <w:p>
+      <w:r>
+        <w:t xml:space="preserve">The second option, and the one chosen for the project, was to have the train remain stationary at </w:t>
+      </w:r>
+      <w:r>
+        <w:t>the centre of the scene (Vector 0,0,0).</w:t>
+      </w:r>
+      <w:r>
+        <w:t xml:space="preserve"> Instead we have the environment move backwards past the train, to give the illusion of movement</w:t>
+      </w:r>
+      <w:r>
+        <w:t xml:space="preserve"> forward</w:t>
+      </w:r>
+      <w:r>
+        <w:t>.</w:t>
+      </w:r>
+    </w:p>
+    <w:p/>
+    <w:p>
+      <w:pPr>
+        <w:pStyle w:val="Heading2"/>
+      </w:pPr>
+      <w:bookmarkStart w:id="44" w:name="_Toc512696681"/>
+      <w:r>
+        <w:lastRenderedPageBreak/>
+        <w:t>Visual Feedback – Gauges</w:t>
+      </w:r>
+      <w:bookmarkEnd w:id="44"/>
+    </w:p>
+    <w:p>
+      <w:r>
+        <w:t>Large gauges with a traffic light colour scheme of “green, amber, red” used for intuitive feedback.</w:t>
+      </w:r>
+    </w:p>
+    <w:p/>
+    <w:p>
+      <w:pPr>
+        <w:pStyle w:val="Heading2"/>
+      </w:pPr>
+      <w:bookmarkStart w:id="45" w:name="_Toc512696682"/>
+      <w:r>
+        <w:t>Driver</w:t>
+      </w:r>
+      <w:bookmarkEnd w:id="45"/>
+    </w:p>
+    <w:p>
+      <w:r>
+        <w:t xml:space="preserve">As a mechanism to give feedback to the user about their performance, a driver in charge of the train, situated in the carriage in front </w:t>
+      </w:r>
+      <w:r>
+        <w:t>to give live feedback and add a humorous human element to the project.</w:t>
+      </w:r>
+      <w:r>
+        <w:t xml:space="preserve"> </w:t>
+      </w:r>
+    </w:p>
+    <w:p/>
+    <w:p>
+      <w:r>
+        <w:t>Feedback would be dynamically given based on how well the user was doing, with triggers points at certain thresholds of performance for dialogue.</w:t>
+      </w:r>
+    </w:p>
     <w:p/>
     <w:p/>
-    <w:p/>
-    <w:p>
-      <w:pPr>
-        <w:pStyle w:val="Heading2"/>
-      </w:pPr>
-      <w:bookmarkStart w:id="33" w:name="_Toc512683875"/>
-      <w:r>
-        <w:t>Environment</w:t>
-      </w:r>
-      <w:r>
-        <w:t xml:space="preserve"> and motion</w:t>
-      </w:r>
-      <w:bookmarkEnd w:id="33"/>
-    </w:p>
-    <w:p>
-      <w:r>
-        <w:t>Being on a moving train, it is important to give t</w:t>
-      </w:r>
-      <w:r>
-        <w:t>he player the feeling of motion and speed.</w:t>
-      </w:r>
-    </w:p>
-    <w:p/>
-    <w:p>
-      <w:r>
-        <w:t>Since the user is situated inside the train, the train becomes his frame of reference.</w:t>
-      </w:r>
-    </w:p>
-    <w:p/>
-    <w:p>
-      <w:r>
-        <w:t xml:space="preserve">Importantly, all that </w:t>
-      </w:r>
-      <w:r>
-        <w:t>matters</w:t>
-      </w:r>
-      <w:r>
-        <w:t xml:space="preserve"> </w:t>
-      </w:r>
-      <w:r>
-        <w:t>are</w:t>
-      </w:r>
-      <w:r>
-        <w:t xml:space="preserve"> that the user appears to be moving, not that they are actually moving.</w:t>
-      </w:r>
-      <w:r>
-        <w:t xml:space="preserve"> This means there are </w:t>
-      </w:r>
-      <w:r>
-        <w:t>2 possible options for giving this experience.</w:t>
-      </w:r>
-    </w:p>
-    <w:p/>
-    <w:p>
-      <w:pPr>
-        <w:pStyle w:val="Heading3"/>
-      </w:pPr>
-      <w:bookmarkStart w:id="34" w:name="_Toc512683876"/>
-      <w:r>
-        <w:t>Static environment</w:t>
-      </w:r>
-      <w:bookmarkEnd w:id="34"/>
-    </w:p>
-    <w:p>
-      <w:r>
-        <w:t xml:space="preserve">The first of these options is to have a static </w:t>
-      </w:r>
-      <w:r>
-        <w:t>environment. This would entail having the train itself gain and lose speed as it move</w:t>
-      </w:r>
-      <w:r>
-        <w:t>s</w:t>
-      </w:r>
-      <w:r>
-        <w:t xml:space="preserve"> through the x or z coordinate space.</w:t>
-      </w:r>
-    </w:p>
-    <w:p/>
-    <w:p/>
-    <w:p>
-      <w:pPr>
-        <w:pStyle w:val="Heading3"/>
-      </w:pPr>
-      <w:bookmarkStart w:id="35" w:name="_Toc512683877"/>
-      <w:r>
-        <w:t>Static train</w:t>
-      </w:r>
-      <w:bookmarkEnd w:id="35"/>
-    </w:p>
-    <w:p>
-      <w:r>
-        <w:t xml:space="preserve">The second option, and the one chosen for the project, was to have the train remain stationary at </w:t>
-      </w:r>
-      <w:r>
-        <w:t>the centre of the scene (Vector 0,0,0).</w:t>
-      </w:r>
-      <w:r>
-        <w:t xml:space="preserve"> Instead we have the environment move backwards past the train, to give the illusion of movement.</w:t>
-      </w:r>
-      <w:r>
+    <w:p>
+      <w:pPr>
+        <w:rPr>
+          <w:lang w:val="en-US"/>
+        </w:rPr>
+      </w:pPr>
+      <w:r>
+        <w:rPr>
+          <w:lang w:val="en-US"/>
+        </w:rPr>
         <w:br w:type="page"/>
       </w:r>
     </w:p>
@@ -7883,30 +9254,25 @@
       <w:pPr>
         <w:pStyle w:val="Heading1"/>
       </w:pPr>
-      <w:bookmarkStart w:id="36" w:name="_Toc192777708"/>
-      <w:bookmarkStart w:id="37" w:name="_Toc222978602"/>
-      <w:bookmarkStart w:id="38" w:name="_Toc512354206"/>
-      <w:bookmarkStart w:id="39" w:name="_Toc512683878"/>
+      <w:bookmarkStart w:id="46" w:name="_Toc192777708"/>
+      <w:bookmarkStart w:id="47" w:name="_Toc222978602"/>
+      <w:bookmarkStart w:id="48" w:name="_Toc512354206"/>
+      <w:bookmarkStart w:id="49" w:name="_Toc512696683"/>
       <w:bookmarkEnd w:id="5"/>
       <w:r>
         <w:lastRenderedPageBreak/>
         <w:t>Implementation</w:t>
       </w:r>
-      <w:bookmarkEnd w:id="36"/>
-      <w:bookmarkEnd w:id="37"/>
-      <w:bookmarkEnd w:id="38"/>
-      <w:bookmarkEnd w:id="39"/>
+      <w:bookmarkEnd w:id="46"/>
+      <w:bookmarkEnd w:id="47"/>
+      <w:bookmarkEnd w:id="48"/>
+      <w:bookmarkEnd w:id="49"/>
     </w:p>
     <w:p>
       <w:pPr>
         <w:jc w:val="both"/>
-        <w:rPr>
-          <w:rFonts w:asciiTheme="majorHAnsi" w:eastAsiaTheme="majorEastAsia" w:hAnsiTheme="majorHAnsi" w:cstheme="majorBidi"/>
-          <w:sz w:val="32"/>
-          <w:szCs w:val="32"/>
-        </w:rPr>
-      </w:pPr>
-      <w:bookmarkStart w:id="40" w:name="_Toc192777712"/>
+      </w:pPr>
+      <w:bookmarkStart w:id="50" w:name="_Toc192777712"/>
       <w:r>
         <w:rPr>
           <w:noProof/>
@@ -7950,6 +9316,213 @@
       <w:r>
         <w:t xml:space="preserve"> </w:t>
       </w:r>
+    </w:p>
+    <w:p>
+      <w:pPr>
+        <w:jc w:val="both"/>
+      </w:pPr>
+    </w:p>
+    <w:p>
+      <w:pPr>
+        <w:pStyle w:val="Heading2"/>
+      </w:pPr>
+      <w:bookmarkStart w:id="51" w:name="_Toc512696684"/>
+      <w:r>
+        <w:t>Gauges</w:t>
+      </w:r>
+      <w:bookmarkEnd w:id="51"/>
+    </w:p>
+    <w:p>
+      <w:pPr>
+        <w:jc w:val="both"/>
+      </w:pPr>
+      <w:r>
+        <w:t>Euler Angles</w:t>
+      </w:r>
+    </w:p>
+    <w:p>
+      <w:pPr>
+        <w:jc w:val="both"/>
+      </w:pPr>
+      <w:r>
+        <w:t>Colour schemes</w:t>
+      </w:r>
+    </w:p>
+    <w:p>
+      <w:pPr>
+        <w:jc w:val="both"/>
+      </w:pPr>
+      <w:r>
+        <w:t>Relation between coal and temp</w:t>
+      </w:r>
+    </w:p>
+    <w:p>
+      <w:pPr>
+        <w:jc w:val="both"/>
+      </w:pPr>
+    </w:p>
+    <w:p>
+      <w:pPr>
+        <w:pStyle w:val="Heading2"/>
+      </w:pPr>
+      <w:bookmarkStart w:id="52" w:name="_Toc512696685"/>
+      <w:r>
+        <w:t>Coal Spawning</w:t>
+      </w:r>
+      <w:bookmarkEnd w:id="52"/>
+    </w:p>
+    <w:p>
+      <w:r>
+        <w:t>Randomised spawn times</w:t>
+      </w:r>
+    </w:p>
+    <w:p>
+      <w:r>
+        <w:t>Coal Spawner breaking to reduce performance impact</w:t>
+      </w:r>
+    </w:p>
+    <w:p/>
+    <w:p>
+      <w:pPr>
+        <w:pStyle w:val="Heading2"/>
+      </w:pPr>
+      <w:bookmarkStart w:id="53" w:name="_Toc512696686"/>
+      <w:r>
+        <w:t>Water Spawning</w:t>
+      </w:r>
+      <w:bookmarkEnd w:id="53"/>
+    </w:p>
+    <w:p>
+      <w:r>
+        <w:t>Coroutine for pump</w:t>
+      </w:r>
+    </w:p>
+    <w:p>
+      <w:r>
+        <w:t>Inverse Meshes with bucket, instead make custom bucket</w:t>
+      </w:r>
+    </w:p>
+    <w:p/>
+    <w:p>
+      <w:pPr>
+        <w:pStyle w:val="Heading2"/>
+      </w:pPr>
+      <w:bookmarkStart w:id="54" w:name="_Toc512696687"/>
+      <w:r>
+        <w:t>Audio Difficulties</w:t>
+      </w:r>
+      <w:bookmarkEnd w:id="54"/>
+    </w:p>
+    <w:p>
+      <w:pPr>
+        <w:jc w:val="both"/>
+      </w:pPr>
+      <w:r>
+        <w:t>Audio takes a different skillset than “programmer”</w:t>
+      </w:r>
+    </w:p>
+    <w:p>
+      <w:pPr>
+        <w:jc w:val="both"/>
+      </w:pPr>
+      <w:r>
+        <w:t>Learning this was tricky, lead to poor audio quality in product</w:t>
+      </w:r>
+    </w:p>
+    <w:p>
+      <w:pPr>
+        <w:jc w:val="both"/>
+      </w:pPr>
+    </w:p>
+    <w:p>
+      <w:pPr>
+        <w:pStyle w:val="Heading2"/>
+      </w:pPr>
+      <w:bookmarkStart w:id="55" w:name="_Toc512696688"/>
+      <w:r>
+        <w:t>Textual feedback and “scoring”</w:t>
+      </w:r>
+      <w:bookmarkEnd w:id="55"/>
+    </w:p>
+    <w:p>
+      <w:pPr>
+        <w:jc w:val="both"/>
+      </w:pPr>
+      <w:r>
+        <w:t>Writing on the wall</w:t>
+      </w:r>
+    </w:p>
+    <w:p>
+      <w:pPr>
+        <w:jc w:val="both"/>
+      </w:pPr>
+      <w:r>
+        <w:t>Rather have driver animate and emote, get red in the face to give this feedback, instead settle on this for dea</w:t>
+      </w:r>
+      <w:r>
+        <w:t>dline</w:t>
+      </w:r>
+    </w:p>
+    <w:p>
+      <w:pPr>
+        <w:jc w:val="both"/>
+      </w:pPr>
+    </w:p>
+    <w:p>
+      <w:pPr>
+        <w:pStyle w:val="Heading2"/>
+        <w:rPr>
+          <w:rFonts w:ascii="Arial" w:eastAsiaTheme="minorEastAsia" w:hAnsi="Arial" w:cs="Arial"/>
+          <w:sz w:val="22"/>
+          <w:szCs w:val="24"/>
+        </w:rPr>
+      </w:pPr>
+      <w:bookmarkStart w:id="56" w:name="_Toc512696689"/>
+      <w:r>
+        <w:t>Aesthetic design</w:t>
+      </w:r>
+      <w:bookmarkEnd w:id="56"/>
+    </w:p>
+    <w:p>
+      <w:r>
+        <w:t>Not a graphic designer, creating environment was challenge I am proud of.</w:t>
+      </w:r>
+    </w:p>
+    <w:p>
+      <w:r>
+        <w:t>Internals of train are functional not polished, creating custom materials out of my experience of scope with time.</w:t>
+      </w:r>
+    </w:p>
+    <w:p/>
+    <w:p>
+      <w:pPr>
+        <w:pStyle w:val="Heading2"/>
+      </w:pPr>
+      <w:bookmarkStart w:id="57" w:name="_Toc512696690"/>
+      <w:r>
+        <w:t>Optimization</w:t>
+      </w:r>
+      <w:bookmarkEnd w:id="57"/>
+    </w:p>
+    <w:p>
+      <w:r>
+        <w:t>Coal spawner breaking to stop coal infinitely spawning</w:t>
+      </w:r>
+    </w:p>
+    <w:p>
+      <w:r>
+        <w:t>Large water particles for reduced performance + ease to fun and fun to play with</w:t>
+      </w:r>
+    </w:p>
+    <w:p>
+      <w:r>
+        <w:t xml:space="preserve">Water despawn after 13 seconds to maintain low number </w:t>
+      </w:r>
+    </w:p>
+    <w:p>
+      <w:r>
+        <w:t>Remove colliders and rigid body physics meshes from all objects not internal to train</w:t>
+      </w:r>
       <w:r>
         <w:br w:type="page"/>
       </w:r>
@@ -7958,66 +9531,17 @@
       <w:pPr>
         <w:pStyle w:val="Heading1"/>
       </w:pPr>
-      <w:bookmarkStart w:id="41" w:name="_Toc222978603"/>
-      <w:bookmarkStart w:id="42" w:name="_Toc512354207"/>
-      <w:bookmarkStart w:id="43" w:name="_Toc512683879"/>
+      <w:bookmarkStart w:id="58" w:name="_Toc222978603"/>
+      <w:bookmarkStart w:id="59" w:name="_Toc512354207"/>
+      <w:bookmarkStart w:id="60" w:name="_Toc512696691"/>
       <w:r>
         <w:lastRenderedPageBreak/>
         <w:t>Testing</w:t>
       </w:r>
-      <w:bookmarkEnd w:id="40"/>
-      <w:bookmarkEnd w:id="41"/>
-      <w:bookmarkEnd w:id="42"/>
-      <w:bookmarkEnd w:id="43"/>
-    </w:p>
-    <w:p>
-      <w:pPr>
-        <w:jc w:val="both"/>
-        <w:rPr>
-          <w:color w:val="0070C0"/>
-          <w:lang w:val="en-US"/>
-        </w:rPr>
-      </w:pPr>
-      <w:r>
-        <w:rPr>
-          <w:noProof/>
-        </w:rPr>
-        <w:drawing>
-          <wp:inline distT="0" distB="0" distL="0" distR="0" wp14:anchorId="15F1E2A9" wp14:editId="50FA199D">
-            <wp:extent cx="5270500" cy="3329940"/>
-            <wp:effectExtent l="0" t="0" r="6350" b="3810"/>
-            <wp:docPr id="10" name="Picture 10"/>
-            <wp:cNvGraphicFramePr>
-              <a:graphicFrameLocks xmlns:a="http://schemas.openxmlformats.org/drawingml/2006/main" noChangeAspect="1"/>
-            </wp:cNvGraphicFramePr>
-            <a:graphic xmlns:a="http://schemas.openxmlformats.org/drawingml/2006/main">
-              <a:graphicData uri="http://schemas.openxmlformats.org/drawingml/2006/picture">
-                <pic:pic xmlns:pic="http://schemas.openxmlformats.org/drawingml/2006/picture">
-                  <pic:nvPicPr>
-                    <pic:cNvPr id="1" name=""/>
-                    <pic:cNvPicPr/>
-                  </pic:nvPicPr>
-                  <pic:blipFill>
-                    <a:blip r:embed="rId18"/>
-                    <a:stretch>
-                      <a:fillRect/>
-                    </a:stretch>
-                  </pic:blipFill>
-                  <pic:spPr>
-                    <a:xfrm>
-                      <a:off x="0" y="0"/>
-                      <a:ext cx="5270500" cy="3329940"/>
-                    </a:xfrm>
-                    <a:prstGeom prst="rect">
-                      <a:avLst/>
-                    </a:prstGeom>
-                  </pic:spPr>
-                </pic:pic>
-              </a:graphicData>
-            </a:graphic>
-          </wp:inline>
-        </w:drawing>
-      </w:r>
+      <w:bookmarkEnd w:id="50"/>
+      <w:bookmarkEnd w:id="58"/>
+      <w:bookmarkEnd w:id="59"/>
+      <w:bookmarkEnd w:id="60"/>
     </w:p>
     <w:p>
       <w:pPr>
@@ -8558,15 +10082,15 @@
         </w:rPr>
         <w:br w:type="page"/>
       </w:r>
-      <w:bookmarkStart w:id="44" w:name="_Toc192777716"/>
+      <w:bookmarkStart w:id="61" w:name="_Toc192777716"/>
     </w:p>
     <w:p>
       <w:pPr>
         <w:pStyle w:val="Heading1"/>
       </w:pPr>
-      <w:bookmarkStart w:id="45" w:name="_Toc222978612"/>
-      <w:bookmarkStart w:id="46" w:name="_Toc512354216"/>
-      <w:bookmarkStart w:id="47" w:name="_Toc512683880"/>
+      <w:bookmarkStart w:id="62" w:name="_Toc222978612"/>
+      <w:bookmarkStart w:id="63" w:name="_Toc512354216"/>
+      <w:bookmarkStart w:id="64" w:name="_Toc512696692"/>
       <w:r>
         <w:lastRenderedPageBreak/>
         <w:t xml:space="preserve">Critical </w:t>
@@ -8574,20 +10098,20 @@
       <w:r>
         <w:t>Evaluation</w:t>
       </w:r>
-      <w:bookmarkEnd w:id="44"/>
-      <w:bookmarkEnd w:id="45"/>
-      <w:bookmarkEnd w:id="46"/>
-      <w:bookmarkEnd w:id="47"/>
+      <w:bookmarkEnd w:id="61"/>
+      <w:bookmarkEnd w:id="62"/>
+      <w:bookmarkEnd w:id="63"/>
+      <w:bookmarkEnd w:id="64"/>
     </w:p>
     <w:p>
       <w:pPr>
         <w:pStyle w:val="Heading2"/>
       </w:pPr>
-      <w:bookmarkStart w:id="48" w:name="_Toc512683881"/>
+      <w:bookmarkStart w:id="65" w:name="_Toc512696693"/>
       <w:r>
         <w:t>Were the requirements correctly identified?</w:t>
       </w:r>
-      <w:bookmarkEnd w:id="48"/>
+      <w:bookmarkEnd w:id="65"/>
     </w:p>
     <w:p>
       <w:r>
@@ -8632,11 +10156,11 @@
       <w:pPr>
         <w:pStyle w:val="Heading2"/>
       </w:pPr>
-      <w:bookmarkStart w:id="49" w:name="_Toc512683882"/>
+      <w:bookmarkStart w:id="66" w:name="_Toc512696694"/>
       <w:r>
         <w:t>How correct were the design decisions?</w:t>
       </w:r>
-      <w:bookmarkEnd w:id="49"/>
+      <w:bookmarkEnd w:id="66"/>
     </w:p>
     <w:p>
       <w:r>
@@ -8669,11 +10193,11 @@
       <w:pPr>
         <w:pStyle w:val="Heading2"/>
       </w:pPr>
-      <w:bookmarkStart w:id="50" w:name="_Toc512683883"/>
+      <w:bookmarkStart w:id="67" w:name="_Toc512696695"/>
       <w:r>
         <w:t>Could a more suitable set of tools have been chosen?</w:t>
       </w:r>
-      <w:bookmarkEnd w:id="50"/>
+      <w:bookmarkEnd w:id="67"/>
     </w:p>
     <w:p>
       <w:r>
@@ -8703,11 +10227,11 @@
       <w:pPr>
         <w:pStyle w:val="Heading2"/>
       </w:pPr>
-      <w:bookmarkStart w:id="51" w:name="_Toc512683884"/>
+      <w:bookmarkStart w:id="68" w:name="_Toc512696696"/>
       <w:r>
         <w:t>How well did the software meet the needs of those who were expecting to use it?</w:t>
       </w:r>
-      <w:bookmarkEnd w:id="51"/>
+      <w:bookmarkEnd w:id="68"/>
     </w:p>
     <w:p>
       <w:r>
@@ -8745,11 +10269,11 @@
       <w:pPr>
         <w:pStyle w:val="Heading2"/>
       </w:pPr>
-      <w:bookmarkStart w:id="52" w:name="_Toc512683885"/>
+      <w:bookmarkStart w:id="69" w:name="_Toc512696697"/>
       <w:r>
         <w:t>How well were any other project aims achieved?</w:t>
       </w:r>
-      <w:bookmarkEnd w:id="52"/>
+      <w:bookmarkEnd w:id="69"/>
     </w:p>
     <w:p>
       <w:r>
@@ -8764,11 +10288,11 @@
       <w:pPr>
         <w:pStyle w:val="Heading2"/>
       </w:pPr>
-      <w:bookmarkStart w:id="53" w:name="_Toc512683886"/>
+      <w:bookmarkStart w:id="70" w:name="_Toc512696698"/>
       <w:r>
         <w:t>What wasn’t achieved</w:t>
       </w:r>
-      <w:bookmarkEnd w:id="53"/>
+      <w:bookmarkEnd w:id="70"/>
     </w:p>
     <w:p>
       <w:r>
@@ -8786,11 +10310,11 @@
       <w:pPr>
         <w:pStyle w:val="Heading2"/>
       </w:pPr>
-      <w:bookmarkStart w:id="54" w:name="_Toc512683887"/>
+      <w:bookmarkStart w:id="71" w:name="_Toc512696699"/>
       <w:r>
         <w:t>What would change if starting again?</w:t>
       </w:r>
-      <w:bookmarkEnd w:id="54"/>
+      <w:bookmarkEnd w:id="71"/>
     </w:p>
     <w:p>
       <w:r>
@@ -8815,7 +10339,7 @@
           <w:szCs w:val="32"/>
         </w:rPr>
       </w:pPr>
-      <w:bookmarkStart w:id="55" w:name="_Toc192777717"/>
+      <w:bookmarkStart w:id="72" w:name="_Toc192777717"/>
       <w:r>
         <w:br w:type="page"/>
       </w:r>
@@ -8824,25 +10348,25 @@
       <w:pPr>
         <w:pStyle w:val="Heading1"/>
       </w:pPr>
-      <w:bookmarkStart w:id="56" w:name="_Toc222978613"/>
-      <w:bookmarkStart w:id="57" w:name="_Toc512354217"/>
-      <w:bookmarkStart w:id="58" w:name="_Toc512683888"/>
+      <w:bookmarkStart w:id="73" w:name="_Toc222978613"/>
+      <w:bookmarkStart w:id="74" w:name="_Toc512354217"/>
+      <w:bookmarkStart w:id="75" w:name="_Toc512696700"/>
       <w:r>
         <w:lastRenderedPageBreak/>
         <w:t>Appendices</w:t>
       </w:r>
-      <w:bookmarkEnd w:id="55"/>
-      <w:bookmarkEnd w:id="56"/>
-      <w:bookmarkEnd w:id="57"/>
-      <w:bookmarkEnd w:id="58"/>
+      <w:bookmarkEnd w:id="72"/>
+      <w:bookmarkEnd w:id="73"/>
+      <w:bookmarkEnd w:id="74"/>
+      <w:bookmarkEnd w:id="75"/>
     </w:p>
     <w:p>
       <w:pPr>
         <w:pStyle w:val="Heading2"/>
       </w:pPr>
-      <w:bookmarkStart w:id="59" w:name="_Toc222978614"/>
-      <w:bookmarkStart w:id="60" w:name="_Toc512354218"/>
-      <w:bookmarkStart w:id="61" w:name="_Toc512683889"/>
+      <w:bookmarkStart w:id="76" w:name="_Toc222978614"/>
+      <w:bookmarkStart w:id="77" w:name="_Toc512354218"/>
+      <w:bookmarkStart w:id="78" w:name="_Toc512696701"/>
       <w:r>
         <w:t>Thi</w:t>
       </w:r>
@@ -8858,15 +10382,15 @@
       <w:r>
         <w:t xml:space="preserve"> and Libraries</w:t>
       </w:r>
-      <w:bookmarkEnd w:id="59"/>
-      <w:bookmarkEnd w:id="60"/>
-      <w:bookmarkEnd w:id="61"/>
+      <w:bookmarkEnd w:id="76"/>
+      <w:bookmarkEnd w:id="77"/>
+      <w:bookmarkEnd w:id="78"/>
     </w:p>
     <w:p>
       <w:pPr>
         <w:pStyle w:val="Heading3"/>
       </w:pPr>
-      <w:bookmarkStart w:id="62" w:name="_Toc512683890"/>
+      <w:bookmarkStart w:id="79" w:name="_Toc512696702"/>
       <w:r>
         <w:t>Unity</w:t>
       </w:r>
@@ -8902,7 +10426,7 @@
           </w:r>
         </w:sdtContent>
       </w:sdt>
-      <w:bookmarkEnd w:id="62"/>
+      <w:bookmarkEnd w:id="79"/>
     </w:p>
     <w:p>
       <w:pPr>
@@ -9045,7 +10569,7 @@
       <w:pPr>
         <w:pStyle w:val="Heading3"/>
       </w:pPr>
-      <w:bookmarkStart w:id="63" w:name="_Toc512683891"/>
+      <w:bookmarkStart w:id="80" w:name="_Toc512696703"/>
       <w:r>
         <w:t>VRTK - Virtual Reality Toolkit</w:t>
       </w:r>
@@ -9081,7 +10605,7 @@
           </w:r>
         </w:sdtContent>
       </w:sdt>
-      <w:bookmarkEnd w:id="63"/>
+      <w:bookmarkEnd w:id="80"/>
     </w:p>
     <w:p>
       <w:pPr>
@@ -9371,7 +10895,7 @@
         </w:rPr>
         <w:t>The </w:t>
       </w:r>
-      <w:hyperlink r:id="rId19" w:history="1">
+      <w:hyperlink r:id="rId18" w:history="1">
         <w:r>
           <w:rPr>
             <w:rStyle w:val="Hyperlink"/>
@@ -9386,7 +10910,7 @@
         </w:rPr>
         <w:t> of VRTK is always the most up to date version with more features and bug fixes, however it is not as stable as the </w:t>
       </w:r>
-      <w:hyperlink r:id="rId20" w:history="1">
+      <w:hyperlink r:id="rId19" w:history="1">
         <w:r>
           <w:rPr>
             <w:rStyle w:val="Hyperlink"/>
@@ -9401,7 +10925,7 @@
         </w:rPr>
         <w:t> or the </w:t>
       </w:r>
-      <w:hyperlink r:id="rId21" w:anchor="!/content/64131" w:history="1">
+      <w:hyperlink r:id="rId20" w:anchor="!/content/64131" w:history="1">
         <w:r>
           <w:rPr>
             <w:rStyle w:val="Hyperlink"/>
@@ -9416,7 +10940,7 @@
         </w:rPr>
         <w:t>. It is recommended that to keep up to date with the latest features, the </w:t>
       </w:r>
-      <w:hyperlink r:id="rId22" w:history="1">
+      <w:hyperlink r:id="rId21" w:history="1">
         <w:r>
           <w:rPr>
             <w:rStyle w:val="Hyperlink"/>
@@ -9614,7 +11138,7 @@
           <w:lang w:val="en-US"/>
         </w:rPr>
       </w:pPr>
-      <w:bookmarkStart w:id="64" w:name="_Toc512683892"/>
+      <w:bookmarkStart w:id="81" w:name="_Toc512696704"/>
       <w:r>
         <w:rPr>
           <w:lang w:val="en-US"/>
@@ -9666,7 +11190,7 @@
           </w:r>
         </w:sdtContent>
       </w:sdt>
-      <w:bookmarkEnd w:id="64"/>
+      <w:bookmarkEnd w:id="81"/>
     </w:p>
     <w:p>
       <w:pPr>
@@ -9753,15 +11277,15 @@
       <w:pPr>
         <w:pStyle w:val="Heading2"/>
       </w:pPr>
-      <w:bookmarkStart w:id="65" w:name="_Toc512354219"/>
-      <w:bookmarkStart w:id="66" w:name="_Toc222978615"/>
-      <w:bookmarkStart w:id="67" w:name="_Toc512683893"/>
+      <w:bookmarkStart w:id="82" w:name="_Toc512354219"/>
+      <w:bookmarkStart w:id="83" w:name="_Toc222978615"/>
+      <w:bookmarkStart w:id="84" w:name="_Toc512696705"/>
       <w:r>
         <w:lastRenderedPageBreak/>
         <w:t>Ethics Submission</w:t>
       </w:r>
-      <w:bookmarkEnd w:id="65"/>
-      <w:bookmarkEnd w:id="67"/>
+      <w:bookmarkEnd w:id="82"/>
+      <w:bookmarkEnd w:id="84"/>
     </w:p>
     <w:p>
       <w:pPr>
@@ -9805,7 +11329,7 @@
                     <pic:cNvPicPr/>
                   </pic:nvPicPr>
                   <pic:blipFill>
-                    <a:blip r:embed="rId23"/>
+                    <a:blip r:embed="rId22"/>
                     <a:stretch>
                       <a:fillRect/>
                     </a:stretch>
@@ -9888,7 +11412,7 @@
                     <pic:cNvPicPr/>
                   </pic:nvPicPr>
                   <pic:blipFill>
-                    <a:blip r:embed="rId24"/>
+                    <a:blip r:embed="rId23"/>
                     <a:stretch>
                       <a:fillRect/>
                     </a:stretch>
@@ -9927,29 +11451,29 @@
       <w:r>
         <w:br w:type="page"/>
       </w:r>
-      <w:bookmarkEnd w:id="66"/>
+      <w:bookmarkEnd w:id="83"/>
     </w:p>
     <w:p>
       <w:pPr>
         <w:pStyle w:val="Heading2"/>
       </w:pPr>
-      <w:bookmarkStart w:id="68" w:name="_Toc512683894"/>
+      <w:bookmarkStart w:id="85" w:name="_Toc512696706"/>
       <w:r>
         <w:lastRenderedPageBreak/>
         <w:t>Scrum User Story Examples</w:t>
       </w:r>
-      <w:bookmarkEnd w:id="68"/>
+      <w:bookmarkEnd w:id="85"/>
     </w:p>
     <w:p/>
     <w:p>
       <w:pPr>
         <w:pStyle w:val="Heading3"/>
       </w:pPr>
-      <w:bookmarkStart w:id="69" w:name="_Toc512683895"/>
+      <w:bookmarkStart w:id="86" w:name="_Toc512696707"/>
       <w:r>
         <w:t>Story 1</w:t>
       </w:r>
-      <w:bookmarkEnd w:id="69"/>
+      <w:bookmarkEnd w:id="86"/>
     </w:p>
     <w:p>
       <w:r>
@@ -9969,6 +11493,72 @@
                 <pic:pic xmlns:pic="http://schemas.openxmlformats.org/drawingml/2006/picture">
                   <pic:nvPicPr>
                     <pic:cNvPr id="0" name="Picture 2" descr="C:\Users\Shankly\AppData\Local\Microsoft\Windows\INetCache\Content.Word\UserStoryVisualFeedback.png"/>
+                    <pic:cNvPicPr>
+                      <a:picLocks noChangeAspect="1" noChangeArrowheads="1"/>
+                    </pic:cNvPicPr>
+                  </pic:nvPicPr>
+                  <pic:blipFill>
+                    <a:blip r:embed="rId24">
+                      <a:extLst>
+                        <a:ext uri="{28A0092B-C50C-407E-A947-70E740481C1C}">
+                          <a14:useLocalDpi xmlns:a14="http://schemas.microsoft.com/office/drawing/2010/main" val="0"/>
+                        </a:ext>
+                      </a:extLst>
+                    </a:blip>
+                    <a:srcRect/>
+                    <a:stretch>
+                      <a:fillRect/>
+                    </a:stretch>
+                  </pic:blipFill>
+                  <pic:spPr bwMode="auto">
+                    <a:xfrm>
+                      <a:off x="0" y="0"/>
+                      <a:ext cx="5267325" cy="1762125"/>
+                    </a:xfrm>
+                    <a:prstGeom prst="rect">
+                      <a:avLst/>
+                    </a:prstGeom>
+                    <a:noFill/>
+                    <a:ln>
+                      <a:noFill/>
+                    </a:ln>
+                  </pic:spPr>
+                </pic:pic>
+              </a:graphicData>
+            </a:graphic>
+          </wp:inline>
+        </w:drawing>
+      </w:r>
+    </w:p>
+    <w:p/>
+    <w:p>
+      <w:pPr>
+        <w:pStyle w:val="Heading3"/>
+      </w:pPr>
+      <w:bookmarkStart w:id="87" w:name="_Toc512696708"/>
+      <w:r>
+        <w:t>Story 2</w:t>
+      </w:r>
+      <w:bookmarkEnd w:id="87"/>
+    </w:p>
+    <w:p>
+      <w:r>
+        <w:rPr>
+          <w:noProof/>
+        </w:rPr>
+        <w:drawing>
+          <wp:inline distT="0" distB="0" distL="0" distR="0" wp14:anchorId="4017A1FB" wp14:editId="65ADF286">
+            <wp:extent cx="5267325" cy="1762125"/>
+            <wp:effectExtent l="0" t="0" r="9525" b="9525"/>
+            <wp:docPr id="9" name="Picture 9" descr="C:\Users\Shankly\AppData\Local\Microsoft\Windows\INetCache\Content.Word\UserStoryhighFPS.PNG"/>
+            <wp:cNvGraphicFramePr>
+              <a:graphicFrameLocks xmlns:a="http://schemas.openxmlformats.org/drawingml/2006/main" noChangeAspect="1"/>
+            </wp:cNvGraphicFramePr>
+            <a:graphic xmlns:a="http://schemas.openxmlformats.org/drawingml/2006/main">
+              <a:graphicData uri="http://schemas.openxmlformats.org/drawingml/2006/picture">
+                <pic:pic xmlns:pic="http://schemas.openxmlformats.org/drawingml/2006/picture">
+                  <pic:nvPicPr>
+                    <pic:cNvPr id="0" name="Picture 1" descr="C:\Users\Shankly\AppData\Local\Microsoft\Windows\INetCache\Content.Word\UserStoryhighFPS.PNG"/>
                     <pic:cNvPicPr>
                       <a:picLocks noChangeAspect="1" noChangeArrowheads="1"/>
                     </pic:cNvPicPr>
@@ -10005,79 +11595,20 @@
           </wp:inline>
         </w:drawing>
       </w:r>
-    </w:p>
-    <w:p/>
-    <w:p>
-      <w:pPr>
-        <w:pStyle w:val="Heading3"/>
-      </w:pPr>
-      <w:bookmarkStart w:id="70" w:name="_Toc512683896"/>
-      <w:r>
-        <w:t>Story 2</w:t>
-      </w:r>
-      <w:bookmarkEnd w:id="70"/>
-    </w:p>
-    <w:p>
-      <w:r>
-        <w:rPr>
-          <w:noProof/>
-        </w:rPr>
-        <w:drawing>
-          <wp:inline distT="0" distB="0" distL="0" distR="0" wp14:anchorId="4017A1FB" wp14:editId="65ADF286">
-            <wp:extent cx="5267325" cy="1762125"/>
-            <wp:effectExtent l="0" t="0" r="9525" b="9525"/>
-            <wp:docPr id="9" name="Picture 9" descr="C:\Users\Shankly\AppData\Local\Microsoft\Windows\INetCache\Content.Word\UserStoryhighFPS.PNG"/>
-            <wp:cNvGraphicFramePr>
-              <a:graphicFrameLocks xmlns:a="http://schemas.openxmlformats.org/drawingml/2006/main" noChangeAspect="1"/>
-            </wp:cNvGraphicFramePr>
-            <a:graphic xmlns:a="http://schemas.openxmlformats.org/drawingml/2006/main">
-              <a:graphicData uri="http://schemas.openxmlformats.org/drawingml/2006/picture">
-                <pic:pic xmlns:pic="http://schemas.openxmlformats.org/drawingml/2006/picture">
-                  <pic:nvPicPr>
-                    <pic:cNvPr id="0" name="Picture 1" descr="C:\Users\Shankly\AppData\Local\Microsoft\Windows\INetCache\Content.Word\UserStoryhighFPS.PNG"/>
-                    <pic:cNvPicPr>
-                      <a:picLocks noChangeAspect="1" noChangeArrowheads="1"/>
-                    </pic:cNvPicPr>
-                  </pic:nvPicPr>
-                  <pic:blipFill>
-                    <a:blip r:embed="rId26">
-                      <a:extLst>
-                        <a:ext uri="{28A0092B-C50C-407E-A947-70E740481C1C}">
-                          <a14:useLocalDpi xmlns:a14="http://schemas.microsoft.com/office/drawing/2010/main" val="0"/>
-                        </a:ext>
-                      </a:extLst>
-                    </a:blip>
-                    <a:srcRect/>
-                    <a:stretch>
-                      <a:fillRect/>
-                    </a:stretch>
-                  </pic:blipFill>
-                  <pic:spPr bwMode="auto">
-                    <a:xfrm>
-                      <a:off x="0" y="0"/>
-                      <a:ext cx="5267325" cy="1762125"/>
-                    </a:xfrm>
-                    <a:prstGeom prst="rect">
-                      <a:avLst/>
-                    </a:prstGeom>
-                    <a:noFill/>
-                    <a:ln>
-                      <a:noFill/>
-                    </a:ln>
-                  </pic:spPr>
-                </pic:pic>
-              </a:graphicData>
-            </a:graphic>
-          </wp:inline>
-        </w:drawing>
-      </w:r>
       <w:r>
         <w:br w:type="page"/>
       </w:r>
     </w:p>
-    <w:bookmarkStart w:id="71" w:name="_Toc512683897" w:displacedByCustomXml="next"/>
+    <w:bookmarkStart w:id="88" w:name="_Toc512696709" w:displacedByCustomXml="next"/>
     <w:sdt>
       <w:sdtPr>
+        <w:id w:val="-412007532"/>
+        <w:docPartObj>
+          <w:docPartGallery w:val="Bibliographies"/>
+          <w:docPartUnique/>
+        </w:docPartObj>
+      </w:sdtPr>
+      <w:sdtEndPr>
         <w:rPr>
           <w:rFonts w:ascii="Arial" w:eastAsiaTheme="minorEastAsia" w:hAnsi="Arial" w:cs="Arial"/>
           <w:b w:val="0"/>
@@ -10085,21 +11616,16 @@
           <w:sz w:val="22"/>
           <w:szCs w:val="24"/>
         </w:rPr>
-        <w:id w:val="2042088711"/>
-        <w:docPartObj>
-          <w:docPartGallery w:val="Bibliographies"/>
-          <w:docPartUnique/>
-        </w:docPartObj>
-      </w:sdtPr>
+      </w:sdtEndPr>
       <w:sdtContent>
         <w:p>
           <w:pPr>
-            <w:pStyle w:val="Heading2"/>
+            <w:pStyle w:val="Heading1"/>
           </w:pPr>
           <w:r>
             <w:t>Bibliography</w:t>
           </w:r>
-          <w:bookmarkEnd w:id="71"/>
+          <w:bookmarkEnd w:id="88"/>
         </w:p>
         <w:sdt>
           <w:sdtPr>
@@ -10139,12 +11665,12 @@
                 <w:tblLook w:val="04A0" w:firstRow="1" w:lastRow="0" w:firstColumn="1" w:lastColumn="0" w:noHBand="0" w:noVBand="1"/>
               </w:tblPr>
               <w:tblGrid>
-                <w:gridCol w:w="341"/>
-                <w:gridCol w:w="7959"/>
+                <w:gridCol w:w="144"/>
+                <w:gridCol w:w="480"/>
               </w:tblGrid>
               <w:tr>
                 <w:trPr>
-                  <w:divId w:val="754086543"/>
+                  <w:divId w:val="190455667"/>
                   <w:tblCellSpacing w:w="15" w:type="dxa"/>
                 </w:trPr>
                 <w:tc>
@@ -10191,7 +11717,7 @@
               </w:tr>
               <w:tr>
                 <w:trPr>
-                  <w:divId w:val="754086543"/>
+                  <w:divId w:val="190455667"/>
                   <w:tblCellSpacing w:w="15" w:type="dxa"/>
                 </w:trPr>
                 <w:tc>
@@ -10237,7 +11763,7 @@
               </w:tr>
               <w:tr>
                 <w:trPr>
-                  <w:divId w:val="754086543"/>
+                  <w:divId w:val="190455667"/>
                   <w:tblCellSpacing w:w="15" w:type="dxa"/>
                 </w:trPr>
                 <w:tc>
@@ -10283,7 +11809,7 @@
               </w:tr>
               <w:tr>
                 <w:trPr>
-                  <w:divId w:val="754086543"/>
+                  <w:divId w:val="190455667"/>
                   <w:tblCellSpacing w:w="15" w:type="dxa"/>
                 </w:trPr>
                 <w:tc>
@@ -10329,7 +11855,7 @@
               </w:tr>
               <w:tr>
                 <w:trPr>
-                  <w:divId w:val="754086543"/>
+                  <w:divId w:val="190455667"/>
                   <w:tblCellSpacing w:w="15" w:type="dxa"/>
                 </w:trPr>
                 <w:tc>
@@ -10375,7 +11901,7 @@
               </w:tr>
               <w:tr>
                 <w:trPr>
-                  <w:divId w:val="754086543"/>
+                  <w:divId w:val="190455667"/>
                   <w:tblCellSpacing w:w="15" w:type="dxa"/>
                 </w:trPr>
                 <w:tc>
@@ -10421,7 +11947,7 @@
               </w:tr>
               <w:tr>
                 <w:trPr>
-                  <w:divId w:val="754086543"/>
+                  <w:divId w:val="190455667"/>
                   <w:tblCellSpacing w:w="15" w:type="dxa"/>
                 </w:trPr>
                 <w:tc>
@@ -10467,7 +11993,7 @@
               </w:tr>
               <w:tr>
                 <w:trPr>
-                  <w:divId w:val="754086543"/>
+                  <w:divId w:val="190455667"/>
                   <w:tblCellSpacing w:w="15" w:type="dxa"/>
                 </w:trPr>
                 <w:tc>
@@ -10513,7 +12039,7 @@
               </w:tr>
               <w:tr>
                 <w:trPr>
-                  <w:divId w:val="754086543"/>
+                  <w:divId w:val="190455667"/>
                   <w:tblCellSpacing w:w="15" w:type="dxa"/>
                 </w:trPr>
                 <w:tc>
@@ -10559,7 +12085,7 @@
               </w:tr>
               <w:tr>
                 <w:trPr>
-                  <w:divId w:val="754086543"/>
+                  <w:divId w:val="190455667"/>
                   <w:tblCellSpacing w:w="15" w:type="dxa"/>
                 </w:trPr>
                 <w:tc>
@@ -10605,7 +12131,7 @@
               </w:tr>
               <w:tr>
                 <w:trPr>
-                  <w:divId w:val="754086543"/>
+                  <w:divId w:val="190455667"/>
                   <w:tblCellSpacing w:w="15" w:type="dxa"/>
                 </w:trPr>
                 <w:tc>
@@ -10651,7 +12177,7 @@
               </w:tr>
               <w:tr>
                 <w:trPr>
-                  <w:divId w:val="754086543"/>
+                  <w:divId w:val="190455667"/>
                   <w:tblCellSpacing w:w="15" w:type="dxa"/>
                 </w:trPr>
                 <w:tc>
@@ -10697,7 +12223,7 @@
               </w:tr>
               <w:tr>
                 <w:trPr>
-                  <w:divId w:val="754086543"/>
+                  <w:divId w:val="190455667"/>
                   <w:tblCellSpacing w:w="15" w:type="dxa"/>
                 </w:trPr>
                 <w:tc>
@@ -10743,7 +12269,7 @@
               </w:tr>
               <w:tr>
                 <w:trPr>
-                  <w:divId w:val="754086543"/>
+                  <w:divId w:val="190455667"/>
                   <w:tblCellSpacing w:w="15" w:type="dxa"/>
                 </w:trPr>
                 <w:tc>
@@ -10789,7 +12315,7 @@
               </w:tr>
               <w:tr>
                 <w:trPr>
-                  <w:divId w:val="754086543"/>
+                  <w:divId w:val="190455667"/>
                   <w:tblCellSpacing w:w="15" w:type="dxa"/>
                 </w:trPr>
                 <w:tc>
@@ -10835,7 +12361,7 @@
               </w:tr>
               <w:tr>
                 <w:trPr>
-                  <w:divId w:val="754086543"/>
+                  <w:divId w:val="190455667"/>
                   <w:tblCellSpacing w:w="15" w:type="dxa"/>
                 </w:trPr>
                 <w:tc>
@@ -10881,7 +12407,7 @@
               </w:tr>
               <w:tr>
                 <w:trPr>
-                  <w:divId w:val="754086543"/>
+                  <w:divId w:val="190455667"/>
                   <w:tblCellSpacing w:w="15" w:type="dxa"/>
                 </w:trPr>
                 <w:tc>
@@ -10927,7 +12453,7 @@
               </w:tr>
               <w:tr>
                 <w:trPr>
-                  <w:divId w:val="754086543"/>
+                  <w:divId w:val="190455667"/>
                   <w:tblCellSpacing w:w="15" w:type="dxa"/>
                 </w:trPr>
                 <w:tc>
@@ -10973,7 +12499,7 @@
               </w:tr>
               <w:tr>
                 <w:trPr>
-                  <w:divId w:val="754086543"/>
+                  <w:divId w:val="190455667"/>
                   <w:tblCellSpacing w:w="15" w:type="dxa"/>
                 </w:trPr>
                 <w:tc>
@@ -11020,7 +12546,7 @@
               </w:tr>
               <w:tr>
                 <w:trPr>
-                  <w:divId w:val="754086543"/>
+                  <w:divId w:val="190455667"/>
                   <w:tblCellSpacing w:w="15" w:type="dxa"/>
                 </w:trPr>
                 <w:tc>
@@ -11066,7 +12592,7 @@
               </w:tr>
               <w:tr>
                 <w:trPr>
-                  <w:divId w:val="754086543"/>
+                  <w:divId w:val="190455667"/>
                   <w:tblCellSpacing w:w="15" w:type="dxa"/>
                 </w:trPr>
                 <w:tc>
@@ -11113,7 +12639,7 @@
             </w:tbl>
             <w:p>
               <w:pPr>
-                <w:divId w:val="754086543"/>
+                <w:divId w:val="190455667"/>
                 <w:rPr>
                   <w:rFonts w:eastAsia="Times New Roman"/>
                   <w:noProof/>
@@ -11134,6 +12660,8 @@
         </w:sdt>
       </w:sdtContent>
     </w:sdt>
+    <w:p/>
+    <w:p/>
     <w:p>
       <w:r>
         <w:rPr>
@@ -11150,8 +12678,8 @@
       </w:r>
     </w:p>
     <w:sectPr>
-      <w:headerReference w:type="default" r:id="rId27"/>
-      <w:footerReference w:type="default" r:id="rId28"/>
+      <w:headerReference w:type="default" r:id="rId26"/>
+      <w:footerReference w:type="default" r:id="rId27"/>
       <w:pgSz w:w="11900" w:h="16840"/>
       <w:pgMar w:top="1428" w:right="1800" w:bottom="1440" w:left="1800" w:header="708" w:footer="708" w:gutter="0"/>
       <w:pgNumType w:start="1"/>
@@ -11309,7 +12837,7 @@
       <w:rPr>
         <w:noProof/>
       </w:rPr>
-      <w:t>15</w:t>
+      <w:t>8</w:t>
     </w:r>
     <w:r>
       <w:fldChar w:fldCharType="end"/>
@@ -11340,7 +12868,7 @@
         <w:noProof/>
         <w:lang w:val="en-US"/>
       </w:rPr>
-      <w:t>28</w:t>
+      <w:t>30</w:t>
     </w:r>
     <w:r>
       <w:rPr>
@@ -12465,6 +13993,92 @@
     </w:lvl>
   </w:abstractNum>
   <w:abstractNum w:abstractNumId="11" w15:restartNumberingAfterBreak="0">
+    <w:nsid w:val="1F302C2A"/>
+    <w:multiLevelType w:val="hybridMultilevel"/>
+    <w:tmpl w:val="E670FBAA"/>
+    <w:lvl w:ilvl="0" w:tplc="0809000F">
+      <w:start w:val="1"/>
+      <w:numFmt w:val="decimal"/>
+      <w:lvlText w:val="%1."/>
+      <w:lvlJc w:val="left"/>
+      <w:pPr>
+        <w:ind w:left="720" w:hanging="360"/>
+      </w:pPr>
+    </w:lvl>
+    <w:lvl w:ilvl="1" w:tplc="08090019" w:tentative="1">
+      <w:start w:val="1"/>
+      <w:numFmt w:val="lowerLetter"/>
+      <w:lvlText w:val="%2."/>
+      <w:lvlJc w:val="left"/>
+      <w:pPr>
+        <w:ind w:left="1440" w:hanging="360"/>
+      </w:pPr>
+    </w:lvl>
+    <w:lvl w:ilvl="2" w:tplc="0809001B" w:tentative="1">
+      <w:start w:val="1"/>
+      <w:numFmt w:val="lowerRoman"/>
+      <w:lvlText w:val="%3."/>
+      <w:lvlJc w:val="right"/>
+      <w:pPr>
+        <w:ind w:left="2160" w:hanging="180"/>
+      </w:pPr>
+    </w:lvl>
+    <w:lvl w:ilvl="3" w:tplc="0809000F" w:tentative="1">
+      <w:start w:val="1"/>
+      <w:numFmt w:val="decimal"/>
+      <w:lvlText w:val="%4."/>
+      <w:lvlJc w:val="left"/>
+      <w:pPr>
+        <w:ind w:left="2880" w:hanging="360"/>
+      </w:pPr>
+    </w:lvl>
+    <w:lvl w:ilvl="4" w:tplc="08090019" w:tentative="1">
+      <w:start w:val="1"/>
+      <w:numFmt w:val="lowerLetter"/>
+      <w:lvlText w:val="%5."/>
+      <w:lvlJc w:val="left"/>
+      <w:pPr>
+        <w:ind w:left="3600" w:hanging="360"/>
+      </w:pPr>
+    </w:lvl>
+    <w:lvl w:ilvl="5" w:tplc="0809001B" w:tentative="1">
+      <w:start w:val="1"/>
+      <w:numFmt w:val="lowerRoman"/>
+      <w:lvlText w:val="%6."/>
+      <w:lvlJc w:val="right"/>
+      <w:pPr>
+        <w:ind w:left="4320" w:hanging="180"/>
+      </w:pPr>
+    </w:lvl>
+    <w:lvl w:ilvl="6" w:tplc="0809000F" w:tentative="1">
+      <w:start w:val="1"/>
+      <w:numFmt w:val="decimal"/>
+      <w:lvlText w:val="%7."/>
+      <w:lvlJc w:val="left"/>
+      <w:pPr>
+        <w:ind w:left="5040" w:hanging="360"/>
+      </w:pPr>
+    </w:lvl>
+    <w:lvl w:ilvl="7" w:tplc="08090019" w:tentative="1">
+      <w:start w:val="1"/>
+      <w:numFmt w:val="lowerLetter"/>
+      <w:lvlText w:val="%8."/>
+      <w:lvlJc w:val="left"/>
+      <w:pPr>
+        <w:ind w:left="5760" w:hanging="360"/>
+      </w:pPr>
+    </w:lvl>
+    <w:lvl w:ilvl="8" w:tplc="0809001B" w:tentative="1">
+      <w:start w:val="1"/>
+      <w:numFmt w:val="lowerRoman"/>
+      <w:lvlText w:val="%9."/>
+      <w:lvlJc w:val="right"/>
+      <w:pPr>
+        <w:ind w:left="6480" w:hanging="180"/>
+      </w:pPr>
+    </w:lvl>
+  </w:abstractNum>
+  <w:abstractNum w:abstractNumId="12" w15:restartNumberingAfterBreak="0">
     <w:nsid w:val="214A525C"/>
     <w:multiLevelType w:val="hybridMultilevel"/>
     <w:tmpl w:val="BB622C62"/>
@@ -12550,7 +14164,7 @@
       </w:pPr>
     </w:lvl>
   </w:abstractNum>
-  <w:abstractNum w:abstractNumId="12" w15:restartNumberingAfterBreak="0">
+  <w:abstractNum w:abstractNumId="13" w15:restartNumberingAfterBreak="0">
     <w:nsid w:val="27C44B05"/>
     <w:multiLevelType w:val="hybridMultilevel"/>
     <w:tmpl w:val="A3B6E6B2"/>
@@ -12663,7 +14277,7 @@
       </w:rPr>
     </w:lvl>
   </w:abstractNum>
-  <w:abstractNum w:abstractNumId="13" w15:restartNumberingAfterBreak="0">
+  <w:abstractNum w:abstractNumId="14" w15:restartNumberingAfterBreak="0">
     <w:nsid w:val="2D7346D7"/>
     <w:multiLevelType w:val="multilevel"/>
     <w:tmpl w:val="F768DC10"/>
@@ -12749,7 +14363,7 @@
       </w:pPr>
     </w:lvl>
   </w:abstractNum>
-  <w:abstractNum w:abstractNumId="14" w15:restartNumberingAfterBreak="0">
+  <w:abstractNum w:abstractNumId="15" w15:restartNumberingAfterBreak="0">
     <w:nsid w:val="30421224"/>
     <w:multiLevelType w:val="hybridMultilevel"/>
     <w:tmpl w:val="4D0C474A"/>
@@ -12862,7 +14476,7 @@
       </w:rPr>
     </w:lvl>
   </w:abstractNum>
-  <w:abstractNum w:abstractNumId="15" w15:restartNumberingAfterBreak="0">
+  <w:abstractNum w:abstractNumId="16" w15:restartNumberingAfterBreak="0">
     <w:nsid w:val="32D83DBC"/>
     <w:multiLevelType w:val="multilevel"/>
     <w:tmpl w:val="C8FE7418"/>
@@ -12948,7 +14562,7 @@
       </w:pPr>
     </w:lvl>
   </w:abstractNum>
-  <w:abstractNum w:abstractNumId="16" w15:restartNumberingAfterBreak="0">
+  <w:abstractNum w:abstractNumId="17" w15:restartNumberingAfterBreak="0">
     <w:nsid w:val="34915857"/>
     <w:multiLevelType w:val="multilevel"/>
     <w:tmpl w:val="51129CBA"/>
@@ -13061,7 +14675,7 @@
       </w:rPr>
     </w:lvl>
   </w:abstractNum>
-  <w:abstractNum w:abstractNumId="17" w15:restartNumberingAfterBreak="0">
+  <w:abstractNum w:abstractNumId="18" w15:restartNumberingAfterBreak="0">
     <w:nsid w:val="35954688"/>
     <w:multiLevelType w:val="multilevel"/>
     <w:tmpl w:val="F768DC10"/>
@@ -13147,7 +14761,7 @@
       </w:pPr>
     </w:lvl>
   </w:abstractNum>
-  <w:abstractNum w:abstractNumId="18" w15:restartNumberingAfterBreak="0">
+  <w:abstractNum w:abstractNumId="19" w15:restartNumberingAfterBreak="0">
     <w:nsid w:val="36C02AE0"/>
     <w:multiLevelType w:val="hybridMultilevel"/>
     <w:tmpl w:val="089A5720"/>
@@ -13236,7 +14850,7 @@
       </w:pPr>
     </w:lvl>
   </w:abstractNum>
-  <w:abstractNum w:abstractNumId="19" w15:restartNumberingAfterBreak="0">
+  <w:abstractNum w:abstractNumId="20" w15:restartNumberingAfterBreak="0">
     <w:nsid w:val="3FC52D5D"/>
     <w:multiLevelType w:val="multilevel"/>
     <w:tmpl w:val="F768DC10"/>
@@ -13322,7 +14936,7 @@
       </w:pPr>
     </w:lvl>
   </w:abstractNum>
-  <w:abstractNum w:abstractNumId="20" w15:restartNumberingAfterBreak="0">
+  <w:abstractNum w:abstractNumId="21" w15:restartNumberingAfterBreak="0">
     <w:nsid w:val="4BFC4C3E"/>
     <w:multiLevelType w:val="multilevel"/>
     <w:tmpl w:val="0409001F"/>
@@ -13435,7 +15049,7 @@
       </w:rPr>
     </w:lvl>
   </w:abstractNum>
-  <w:abstractNum w:abstractNumId="21" w15:restartNumberingAfterBreak="0">
+  <w:abstractNum w:abstractNumId="22" w15:restartNumberingAfterBreak="0">
     <w:nsid w:val="4E125EB3"/>
     <w:multiLevelType w:val="hybridMultilevel"/>
     <w:tmpl w:val="7D5A89E4"/>
@@ -13548,7 +15162,7 @@
       </w:rPr>
     </w:lvl>
   </w:abstractNum>
-  <w:abstractNum w:abstractNumId="22" w15:restartNumberingAfterBreak="0">
+  <w:abstractNum w:abstractNumId="23" w15:restartNumberingAfterBreak="0">
     <w:nsid w:val="5009377A"/>
     <w:multiLevelType w:val="multilevel"/>
     <w:tmpl w:val="51129CBA"/>
@@ -13661,7 +15275,7 @@
       </w:rPr>
     </w:lvl>
   </w:abstractNum>
-  <w:abstractNum w:abstractNumId="23" w15:restartNumberingAfterBreak="0">
+  <w:abstractNum w:abstractNumId="24" w15:restartNumberingAfterBreak="0">
     <w:nsid w:val="504106EE"/>
     <w:multiLevelType w:val="multilevel"/>
     <w:tmpl w:val="1AFC8C08"/>
@@ -13747,7 +15361,7 @@
       </w:pPr>
     </w:lvl>
   </w:abstractNum>
-  <w:abstractNum w:abstractNumId="24" w15:restartNumberingAfterBreak="0">
+  <w:abstractNum w:abstractNumId="25" w15:restartNumberingAfterBreak="0">
     <w:nsid w:val="55560685"/>
     <w:multiLevelType w:val="multilevel"/>
     <w:tmpl w:val="214A885A"/>
@@ -13860,7 +15474,7 @@
       </w:rPr>
     </w:lvl>
   </w:abstractNum>
-  <w:abstractNum w:abstractNumId="25" w15:restartNumberingAfterBreak="0">
+  <w:abstractNum w:abstractNumId="26" w15:restartNumberingAfterBreak="0">
     <w:nsid w:val="55793AA8"/>
     <w:multiLevelType w:val="multilevel"/>
     <w:tmpl w:val="AEBCD772"/>
@@ -13946,7 +15560,7 @@
       </w:pPr>
     </w:lvl>
   </w:abstractNum>
-  <w:abstractNum w:abstractNumId="26" w15:restartNumberingAfterBreak="0">
+  <w:abstractNum w:abstractNumId="27" w15:restartNumberingAfterBreak="0">
     <w:nsid w:val="62A22C62"/>
     <w:multiLevelType w:val="hybridMultilevel"/>
     <w:tmpl w:val="C22212FC"/>
@@ -14032,7 +15646,7 @@
       </w:pPr>
     </w:lvl>
   </w:abstractNum>
-  <w:abstractNum w:abstractNumId="27" w15:restartNumberingAfterBreak="0">
+  <w:abstractNum w:abstractNumId="28" w15:restartNumberingAfterBreak="0">
     <w:nsid w:val="684B6457"/>
     <w:multiLevelType w:val="hybridMultilevel"/>
     <w:tmpl w:val="54083268"/>
@@ -14121,7 +15735,7 @@
       </w:pPr>
     </w:lvl>
   </w:abstractNum>
-  <w:abstractNum w:abstractNumId="28" w15:restartNumberingAfterBreak="0">
+  <w:abstractNum w:abstractNumId="29" w15:restartNumberingAfterBreak="0">
     <w:nsid w:val="6D21520E"/>
     <w:multiLevelType w:val="hybridMultilevel"/>
     <w:tmpl w:val="3A46DEBA"/>
@@ -14234,7 +15848,7 @@
       </w:rPr>
     </w:lvl>
   </w:abstractNum>
-  <w:abstractNum w:abstractNumId="29" w15:restartNumberingAfterBreak="0">
+  <w:abstractNum w:abstractNumId="30" w15:restartNumberingAfterBreak="0">
     <w:nsid w:val="71E82B1E"/>
     <w:multiLevelType w:val="multilevel"/>
     <w:tmpl w:val="70805FEE"/>
@@ -14348,7 +15962,7 @@
       </w:rPr>
     </w:lvl>
   </w:abstractNum>
-  <w:abstractNum w:abstractNumId="30" w15:restartNumberingAfterBreak="0">
+  <w:abstractNum w:abstractNumId="31" w15:restartNumberingAfterBreak="0">
     <w:nsid w:val="75FB680B"/>
     <w:multiLevelType w:val="multilevel"/>
     <w:tmpl w:val="F768DC10"/>
@@ -14434,7 +16048,7 @@
       </w:pPr>
     </w:lvl>
   </w:abstractNum>
-  <w:abstractNum w:abstractNumId="31" w15:restartNumberingAfterBreak="0">
+  <w:abstractNum w:abstractNumId="32" w15:restartNumberingAfterBreak="0">
     <w:nsid w:val="7B9267A6"/>
     <w:multiLevelType w:val="multilevel"/>
     <w:tmpl w:val="F768DC10"/>
@@ -14520,7 +16134,7 @@
       </w:pPr>
     </w:lvl>
   </w:abstractNum>
-  <w:abstractNum w:abstractNumId="32" w15:restartNumberingAfterBreak="0">
+  <w:abstractNum w:abstractNumId="33" w15:restartNumberingAfterBreak="0">
     <w:nsid w:val="7BB76851"/>
     <w:multiLevelType w:val="multilevel"/>
     <w:tmpl w:val="0409001F"/>
@@ -14634,13 +16248,13 @@
     </w:lvl>
   </w:abstractNum>
   <w:num w:numId="1">
-    <w:abstractNumId w:val="18"/>
+    <w:abstractNumId w:val="19"/>
   </w:num>
   <w:num w:numId="2">
     <w:abstractNumId w:val="10"/>
   </w:num>
   <w:num w:numId="3">
-    <w:abstractNumId w:val="27"/>
+    <w:abstractNumId w:val="28"/>
   </w:num>
   <w:num w:numId="4">
     <w:abstractNumId w:val="2"/>
@@ -14649,40 +16263,40 @@
     <w:abstractNumId w:val="0"/>
   </w:num>
   <w:num w:numId="6">
-    <w:abstractNumId w:val="12"/>
+    <w:abstractNumId w:val="13"/>
   </w:num>
   <w:num w:numId="7">
-    <w:abstractNumId w:val="17"/>
+    <w:abstractNumId w:val="18"/>
   </w:num>
   <w:num w:numId="8">
     <w:abstractNumId w:val="6"/>
   </w:num>
   <w:num w:numId="9">
-    <w:abstractNumId w:val="30"/>
+    <w:abstractNumId w:val="31"/>
   </w:num>
   <w:num w:numId="10">
-    <w:abstractNumId w:val="31"/>
+    <w:abstractNumId w:val="32"/>
   </w:num>
   <w:num w:numId="11">
-    <w:abstractNumId w:val="19"/>
+    <w:abstractNumId w:val="20"/>
   </w:num>
   <w:num w:numId="12">
     <w:abstractNumId w:val="1"/>
   </w:num>
   <w:num w:numId="13">
-    <w:abstractNumId w:val="13"/>
+    <w:abstractNumId w:val="14"/>
   </w:num>
   <w:num w:numId="14">
-    <w:abstractNumId w:val="20"/>
+    <w:abstractNumId w:val="21"/>
   </w:num>
   <w:num w:numId="15">
     <w:abstractNumId w:val="7"/>
   </w:num>
   <w:num w:numId="16">
-    <w:abstractNumId w:val="16"/>
+    <w:abstractNumId w:val="17"/>
   </w:num>
   <w:num w:numId="17">
-    <w:abstractNumId w:val="20"/>
+    <w:abstractNumId w:val="21"/>
     <w:lvlOverride w:ilvl="0">
       <w:startOverride w:val="1"/>
     </w:lvlOverride>
@@ -14712,37 +16326,37 @@
     </w:lvlOverride>
   </w:num>
   <w:num w:numId="18">
-    <w:abstractNumId w:val="14"/>
+    <w:abstractNumId w:val="15"/>
   </w:num>
   <w:num w:numId="19">
-    <w:abstractNumId w:val="28"/>
+    <w:abstractNumId w:val="29"/>
   </w:num>
   <w:num w:numId="20">
-    <w:abstractNumId w:val="22"/>
+    <w:abstractNumId w:val="23"/>
   </w:num>
   <w:num w:numId="21">
-    <w:abstractNumId w:val="25"/>
+    <w:abstractNumId w:val="26"/>
   </w:num>
   <w:num w:numId="22">
-    <w:abstractNumId w:val="29"/>
+    <w:abstractNumId w:val="30"/>
   </w:num>
   <w:num w:numId="23">
-    <w:abstractNumId w:val="23"/>
+    <w:abstractNumId w:val="24"/>
   </w:num>
   <w:num w:numId="24">
     <w:abstractNumId w:val="9"/>
   </w:num>
   <w:num w:numId="25">
-    <w:abstractNumId w:val="32"/>
+    <w:abstractNumId w:val="33"/>
   </w:num>
   <w:num w:numId="26">
-    <w:abstractNumId w:val="15"/>
+    <w:abstractNumId w:val="16"/>
   </w:num>
   <w:num w:numId="27">
     <w:abstractNumId w:val="4"/>
   </w:num>
   <w:num w:numId="28">
-    <w:abstractNumId w:val="24"/>
+    <w:abstractNumId w:val="25"/>
   </w:num>
   <w:num w:numId="29">
     <w:abstractNumId w:val="5"/>
@@ -14751,16 +16365,19 @@
     <w:abstractNumId w:val="3"/>
   </w:num>
   <w:num w:numId="31">
-    <w:abstractNumId w:val="26"/>
+    <w:abstractNumId w:val="27"/>
   </w:num>
   <w:num w:numId="32">
-    <w:abstractNumId w:val="11"/>
+    <w:abstractNumId w:val="12"/>
   </w:num>
   <w:num w:numId="33">
-    <w:abstractNumId w:val="21"/>
+    <w:abstractNumId w:val="22"/>
   </w:num>
   <w:num w:numId="34">
     <w:abstractNumId w:val="8"/>
+  </w:num>
+  <w:num w:numId="35">
+    <w:abstractNumId w:val="11"/>
   </w:num>
 </w:numbering>
 </file>
@@ -16763,7 +18380,7 @@
 </file>
 
 <file path=customXml/itemProps1.xml><?xml version="1.0" encoding="utf-8"?>
-<ds:datastoreItem xmlns:ds="http://schemas.openxmlformats.org/officeDocument/2006/customXml" ds:itemID="{3AD1EEE2-2C58-4624-B891-2455C85666E9}">
+<ds:datastoreItem xmlns:ds="http://schemas.openxmlformats.org/officeDocument/2006/customXml" ds:itemID="{A83ECC1F-9BE0-4135-B831-B2D2739909AF}">
   <ds:schemaRefs>
     <ds:schemaRef ds:uri="http://schemas.openxmlformats.org/officeDocument/2006/bibliography"/>
   </ds:schemaRefs>

</xml_diff>

<commit_message>
Minor changes to final version 1.0
</commit_message>
<xml_diff>
--- a/FINAL_REPORT.docx
+++ b/FINAL_REPORT.docx
@@ -193,11 +193,9 @@
       <w:r>
         <w:t xml:space="preserve">This report is submitted as partial fulfilment of a </w:t>
       </w:r>
-      <w:proofErr w:type="spellStart"/>
       <w:r>
         <w:t>Bsc</w:t>
       </w:r>
-      <w:proofErr w:type="spellEnd"/>
       <w:r>
         <w:t xml:space="preserve"> degree in</w:t>
       </w:r>
@@ -412,21 +410,7 @@
         <w:rPr>
           <w:lang w:val="en-US"/>
         </w:rPr>
-        <w:t xml:space="preserve">In submitting this </w:t>
-      </w:r>
-      <w:proofErr w:type="gramStart"/>
-      <w:r>
-        <w:rPr>
-          <w:lang w:val="en-US"/>
-        </w:rPr>
-        <w:t>work</w:t>
-      </w:r>
-      <w:proofErr w:type="gramEnd"/>
-      <w:r>
-        <w:rPr>
-          <w:lang w:val="en-US"/>
-        </w:rPr>
-        <w:t xml:space="preserve"> I understand and agree to abide by the University’s regulations governing these issues. </w:t>
+        <w:t xml:space="preserve">In submitting this work I understand and agree to abide by the University’s regulations governing these issues. </w:t>
       </w:r>
       <w:r>
         <w:rPr>
@@ -761,6 +745,7 @@
           <w:id w:val="-1979989465"/>
           <w:citation/>
         </w:sdtPr>
+        <w:sdtEndPr/>
         <w:sdtContent>
           <w:r>
             <w:rPr>
@@ -866,16 +851,7 @@
           <w:color w:val="222222"/>
           <w:shd w:val="clear" w:color="auto" w:fill="FFFFFF"/>
         </w:rPr>
-        <w:t>This project takes inspiration fro</w:t>
-      </w:r>
-      <w:bookmarkStart w:id="0" w:name="_GoBack"/>
-      <w:bookmarkEnd w:id="0"/>
-      <w:r>
-        <w:rPr>
-          <w:color w:val="222222"/>
-          <w:shd w:val="clear" w:color="auto" w:fill="FFFFFF"/>
-        </w:rPr>
-        <w:t>m Valves “</w:t>
+        <w:t>This project takes inspiration from Valves “</w:t>
       </w:r>
       <w:r>
         <w:rPr>
@@ -900,6 +876,7 @@
           <w:id w:val="1119110495"/>
           <w:citation/>
         </w:sdtPr>
+        <w:sdtEndPr/>
         <w:sdtContent>
           <w:r>
             <w:rPr>
@@ -963,6 +940,7 @@
           <w:id w:val="613106307"/>
           <w:citation/>
         </w:sdtPr>
+        <w:sdtEndPr/>
         <w:sdtContent>
           <w:r>
             <w:rPr>
@@ -1086,6 +1064,7 @@
           <w:id w:val="-1439745983"/>
           <w:citation/>
         </w:sdtPr>
+        <w:sdtEndPr/>
         <w:sdtContent>
           <w:r>
             <w:rPr>
@@ -7153,7 +7132,7 @@
         </w:rPr>
         <w:fldChar w:fldCharType="end"/>
       </w:r>
-      <w:bookmarkStart w:id="1" w:name="_Toc192777706"/>
+      <w:bookmarkStart w:id="0" w:name="_Toc192777706"/>
     </w:p>
     <w:p>
       <w:r>
@@ -7164,25 +7143,25 @@
       <w:pPr>
         <w:pStyle w:val="Heading1"/>
       </w:pPr>
-      <w:bookmarkStart w:id="2" w:name="_Toc512957151"/>
+      <w:bookmarkStart w:id="1" w:name="_Toc512957151"/>
       <w:r>
         <w:lastRenderedPageBreak/>
         <w:t>Background</w:t>
       </w:r>
+      <w:bookmarkEnd w:id="1"/>
+    </w:p>
+    <w:p>
+      <w:pPr>
+        <w:pStyle w:val="Heading2"/>
+      </w:pPr>
+      <w:bookmarkStart w:id="2" w:name="_Toc512957152"/>
+      <w:r>
+        <w:t xml:space="preserve">Background </w:t>
+      </w:r>
+      <w:r>
+        <w:t>Research</w:t>
+      </w:r>
       <w:bookmarkEnd w:id="2"/>
-    </w:p>
-    <w:p>
-      <w:pPr>
-        <w:pStyle w:val="Heading2"/>
-      </w:pPr>
-      <w:bookmarkStart w:id="3" w:name="_Toc512957152"/>
-      <w:r>
-        <w:t xml:space="preserve">Background </w:t>
-      </w:r>
-      <w:r>
-        <w:t>Research</w:t>
-      </w:r>
-      <w:bookmarkEnd w:id="3"/>
     </w:p>
     <w:p>
       <w:pPr>
@@ -7208,6 +7187,7 @@
           <w:id w:val="311140087"/>
           <w:citation/>
         </w:sdtPr>
+        <w:sdtEndPr/>
         <w:sdtContent>
           <w:r>
             <w:rPr>
@@ -7307,6 +7287,7 @@
           <w:id w:val="-200400455"/>
           <w:citation/>
         </w:sdtPr>
+        <w:sdtEndPr/>
         <w:sdtContent>
           <w:r>
             <w:rPr>
@@ -7578,14 +7559,14 @@
           <w:shd w:val="clear" w:color="auto" w:fill="FFFFFF"/>
         </w:rPr>
       </w:pPr>
-      <w:bookmarkStart w:id="4" w:name="_Toc512957153"/>
+      <w:bookmarkStart w:id="3" w:name="_Toc512957153"/>
       <w:r>
         <w:rPr>
           <w:shd w:val="clear" w:color="auto" w:fill="FFFFFF"/>
         </w:rPr>
         <w:t>Ideation</w:t>
       </w:r>
-      <w:bookmarkEnd w:id="4"/>
+      <w:bookmarkEnd w:id="3"/>
     </w:p>
     <w:p>
       <w:pPr>
@@ -7717,11 +7698,11 @@
       <w:pPr>
         <w:pStyle w:val="Heading2"/>
       </w:pPr>
-      <w:bookmarkStart w:id="5" w:name="_Toc512957154"/>
+      <w:bookmarkStart w:id="4" w:name="_Toc512957154"/>
       <w:r>
         <w:t>Motivation</w:t>
       </w:r>
-      <w:bookmarkEnd w:id="5"/>
+      <w:bookmarkEnd w:id="4"/>
     </w:p>
     <w:p>
       <w:pPr>
@@ -7741,6 +7722,7 @@
           <w:id w:val="-568652958"/>
           <w:citation/>
         </w:sdtPr>
+        <w:sdtEndPr/>
         <w:sdtContent>
           <w:r>
             <w:fldChar w:fldCharType="begin"/>
@@ -7804,6 +7786,7 @@
           <w:id w:val="-2093917013"/>
           <w:citation/>
         </w:sdtPr>
+        <w:sdtEndPr/>
         <w:sdtContent>
           <w:r>
             <w:fldChar w:fldCharType="begin"/>
@@ -7877,39 +7860,39 @@
       <w:pPr>
         <w:pStyle w:val="Heading1"/>
       </w:pPr>
-      <w:bookmarkStart w:id="6" w:name="_Toc512354195"/>
-      <w:bookmarkStart w:id="7" w:name="_Toc512957155"/>
+      <w:bookmarkStart w:id="5" w:name="_Toc512354195"/>
+      <w:bookmarkStart w:id="6" w:name="_Toc512957155"/>
       <w:r>
         <w:lastRenderedPageBreak/>
         <w:t>Analysis</w:t>
       </w:r>
+      <w:bookmarkEnd w:id="5"/>
       <w:bookmarkEnd w:id="6"/>
+      <w:r>
+        <w:t xml:space="preserve"> </w:t>
+      </w:r>
+    </w:p>
+    <w:p>
+      <w:pPr>
+        <w:pStyle w:val="Heading2"/>
+      </w:pPr>
+      <w:bookmarkStart w:id="7" w:name="_Toc512354196"/>
+      <w:bookmarkStart w:id="8" w:name="_Toc512957156"/>
+      <w:r>
+        <w:t>Existing Projects</w:t>
+      </w:r>
       <w:bookmarkEnd w:id="7"/>
-      <w:r>
-        <w:t xml:space="preserve"> </w:t>
-      </w:r>
-    </w:p>
-    <w:p>
-      <w:pPr>
-        <w:pStyle w:val="Heading2"/>
-      </w:pPr>
-      <w:bookmarkStart w:id="8" w:name="_Toc512354196"/>
-      <w:bookmarkStart w:id="9" w:name="_Toc512957156"/>
-      <w:r>
-        <w:t>Existing Projects</w:t>
-      </w:r>
       <w:bookmarkEnd w:id="8"/>
+    </w:p>
+    <w:p>
+      <w:pPr>
+        <w:pStyle w:val="Heading3"/>
+      </w:pPr>
+      <w:bookmarkStart w:id="9" w:name="_Toc512957157"/>
+      <w:r>
+        <w:t>The Lab</w:t>
+      </w:r>
       <w:bookmarkEnd w:id="9"/>
-    </w:p>
-    <w:p>
-      <w:pPr>
-        <w:pStyle w:val="Heading3"/>
-      </w:pPr>
-      <w:bookmarkStart w:id="10" w:name="_Toc512957157"/>
-      <w:r>
-        <w:t>The Lab</w:t>
-      </w:r>
-      <w:bookmarkEnd w:id="10"/>
     </w:p>
     <w:p>
       <w:pPr>
@@ -7992,14 +7975,27 @@
       <w:r>
         <w:t xml:space="preserve">Figure </w:t>
       </w:r>
-      <w:fldSimple w:instr=" SEQ Figure \* ARABIC ">
-        <w:r>
-          <w:rPr>
-            <w:noProof/>
-          </w:rPr>
-          <w:t>1</w:t>
-        </w:r>
-      </w:fldSimple>
+      <w:r>
+        <w:fldChar w:fldCharType="begin"/>
+      </w:r>
+      <w:r>
+        <w:instrText xml:space="preserve"> SEQ Figure \* ARABIC </w:instrText>
+      </w:r>
+      <w:r>
+        <w:fldChar w:fldCharType="separate"/>
+      </w:r>
+      <w:r>
+        <w:rPr>
+          <w:noProof/>
+        </w:rPr>
+        <w:t>1</w:t>
+      </w:r>
+      <w:r>
+        <w:rPr>
+          <w:noProof/>
+        </w:rPr>
+        <w:fldChar w:fldCharType="end"/>
+      </w:r>
       <w:r>
         <w:t xml:space="preserve"> "Postcards" from The Lab</w:t>
       </w:r>
@@ -8111,7 +8107,7 @@
           <w:lang w:val="en-US"/>
         </w:rPr>
       </w:pPr>
-      <w:bookmarkStart w:id="11" w:name="_Toc512957158"/>
+      <w:bookmarkStart w:id="10" w:name="_Toc512957158"/>
       <w:r>
         <w:rPr>
           <w:lang w:val="en-US"/>
@@ -8119,7 +8115,7 @@
         <w:lastRenderedPageBreak/>
         <w:t>Job Simulator</w:t>
       </w:r>
-      <w:bookmarkEnd w:id="11"/>
+      <w:bookmarkEnd w:id="10"/>
     </w:p>
     <w:p>
       <w:pPr>
@@ -8182,14 +8178,27 @@
       <w:r>
         <w:t xml:space="preserve">Figure </w:t>
       </w:r>
-      <w:fldSimple w:instr=" SEQ Figure \* ARABIC ">
-        <w:r>
-          <w:rPr>
-            <w:noProof/>
-          </w:rPr>
-          <w:t>2</w:t>
-        </w:r>
-      </w:fldSimple>
+      <w:r>
+        <w:fldChar w:fldCharType="begin"/>
+      </w:r>
+      <w:r>
+        <w:instrText xml:space="preserve"> SEQ Figure \* ARABIC </w:instrText>
+      </w:r>
+      <w:r>
+        <w:fldChar w:fldCharType="separate"/>
+      </w:r>
+      <w:r>
+        <w:rPr>
+          <w:noProof/>
+        </w:rPr>
+        <w:t>2</w:t>
+      </w:r>
+      <w:r>
+        <w:rPr>
+          <w:noProof/>
+        </w:rPr>
+        <w:fldChar w:fldCharType="end"/>
+      </w:r>
       <w:r>
         <w:t xml:space="preserve"> Job Simulator Office Level</w:t>
       </w:r>
@@ -8321,21 +8330,7 @@
         <w:rPr>
           <w:lang w:val="en-US"/>
         </w:rPr>
-        <w:t xml:space="preserve"> project, it made a huge amount of sense to limit the design space to as small a space as possible </w:t>
-      </w:r>
-      <w:proofErr w:type="gramStart"/>
-      <w:r>
-        <w:rPr>
-          <w:lang w:val="en-US"/>
-        </w:rPr>
-        <w:t>in order to</w:t>
-      </w:r>
-      <w:proofErr w:type="gramEnd"/>
-      <w:r>
-        <w:rPr>
-          <w:lang w:val="en-US"/>
-        </w:rPr>
-        <w:t xml:space="preserve"> reduce the amount </w:t>
+        <w:t xml:space="preserve"> project, it made a huge amount of sense to limit the design space to as small a space as possible in order to reduce the amount </w:t>
       </w:r>
       <w:r>
         <w:rPr>
@@ -8371,7 +8366,7 @@
           <w:lang w:val="en-US"/>
         </w:rPr>
       </w:pPr>
-      <w:bookmarkStart w:id="12" w:name="_Toc512957159"/>
+      <w:bookmarkStart w:id="11" w:name="_Toc512957159"/>
       <w:r>
         <w:rPr>
           <w:lang w:val="en-US"/>
@@ -8379,7 +8374,7 @@
         <w:lastRenderedPageBreak/>
         <w:t>Hardware</w:t>
       </w:r>
-      <w:bookmarkEnd w:id="12"/>
+      <w:bookmarkEnd w:id="11"/>
     </w:p>
     <w:p>
       <w:pPr>
@@ -8402,6 +8397,7 @@
           <w:id w:val="2093094"/>
           <w:citation/>
         </w:sdtPr>
+        <w:sdtEndPr/>
         <w:sdtContent>
           <w:r>
             <w:rPr>
@@ -8484,14 +8480,14 @@
           <w:lang w:val="en-US"/>
         </w:rPr>
       </w:pPr>
-      <w:bookmarkStart w:id="13" w:name="_Toc512957160"/>
+      <w:bookmarkStart w:id="12" w:name="_Toc512957160"/>
       <w:r>
         <w:rPr>
           <w:lang w:val="en-US"/>
         </w:rPr>
         <w:t>Game Engine</w:t>
       </w:r>
-      <w:bookmarkEnd w:id="13"/>
+      <w:bookmarkEnd w:id="12"/>
     </w:p>
     <w:p>
       <w:pPr>
@@ -8514,6 +8510,7 @@
           <w:id w:val="-684358006"/>
           <w:citation/>
         </w:sdtPr>
+        <w:sdtEndPr/>
         <w:sdtContent>
           <w:r>
             <w:rPr>
@@ -8586,51 +8583,51 @@
         <w:pStyle w:val="Heading1"/>
         <w:jc w:val="both"/>
       </w:pPr>
-      <w:bookmarkStart w:id="14" w:name="_Toc512354199"/>
-      <w:bookmarkStart w:id="15" w:name="_Toc512957161"/>
+      <w:bookmarkStart w:id="13" w:name="_Toc512354199"/>
+      <w:bookmarkStart w:id="14" w:name="_Toc512957161"/>
       <w:r>
         <w:lastRenderedPageBreak/>
         <w:t>Process</w:t>
       </w:r>
+      <w:bookmarkEnd w:id="13"/>
       <w:bookmarkEnd w:id="14"/>
+      <w:r>
+        <w:t xml:space="preserve"> </w:t>
+      </w:r>
+    </w:p>
+    <w:p>
+      <w:pPr>
+        <w:pStyle w:val="Heading2"/>
+        <w:jc w:val="both"/>
+        <w:rPr>
+          <w:lang w:val="en-US"/>
+        </w:rPr>
+      </w:pPr>
+      <w:bookmarkStart w:id="15" w:name="_Toc512957162"/>
+      <w:r>
+        <w:rPr>
+          <w:lang w:val="en-US"/>
+        </w:rPr>
+        <w:t>Scrum for 1</w:t>
+      </w:r>
       <w:bookmarkEnd w:id="15"/>
-      <w:r>
-        <w:t xml:space="preserve"> </w:t>
-      </w:r>
-    </w:p>
-    <w:p>
-      <w:pPr>
-        <w:pStyle w:val="Heading2"/>
-        <w:jc w:val="both"/>
-        <w:rPr>
-          <w:lang w:val="en-US"/>
-        </w:rPr>
-      </w:pPr>
-      <w:bookmarkStart w:id="16" w:name="_Toc512957162"/>
-      <w:r>
-        <w:rPr>
-          <w:lang w:val="en-US"/>
-        </w:rPr>
-        <w:t>Scrum for 1</w:t>
+    </w:p>
+    <w:p>
+      <w:pPr>
+        <w:pStyle w:val="Heading3"/>
+        <w:jc w:val="both"/>
+        <w:rPr>
+          <w:lang w:val="en-US"/>
+        </w:rPr>
+      </w:pPr>
+      <w:bookmarkStart w:id="16" w:name="_Toc512957163"/>
+      <w:r>
+        <w:rPr>
+          <w:lang w:val="en-US"/>
+        </w:rPr>
+        <w:t>Sprints</w:t>
       </w:r>
       <w:bookmarkEnd w:id="16"/>
-    </w:p>
-    <w:p>
-      <w:pPr>
-        <w:pStyle w:val="Heading3"/>
-        <w:jc w:val="both"/>
-        <w:rPr>
-          <w:lang w:val="en-US"/>
-        </w:rPr>
-      </w:pPr>
-      <w:bookmarkStart w:id="17" w:name="_Toc512957163"/>
-      <w:r>
-        <w:rPr>
-          <w:lang w:val="en-US"/>
-        </w:rPr>
-        <w:t>Sprints</w:t>
-      </w:r>
-      <w:bookmarkEnd w:id="17"/>
     </w:p>
     <w:p>
       <w:pPr>
@@ -8704,6 +8701,7 @@
           <w:id w:val="1922059899"/>
           <w:citation/>
         </w:sdtPr>
+        <w:sdtEndPr/>
         <w:sdtContent>
           <w:r>
             <w:rPr>
@@ -8781,14 +8779,27 @@
       <w:r>
         <w:t xml:space="preserve">Figure </w:t>
       </w:r>
-      <w:fldSimple w:instr=" SEQ Figure \* ARABIC ">
-        <w:r>
-          <w:rPr>
-            <w:noProof/>
-          </w:rPr>
-          <w:t>3</w:t>
-        </w:r>
-      </w:fldSimple>
+      <w:r>
+        <w:fldChar w:fldCharType="begin"/>
+      </w:r>
+      <w:r>
+        <w:instrText xml:space="preserve"> SEQ Figure \* ARABIC </w:instrText>
+      </w:r>
+      <w:r>
+        <w:fldChar w:fldCharType="separate"/>
+      </w:r>
+      <w:r>
+        <w:rPr>
+          <w:noProof/>
+        </w:rPr>
+        <w:t>3</w:t>
+      </w:r>
+      <w:r>
+        <w:rPr>
+          <w:noProof/>
+        </w:rPr>
+        <w:fldChar w:fldCharType="end"/>
+      </w:r>
       <w:r>
         <w:t xml:space="preserve"> Alex Andrew's 2-week sprint</w:t>
       </w:r>
@@ -9037,14 +9048,27 @@
         <w:lastRenderedPageBreak/>
         <w:t xml:space="preserve">Figure </w:t>
       </w:r>
-      <w:fldSimple w:instr=" SEQ Figure \* ARABIC ">
-        <w:r>
-          <w:rPr>
-            <w:noProof/>
-          </w:rPr>
-          <w:t>4</w:t>
-        </w:r>
-      </w:fldSimple>
+      <w:r>
+        <w:fldChar w:fldCharType="begin"/>
+      </w:r>
+      <w:r>
+        <w:instrText xml:space="preserve"> SEQ Figure \* ARABIC </w:instrText>
+      </w:r>
+      <w:r>
+        <w:fldChar w:fldCharType="separate"/>
+      </w:r>
+      <w:r>
+        <w:rPr>
+          <w:noProof/>
+        </w:rPr>
+        <w:t>4</w:t>
+      </w:r>
+      <w:r>
+        <w:rPr>
+          <w:noProof/>
+        </w:rPr>
+        <w:fldChar w:fldCharType="end"/>
+      </w:r>
       <w:r>
         <w:t xml:space="preserve"> Adapted variation on the 2-week sprint</w:t>
       </w:r>
@@ -9128,11 +9152,11 @@
       <w:pPr>
         <w:pStyle w:val="Heading3"/>
       </w:pPr>
-      <w:bookmarkStart w:id="18" w:name="_Toc512957164"/>
+      <w:bookmarkStart w:id="17" w:name="_Toc512957164"/>
       <w:r>
         <w:t>Task list</w:t>
       </w:r>
-      <w:bookmarkEnd w:id="18"/>
+      <w:bookmarkEnd w:id="17"/>
     </w:p>
     <w:p>
       <w:pPr>
@@ -9143,14 +9167,27 @@
       <w:r>
         <w:t xml:space="preserve">Figure </w:t>
       </w:r>
-      <w:fldSimple w:instr=" SEQ Figure \* ARABIC ">
-        <w:r>
-          <w:rPr>
-            <w:noProof/>
-          </w:rPr>
-          <w:t>5</w:t>
-        </w:r>
-      </w:fldSimple>
+      <w:r>
+        <w:fldChar w:fldCharType="begin"/>
+      </w:r>
+      <w:r>
+        <w:instrText xml:space="preserve"> SEQ Figure \* ARABIC </w:instrText>
+      </w:r>
+      <w:r>
+        <w:fldChar w:fldCharType="separate"/>
+      </w:r>
+      <w:r>
+        <w:rPr>
+          <w:noProof/>
+        </w:rPr>
+        <w:t>5</w:t>
+      </w:r>
+      <w:r>
+        <w:rPr>
+          <w:noProof/>
+        </w:rPr>
+        <w:fldChar w:fldCharType="end"/>
+      </w:r>
       <w:r>
         <w:t xml:space="preserve"> Key for the task list</w:t>
       </w:r>
@@ -9317,12 +9354,12 @@
         <w:pStyle w:val="Heading2"/>
         <w:jc w:val="both"/>
       </w:pPr>
-      <w:bookmarkStart w:id="19" w:name="_Toc512957165"/>
+      <w:bookmarkStart w:id="18" w:name="_Toc512957165"/>
       <w:r>
         <w:lastRenderedPageBreak/>
         <w:t>Documentation</w:t>
       </w:r>
-      <w:bookmarkEnd w:id="19"/>
+      <w:bookmarkEnd w:id="18"/>
     </w:p>
     <w:p>
       <w:pPr>
@@ -9387,116 +9424,108 @@
         <w:pStyle w:val="Heading1"/>
         <w:jc w:val="both"/>
       </w:pPr>
-      <w:bookmarkStart w:id="20" w:name="_Toc512957166"/>
+      <w:bookmarkStart w:id="19" w:name="_Toc512957166"/>
       <w:r>
         <w:lastRenderedPageBreak/>
         <w:t>Restrictions of VR</w:t>
       </w:r>
+      <w:bookmarkEnd w:id="19"/>
+    </w:p>
+    <w:p>
+      <w:pPr>
+        <w:pStyle w:val="Heading2"/>
+        <w:jc w:val="both"/>
+      </w:pPr>
+      <w:bookmarkStart w:id="20" w:name="_Toc512957167"/>
+      <w:r>
+        <w:t>Effective Resolution of Head-mounted Displays</w:t>
+      </w:r>
       <w:bookmarkEnd w:id="20"/>
     </w:p>
     <w:p>
       <w:pPr>
+        <w:jc w:val="both"/>
+      </w:pPr>
+      <w:r>
+        <w:t>We mention effective resolution when discussing the reality of using Head-mounted Displays, because looking purely at the number of pixels on each screen doesn’t give enough information to properly convey the quality of the image.</w:t>
+      </w:r>
+    </w:p>
+    <w:p>
+      <w:pPr>
+        <w:jc w:val="both"/>
+      </w:pPr>
+    </w:p>
+    <w:p>
+      <w:pPr>
+        <w:jc w:val="both"/>
+      </w:pPr>
+      <w:r>
+        <w:t>When discussing HMD resolution, what matters is called “</w:t>
+      </w:r>
+      <w:r>
+        <w:rPr>
+          <w:i/>
+        </w:rPr>
+        <w:t>pixels per degree</w:t>
+      </w:r>
+      <w:r>
+        <w:t xml:space="preserve">” or ppd. The reason this is a better metric than others such as total pixels, or pixels per inch, is that it takes into account magnification. </w:t>
+      </w:r>
+    </w:p>
+    <w:p>
+      <w:pPr>
+        <w:jc w:val="both"/>
+      </w:pPr>
+    </w:p>
+    <w:p>
+      <w:pPr>
+        <w:jc w:val="both"/>
+      </w:pPr>
+      <w:r>
+        <w:t>The Vive has two displays, one per eye. Each individual display has a resolution of 1080x1200 for a combined resolution of 2160x1200.</w:t>
+      </w:r>
+    </w:p>
+    <w:p>
+      <w:pPr>
+        <w:jc w:val="both"/>
+      </w:pPr>
+    </w:p>
+    <w:p>
+      <w:pPr>
+        <w:jc w:val="both"/>
+      </w:pPr>
+      <w:r>
+        <w:t>Put simply, despite the relatively good resolution compared to your average 1920x1080 desktop monitor, the 2160x1200 pixels of the Vive are spread over a much larger area due to how close they sit to your face. This very large field of view that only a nominally larger number of pixels must cover leads to individual pixels appearing larger to the viewer, and therefore when using the Vive, users may report it looking “pixelated”.</w:t>
+      </w:r>
+    </w:p>
+    <w:p>
+      <w:pPr>
+        <w:jc w:val="both"/>
+      </w:pPr>
+    </w:p>
+    <w:p>
+      <w:pPr>
+        <w:jc w:val="both"/>
+      </w:pPr>
+      <w:r>
+        <w:t xml:space="preserve">What this means for the project is that small, intricate details are harder to see clearly in Virtual Reality. This includes effects such as small text being near impossible to read, and complicated/intricate objects and textures being hard to properly understand. </w:t>
+      </w:r>
+    </w:p>
+    <w:p>
+      <w:pPr>
+        <w:jc w:val="both"/>
+      </w:pPr>
+    </w:p>
+    <w:p>
+      <w:pPr>
         <w:pStyle w:val="Heading2"/>
         <w:jc w:val="both"/>
       </w:pPr>
-      <w:bookmarkStart w:id="21" w:name="_Toc512957167"/>
-      <w:r>
-        <w:t>Effective Resolution of Head-mounted Displays</w:t>
+      <w:bookmarkStart w:id="21" w:name="_Toc512957168"/>
+      <w:r>
+        <w:t>Maintaining suitable frame rate</w:t>
       </w:r>
       <w:bookmarkEnd w:id="21"/>
-    </w:p>
-    <w:p>
-      <w:pPr>
-        <w:jc w:val="both"/>
-      </w:pPr>
-      <w:r>
-        <w:t>We mention effective resolution when discussing the reality of using Head-mounted Displays, because looking purely at the number of pixels on each screen doesn’t give enough information to properly convey the quality of the image.</w:t>
-      </w:r>
-    </w:p>
-    <w:p>
-      <w:pPr>
-        <w:jc w:val="both"/>
-      </w:pPr>
-    </w:p>
-    <w:p>
-      <w:pPr>
-        <w:jc w:val="both"/>
-      </w:pPr>
-      <w:r>
-        <w:t>When discussing HMD resolution, what matters is called “</w:t>
-      </w:r>
-      <w:r>
-        <w:rPr>
-          <w:i/>
-        </w:rPr>
-        <w:t>pixels per degree</w:t>
-      </w:r>
-      <w:r>
-        <w:t xml:space="preserve">” or ppd. The reason this is a better metric than others such as total pixels, or pixels per inch, is that it </w:t>
-      </w:r>
-      <w:proofErr w:type="gramStart"/>
-      <w:r>
-        <w:t>takes into account</w:t>
-      </w:r>
-      <w:proofErr w:type="gramEnd"/>
-      <w:r>
-        <w:t xml:space="preserve"> magnification. </w:t>
-      </w:r>
-    </w:p>
-    <w:p>
-      <w:pPr>
-        <w:jc w:val="both"/>
-      </w:pPr>
-    </w:p>
-    <w:p>
-      <w:pPr>
-        <w:jc w:val="both"/>
-      </w:pPr>
-      <w:r>
-        <w:t>The Vive has two displays, one per eye. Each individual display has a resolution of 1080x1200 for a combined resolution of 2160x1200.</w:t>
-      </w:r>
-    </w:p>
-    <w:p>
-      <w:pPr>
-        <w:jc w:val="both"/>
-      </w:pPr>
-    </w:p>
-    <w:p>
-      <w:pPr>
-        <w:jc w:val="both"/>
-      </w:pPr>
-      <w:r>
-        <w:t>Put simply, despite the relatively good resolution compared to your average 1920x1080 desktop monitor, the 2160x1200 pixels of the Vive are spread over a much larger area due to how close they sit to your face. This very large field of view that only a nominally larger number of pixels must cover leads to individual pixels appearing larger to the viewer, and therefore when using the Vive, users may report it looking “pixelated”.</w:t>
-      </w:r>
-    </w:p>
-    <w:p>
-      <w:pPr>
-        <w:jc w:val="both"/>
-      </w:pPr>
-    </w:p>
-    <w:p>
-      <w:pPr>
-        <w:jc w:val="both"/>
-      </w:pPr>
-      <w:r>
-        <w:t xml:space="preserve">What this means for the project is that small, intricate details are harder to see clearly in Virtual Reality. This includes effects such as small text being near impossible to read, and complicated/intricate objects and textures being hard to properly understand. </w:t>
-      </w:r>
-    </w:p>
-    <w:p>
-      <w:pPr>
-        <w:jc w:val="both"/>
-      </w:pPr>
-    </w:p>
-    <w:p>
-      <w:pPr>
-        <w:pStyle w:val="Heading2"/>
-        <w:jc w:val="both"/>
-      </w:pPr>
-      <w:bookmarkStart w:id="22" w:name="_Toc512957168"/>
-      <w:r>
-        <w:t>Maintaining suitable frame rate</w:t>
-      </w:r>
-      <w:bookmarkEnd w:id="22"/>
     </w:p>
     <w:p>
       <w:pPr>
@@ -9549,6 +9578,7 @@
           <w:id w:val="-1395590860"/>
           <w:citation/>
         </w:sdtPr>
+        <w:sdtEndPr/>
         <w:sdtContent>
           <w:r>
             <w:fldChar w:fldCharType="begin"/>
@@ -9597,12 +9627,12 @@
         <w:pStyle w:val="Heading2"/>
         <w:jc w:val="both"/>
       </w:pPr>
-      <w:bookmarkStart w:id="23" w:name="_Toc512957169"/>
+      <w:bookmarkStart w:id="22" w:name="_Toc512957169"/>
       <w:r>
         <w:lastRenderedPageBreak/>
         <w:t>Play space size</w:t>
       </w:r>
-      <w:bookmarkEnd w:id="23"/>
+      <w:bookmarkEnd w:id="22"/>
     </w:p>
     <w:p>
       <w:pPr>
@@ -9616,6 +9646,7 @@
           <w:id w:val="-83150965"/>
           <w:citation/>
         </w:sdtPr>
+        <w:sdtEndPr/>
         <w:sdtContent>
           <w:r>
             <w:fldChar w:fldCharType="begin"/>
@@ -9678,14 +9709,14 @@
         <w:pStyle w:val="Heading1"/>
         <w:jc w:val="both"/>
       </w:pPr>
-      <w:bookmarkStart w:id="24" w:name="_Toc512354198"/>
-      <w:bookmarkStart w:id="25" w:name="_Toc512957170"/>
+      <w:bookmarkStart w:id="23" w:name="_Toc512354198"/>
+      <w:bookmarkStart w:id="24" w:name="_Toc512957170"/>
       <w:r>
         <w:lastRenderedPageBreak/>
         <w:t>Objectives</w:t>
       </w:r>
+      <w:bookmarkEnd w:id="23"/>
       <w:bookmarkEnd w:id="24"/>
-      <w:bookmarkEnd w:id="25"/>
     </w:p>
     <w:p>
       <w:pPr>
@@ -9806,14 +9837,14 @@
           <w:lang w:val="en-US"/>
         </w:rPr>
       </w:pPr>
-      <w:bookmarkStart w:id="26" w:name="_Toc512957171"/>
+      <w:bookmarkStart w:id="25" w:name="_Toc512957171"/>
       <w:r>
         <w:rPr>
           <w:lang w:val="en-US"/>
         </w:rPr>
         <w:t>The Task</w:t>
       </w:r>
-      <w:bookmarkEnd w:id="26"/>
+      <w:bookmarkEnd w:id="25"/>
     </w:p>
     <w:p>
       <w:pPr>
@@ -9898,45 +9929,45 @@
         <w:pStyle w:val="Heading1"/>
         <w:jc w:val="both"/>
       </w:pPr>
-      <w:bookmarkStart w:id="27" w:name="_Toc512957172"/>
+      <w:bookmarkStart w:id="26" w:name="_Toc512957172"/>
       <w:r>
         <w:lastRenderedPageBreak/>
         <w:t>Designing the Game</w:t>
       </w:r>
+      <w:bookmarkEnd w:id="26"/>
+    </w:p>
+    <w:p>
+      <w:pPr>
+        <w:jc w:val="both"/>
+      </w:pPr>
+      <w:r>
+        <w:t xml:space="preserve">With the </w:t>
+      </w:r>
+      <w:r>
+        <w:t>base elements of shovelling coal, and pouring water decided on, finding ways to make these elements interactive as possible, with an intuitive method of feedback needed to be found.</w:t>
+      </w:r>
+    </w:p>
+    <w:p>
+      <w:pPr>
+        <w:jc w:val="both"/>
+      </w:pPr>
+    </w:p>
+    <w:p>
+      <w:pPr>
+        <w:pStyle w:val="Heading2"/>
+        <w:jc w:val="both"/>
+        <w:rPr>
+          <w:lang w:val="en-US"/>
+        </w:rPr>
+      </w:pPr>
+      <w:bookmarkStart w:id="27" w:name="_Toc512957173"/>
+      <w:r>
+        <w:rPr>
+          <w:lang w:val="en-US"/>
+        </w:rPr>
+        <w:t>Fueling the Engine</w:t>
+      </w:r>
       <w:bookmarkEnd w:id="27"/>
-    </w:p>
-    <w:p>
-      <w:pPr>
-        <w:jc w:val="both"/>
-      </w:pPr>
-      <w:r>
-        <w:t xml:space="preserve">With the </w:t>
-      </w:r>
-      <w:r>
-        <w:t>base elements of shovelling coal, and pouring water decided on, finding ways to make these elements interactive as possible, with an intuitive method of feedback needed to be found.</w:t>
-      </w:r>
-    </w:p>
-    <w:p>
-      <w:pPr>
-        <w:jc w:val="both"/>
-      </w:pPr>
-    </w:p>
-    <w:p>
-      <w:pPr>
-        <w:pStyle w:val="Heading2"/>
-        <w:jc w:val="both"/>
-        <w:rPr>
-          <w:lang w:val="en-US"/>
-        </w:rPr>
-      </w:pPr>
-      <w:bookmarkStart w:id="28" w:name="_Toc512957173"/>
-      <w:r>
-        <w:rPr>
-          <w:lang w:val="en-US"/>
-        </w:rPr>
-        <w:t>Fueling the Engine</w:t>
-      </w:r>
-      <w:bookmarkEnd w:id="28"/>
     </w:p>
     <w:p>
       <w:pPr>
@@ -10039,13 +10070,96 @@
           <w:lang w:val="en-US"/>
         </w:rPr>
       </w:pPr>
-      <w:bookmarkStart w:id="29" w:name="_Toc512957174"/>
+      <w:bookmarkStart w:id="28" w:name="_Toc512957174"/>
       <w:r>
         <w:rPr>
           <w:lang w:val="en-US"/>
         </w:rPr>
         <w:t>Spawning of coal</w:t>
       </w:r>
+      <w:bookmarkEnd w:id="28"/>
+    </w:p>
+    <w:p>
+      <w:pPr>
+        <w:jc w:val="both"/>
+        <w:rPr>
+          <w:lang w:val="en-US"/>
+        </w:rPr>
+      </w:pPr>
+      <w:r>
+        <w:rPr>
+          <w:lang w:val="en-US"/>
+        </w:rPr>
+        <w:t xml:space="preserve">With the spawning of individual coal rocks, there are few ways to make this inherently interesting to a player. This is a means to an end to allow the player to interact with the objects being spawned. </w:t>
+      </w:r>
+    </w:p>
+    <w:p>
+      <w:pPr>
+        <w:jc w:val="both"/>
+        <w:rPr>
+          <w:lang w:val="en-US"/>
+        </w:rPr>
+      </w:pPr>
+    </w:p>
+    <w:p>
+      <w:pPr>
+        <w:jc w:val="both"/>
+        <w:rPr>
+          <w:lang w:val="en-US"/>
+        </w:rPr>
+      </w:pPr>
+      <w:r>
+        <w:rPr>
+          <w:lang w:val="en-US"/>
+        </w:rPr>
+        <w:t>Something inherently enjoyable in the VR space is motion, due to physically having to move your eyes and head to follow objects. The way we will spawn coal to take advantage of this will be from a pipe placed on the ceiling of the room, meaning all coal spawned falls and crashes to the floor.</w:t>
+      </w:r>
+    </w:p>
+    <w:p>
+      <w:pPr>
+        <w:jc w:val="both"/>
+        <w:rPr>
+          <w:lang w:val="en-US"/>
+        </w:rPr>
+      </w:pPr>
+    </w:p>
+    <w:p>
+      <w:pPr>
+        <w:jc w:val="both"/>
+        <w:rPr>
+          <w:lang w:val="en-US"/>
+        </w:rPr>
+      </w:pPr>
+      <w:r>
+        <w:rPr>
+          <w:lang w:val="en-US"/>
+        </w:rPr>
+        <w:t>The spawning will start slowly. This allows the player to see where coal is coming from, and have time to mentally take note of this. However, as time progresses, coal will spawn faster and faster to a maximum amount, increasing the chaos and intensity in gameplay.</w:t>
+      </w:r>
+    </w:p>
+    <w:p>
+      <w:pPr>
+        <w:jc w:val="both"/>
+        <w:rPr>
+          <w:lang w:val="en-US"/>
+        </w:rPr>
+      </w:pPr>
+    </w:p>
+    <w:p>
+      <w:pPr>
+        <w:pStyle w:val="Heading3"/>
+        <w:jc w:val="both"/>
+        <w:rPr>
+          <w:lang w:val="en-US"/>
+        </w:rPr>
+      </w:pPr>
+      <w:bookmarkStart w:id="29" w:name="_Toc512957175"/>
+      <w:r>
+        <w:rPr>
+          <w:lang w:val="en-US"/>
+        </w:rPr>
+        <w:t>Moving coal into furnace</w:t>
+      </w:r>
       <w:bookmarkEnd w:id="29"/>
     </w:p>
     <w:p>
@@ -10059,51 +10173,7 @@
         <w:rPr>
           <w:lang w:val="en-US"/>
         </w:rPr>
-        <w:t xml:space="preserve">With the spawning of individual coal rocks, there are few ways to make this inherently interesting to a player. This is a means to an end to allow the player to interact with the objects being spawned. </w:t>
-      </w:r>
-    </w:p>
-    <w:p>
-      <w:pPr>
-        <w:jc w:val="both"/>
-        <w:rPr>
-          <w:lang w:val="en-US"/>
-        </w:rPr>
-      </w:pPr>
-    </w:p>
-    <w:p>
-      <w:pPr>
-        <w:jc w:val="both"/>
-        <w:rPr>
-          <w:lang w:val="en-US"/>
-        </w:rPr>
-      </w:pPr>
-      <w:r>
-        <w:rPr>
-          <w:lang w:val="en-US"/>
-        </w:rPr>
-        <w:t>Something inherently enjoyable in the VR space is motion, due to physically having to move your eyes and head to follow objects. The way we will spawn coal to take advantage of this will be from a pipe placed on the ceiling of the room, meaning all coal spawned falls and crashes to the floor.</w:t>
-      </w:r>
-    </w:p>
-    <w:p>
-      <w:pPr>
-        <w:jc w:val="both"/>
-        <w:rPr>
-          <w:lang w:val="en-US"/>
-        </w:rPr>
-      </w:pPr>
-    </w:p>
-    <w:p>
-      <w:pPr>
-        <w:jc w:val="both"/>
-        <w:rPr>
-          <w:lang w:val="en-US"/>
-        </w:rPr>
-      </w:pPr>
-      <w:r>
-        <w:rPr>
-          <w:lang w:val="en-US"/>
-        </w:rPr>
-        <w:t>The spawning will start slowly. This allows the player to see where coal is coming from, and have time to mentally take note of this. However, as time progresses, coal will spawn faster and faster to a maximum amount, increasing the chaos and intensity in gameplay.</w:t>
+        <w:t>The furnace the coal is to be moved into should be raised slightly so there is some effort required from the user, but the task isn’t too finicky or tricky. The shovel should be good relative size with the coal to allow finesse from the user, but not make interaction harder than necessary.</w:t>
       </w:r>
     </w:p>
     <w:p>
@@ -10122,57 +10192,18 @@
           <w:lang w:val="en-US"/>
         </w:rPr>
       </w:pPr>
-      <w:bookmarkStart w:id="30" w:name="_Toc512957175"/>
-      <w:r>
-        <w:rPr>
-          <w:lang w:val="en-US"/>
-        </w:rPr>
-        <w:t>Moving coal into furnace</w:t>
+      <w:bookmarkStart w:id="30" w:name="_Toc512957176"/>
+      <w:r>
+        <w:rPr>
+          <w:lang w:val="en-US"/>
+        </w:rPr>
+        <w:t>Deletion of Coal</w:t>
       </w:r>
       <w:bookmarkEnd w:id="30"/>
     </w:p>
     <w:p>
       <w:pPr>
         <w:jc w:val="both"/>
-        <w:rPr>
-          <w:lang w:val="en-US"/>
-        </w:rPr>
-      </w:pPr>
-      <w:r>
-        <w:rPr>
-          <w:lang w:val="en-US"/>
-        </w:rPr>
-        <w:t>The furnace the coal is to be moved into should be raised slightly so there is some effort required from the user, but the task isn’t too finicky or tricky. The shovel should be good relative size with the coal to allow finesse from the user, but not make interaction harder than necessary.</w:t>
-      </w:r>
-    </w:p>
-    <w:p>
-      <w:pPr>
-        <w:jc w:val="both"/>
-        <w:rPr>
-          <w:lang w:val="en-US"/>
-        </w:rPr>
-      </w:pPr>
-    </w:p>
-    <w:p>
-      <w:pPr>
-        <w:pStyle w:val="Heading3"/>
-        <w:jc w:val="both"/>
-        <w:rPr>
-          <w:lang w:val="en-US"/>
-        </w:rPr>
-      </w:pPr>
-      <w:bookmarkStart w:id="31" w:name="_Toc512957176"/>
-      <w:r>
-        <w:rPr>
-          <w:lang w:val="en-US"/>
-        </w:rPr>
-        <w:t>Deletion of Coal</w:t>
-      </w:r>
-      <w:bookmarkEnd w:id="31"/>
-    </w:p>
-    <w:p>
-      <w:pPr>
-        <w:jc w:val="both"/>
       </w:pPr>
       <w:r>
         <w:t xml:space="preserve">Once the coal is in the furnace, it needs to disappear somehow. A couple of methods are possible for this. One method is to despawn the coal after x seconds inside the furnace, however this is very interactive. Another option is to have the coal stay in the furnace but lose its physics properties and colliders so the user can see it build up in a satisfactory way. But this eventually would make it hard to see new coal entering the furnace, and has the same problems as the first with regards to lack of interactivity. </w:t>
@@ -10188,36 +10219,20 @@
         <w:jc w:val="both"/>
       </w:pPr>
       <w:r>
-        <w:t xml:space="preserve">The method used takes some creative liberty with the real-world function of coal automatically being used, but adds that interactive element while still making sense in play. This is to add a crusher mechanism to the furnace, which the user must pull down to crush and destroy the goal, </w:t>
-      </w:r>
-      <w:proofErr w:type="gramStart"/>
-      <w:r>
-        <w:t>at this time</w:t>
-      </w:r>
-      <w:proofErr w:type="gramEnd"/>
-      <w:r>
-        <w:t xml:space="preserve"> the coal is then added to the system and destroyed.</w:t>
-      </w:r>
-    </w:p>
-    <w:p>
-      <w:pPr>
-        <w:jc w:val="both"/>
-      </w:pPr>
-    </w:p>
-    <w:p>
-      <w:pPr>
-        <w:jc w:val="both"/>
-      </w:pPr>
-      <w:r>
-        <w:t xml:space="preserve">This means coal is added in bulk now, which is a bit tricky for the user to control when they wish to add a certain amount. This </w:t>
-      </w:r>
-      <w:proofErr w:type="gramStart"/>
-      <w:r>
-        <w:t>can be seen as</w:t>
-      </w:r>
-      <w:proofErr w:type="gramEnd"/>
-      <w:r>
-        <w:t xml:space="preserve"> a skill within the game gained </w:t>
+        <w:t>The method used takes some creative liberty with the real-world function of coal automatically being used, but adds that interactive element while still making sense in play. This is to add a crusher mechanism to the furnace, which the user must pull down to crush and destroy the goal, at this time the coal is then added to the system and destroyed.</w:t>
+      </w:r>
+    </w:p>
+    <w:p>
+      <w:pPr>
+        <w:jc w:val="both"/>
+      </w:pPr>
+    </w:p>
+    <w:p>
+      <w:pPr>
+        <w:jc w:val="both"/>
+      </w:pPr>
+      <w:r>
+        <w:t xml:space="preserve">This means coal is added in bulk now, which is a bit tricky for the user to control when they wish to add a certain amount. This can be seen as a skill within the game gained </w:t>
       </w:r>
       <w:r>
         <w:lastRenderedPageBreak/>
@@ -10234,11 +10249,11 @@
         <w:pStyle w:val="Heading2"/>
         <w:jc w:val="both"/>
       </w:pPr>
-      <w:bookmarkStart w:id="32" w:name="_Toc512957177"/>
+      <w:bookmarkStart w:id="31" w:name="_Toc512957177"/>
       <w:r>
         <w:t>Cooling the engine</w:t>
       </w:r>
-      <w:bookmarkEnd w:id="32"/>
+      <w:bookmarkEnd w:id="31"/>
     </w:p>
     <w:p>
       <w:pPr>
@@ -10327,10 +10342,52 @@
         <w:pStyle w:val="Heading3"/>
         <w:jc w:val="both"/>
       </w:pPr>
-      <w:bookmarkStart w:id="33" w:name="_Toc512957178"/>
+      <w:bookmarkStart w:id="32" w:name="_Toc512957178"/>
       <w:r>
         <w:t>Spawning of water</w:t>
       </w:r>
+      <w:bookmarkEnd w:id="32"/>
+    </w:p>
+    <w:p>
+      <w:pPr>
+        <w:jc w:val="both"/>
+      </w:pPr>
+      <w:r>
+        <w:t>Spawning the water will play off the design decisions of the coal spawner, and come from a pipe ejecting in the ceiling.</w:t>
+      </w:r>
+      <w:r>
+        <w:t xml:space="preserve"> </w:t>
+      </w:r>
+      <w:r>
+        <w:t xml:space="preserve">In order to spawn the water, the user must pump a lever in order to emulate a </w:t>
+      </w:r>
+      <w:r>
+        <w:t>real-world</w:t>
+      </w:r>
+      <w:r>
+        <w:t xml:space="preserve"> water pump, giving this task </w:t>
+      </w:r>
+      <w:r>
+        <w:t>that necessary element of inter</w:t>
+      </w:r>
+      <w:r>
+        <w:t>activity.</w:t>
+      </w:r>
+    </w:p>
+    <w:p>
+      <w:pPr>
+        <w:jc w:val="both"/>
+      </w:pPr>
+    </w:p>
+    <w:p>
+      <w:pPr>
+        <w:pStyle w:val="Heading3"/>
+        <w:jc w:val="both"/>
+      </w:pPr>
+      <w:bookmarkStart w:id="33" w:name="_Toc512957179"/>
+      <w:r>
+        <w:t>Moving water into receptor</w:t>
+      </w:r>
       <w:bookmarkEnd w:id="33"/>
     </w:p>
     <w:p>
@@ -10338,57 +10395,145 @@
         <w:jc w:val="both"/>
       </w:pPr>
       <w:r>
-        <w:t>Spawning the water will play off the design decisions of the coal spawner, and come from a pipe ejecting in the ceiling.</w:t>
+        <w:t xml:space="preserve">To move the water there will be a bucket, which the user must place under the water spawner to </w:t>
+      </w:r>
+      <w:r>
+        <w:t>fill up, before moving and pouring the water into the receptacle.</w:t>
+      </w:r>
+    </w:p>
+    <w:p>
+      <w:pPr>
+        <w:jc w:val="both"/>
+      </w:pPr>
+    </w:p>
+    <w:p>
+      <w:pPr>
+        <w:pStyle w:val="Heading3"/>
+        <w:jc w:val="both"/>
+      </w:pPr>
+      <w:bookmarkStart w:id="34" w:name="_Toc512957180"/>
+      <w:r>
+        <w:t>Deletion of water</w:t>
+      </w:r>
+      <w:bookmarkEnd w:id="34"/>
+    </w:p>
+    <w:p>
+      <w:pPr>
+        <w:jc w:val="both"/>
+      </w:pPr>
+      <w:r>
+        <w:t>The water will disappear into the receptacle quickly. There are no easy or sensible wa</w:t>
+      </w:r>
+      <w:r>
+        <w:t>ys to force interaction into this part which came up in brainstorming, and with the need to spawn, collect and pour the water already existing, deletion of the water being as simple is not a concern.</w:t>
+      </w:r>
+    </w:p>
+    <w:p>
+      <w:pPr>
+        <w:jc w:val="both"/>
+      </w:pPr>
+    </w:p>
+    <w:p>
+      <w:pPr>
+        <w:pStyle w:val="Heading2"/>
+        <w:jc w:val="both"/>
+      </w:pPr>
+      <w:bookmarkStart w:id="35" w:name="_Toc512957181"/>
+      <w:r>
+        <w:t>Environment</w:t>
+      </w:r>
+      <w:r>
+        <w:t xml:space="preserve"> and motion</w:t>
+      </w:r>
+      <w:bookmarkEnd w:id="35"/>
+    </w:p>
+    <w:p>
+      <w:pPr>
+        <w:jc w:val="both"/>
+      </w:pPr>
+      <w:r>
+        <w:t>Being on a moving train, it is important to give t</w:t>
+      </w:r>
+      <w:r>
+        <w:t>he player the feeling of motion and speed.</w:t>
+      </w:r>
+    </w:p>
+    <w:p>
+      <w:pPr>
+        <w:jc w:val="both"/>
+      </w:pPr>
+    </w:p>
+    <w:p>
+      <w:pPr>
+        <w:jc w:val="both"/>
+      </w:pPr>
+      <w:r>
+        <w:t>Since the user is situated inside the train, the train becomes his frame of reference.</w:t>
+      </w:r>
+    </w:p>
+    <w:p>
+      <w:pPr>
+        <w:jc w:val="both"/>
+      </w:pPr>
+    </w:p>
+    <w:p>
+      <w:pPr>
+        <w:jc w:val="both"/>
+      </w:pPr>
+      <w:r>
+        <w:t xml:space="preserve">Importantly, all that </w:t>
+      </w:r>
+      <w:r>
+        <w:t>matters</w:t>
       </w:r>
       <w:r>
         <w:t xml:space="preserve"> </w:t>
       </w:r>
-      <w:proofErr w:type="gramStart"/>
-      <w:r>
-        <w:t>In order to</w:t>
-      </w:r>
-      <w:proofErr w:type="gramEnd"/>
-      <w:r>
-        <w:t xml:space="preserve"> spawn the water, the user must pump a lever in order to emulate a </w:t>
-      </w:r>
-      <w:r>
-        <w:t>real-world</w:t>
-      </w:r>
-      <w:r>
-        <w:t xml:space="preserve"> water pump, giving this task </w:t>
-      </w:r>
-      <w:r>
-        <w:t>that necessary element of inter</w:t>
-      </w:r>
-      <w:r>
-        <w:t>activity.</w:t>
-      </w:r>
-    </w:p>
-    <w:p>
-      <w:pPr>
-        <w:jc w:val="both"/>
-      </w:pPr>
+      <w:r>
+        <w:t>are</w:t>
+      </w:r>
+      <w:r>
+        <w:t xml:space="preserve"> that the user </w:t>
+      </w:r>
+      <w:r>
+        <w:t>feels like they are in motion</w:t>
+      </w:r>
+      <w:r>
+        <w:t>, not that they are actually moving.</w:t>
+      </w:r>
+      <w:r>
+        <w:t xml:space="preserve"> This means there are </w:t>
+      </w:r>
+      <w:r>
+        <w:t>2 possible options for giving this experience.</w:t>
+      </w:r>
     </w:p>
     <w:p>
       <w:pPr>
         <w:pStyle w:val="Heading3"/>
         <w:jc w:val="both"/>
       </w:pPr>
-      <w:bookmarkStart w:id="34" w:name="_Toc512957179"/>
-      <w:r>
-        <w:t>Moving water into receptor</w:t>
-      </w:r>
-      <w:bookmarkEnd w:id="34"/>
-    </w:p>
-    <w:p>
-      <w:pPr>
-        <w:jc w:val="both"/>
-      </w:pPr>
-      <w:r>
-        <w:t xml:space="preserve">To move the water there will be a bucket, which the user must place under the water spawner to </w:t>
-      </w:r>
-      <w:r>
-        <w:t>fill up, before moving and pouring the water into the receptacle.</w:t>
+      <w:bookmarkStart w:id="36" w:name="_Toc512957182"/>
+      <w:r>
+        <w:t>Static environment</w:t>
+      </w:r>
+      <w:bookmarkEnd w:id="36"/>
+    </w:p>
+    <w:p>
+      <w:pPr>
+        <w:jc w:val="both"/>
+      </w:pPr>
+      <w:r>
+        <w:t xml:space="preserve">The first of these options is to have a static </w:t>
+      </w:r>
+      <w:r>
+        <w:t>environment. This would entail having the train itself gain and lose speed as it move</w:t>
+      </w:r>
+      <w:r>
+        <w:t>s</w:t>
+      </w:r>
+      <w:r>
+        <w:t xml:space="preserve"> through the x or z coordinate space.</w:t>
       </w:r>
     </w:p>
     <w:p>
@@ -10401,154 +10546,11 @@
         <w:pStyle w:val="Heading3"/>
         <w:jc w:val="both"/>
       </w:pPr>
-      <w:bookmarkStart w:id="35" w:name="_Toc512957180"/>
-      <w:r>
-        <w:t>Deletion of water</w:t>
-      </w:r>
-      <w:bookmarkEnd w:id="35"/>
-    </w:p>
-    <w:p>
-      <w:pPr>
-        <w:jc w:val="both"/>
-      </w:pPr>
-      <w:r>
-        <w:t>The water will disappear into the receptacle quickly. There are no easy or sensible wa</w:t>
-      </w:r>
-      <w:r>
-        <w:t>ys to force interaction into this part which came up in brainstorming, and with the need to spawn, collect and pour the water already existing, deletion of the water being as simple is not a concern.</w:t>
-      </w:r>
-    </w:p>
-    <w:p>
-      <w:pPr>
-        <w:jc w:val="both"/>
-      </w:pPr>
-    </w:p>
-    <w:p>
-      <w:pPr>
-        <w:pStyle w:val="Heading2"/>
-        <w:jc w:val="both"/>
-      </w:pPr>
-      <w:bookmarkStart w:id="36" w:name="_Toc512957181"/>
-      <w:r>
-        <w:t>Environment</w:t>
-      </w:r>
-      <w:r>
-        <w:t xml:space="preserve"> and motion</w:t>
-      </w:r>
-      <w:bookmarkEnd w:id="36"/>
-    </w:p>
-    <w:p>
-      <w:pPr>
-        <w:jc w:val="both"/>
-      </w:pPr>
-      <w:r>
-        <w:t>Being on a moving train, it is important to give t</w:t>
-      </w:r>
-      <w:r>
-        <w:t>he player the feeling of motion and speed.</w:t>
-      </w:r>
-    </w:p>
-    <w:p>
-      <w:pPr>
-        <w:jc w:val="both"/>
-      </w:pPr>
-    </w:p>
-    <w:p>
-      <w:pPr>
-        <w:jc w:val="both"/>
-      </w:pPr>
-      <w:r>
-        <w:t>Since the user is situated inside the train, the train becomes his frame of reference.</w:t>
-      </w:r>
-    </w:p>
-    <w:p>
-      <w:pPr>
-        <w:jc w:val="both"/>
-      </w:pPr>
-    </w:p>
-    <w:p>
-      <w:pPr>
-        <w:jc w:val="both"/>
-      </w:pPr>
-      <w:r>
-        <w:t xml:space="preserve">Importantly, all that </w:t>
-      </w:r>
-      <w:r>
-        <w:t>matters</w:t>
-      </w:r>
-      <w:r>
-        <w:t xml:space="preserve"> </w:t>
-      </w:r>
-      <w:r>
-        <w:t>are</w:t>
-      </w:r>
-      <w:r>
-        <w:t xml:space="preserve"> that the user </w:t>
-      </w:r>
-      <w:r>
-        <w:t>feels like they are in motion</w:t>
-      </w:r>
-      <w:r>
-        <w:t xml:space="preserve">, not that they are </w:t>
-      </w:r>
-      <w:proofErr w:type="gramStart"/>
-      <w:r>
-        <w:t>actually moving</w:t>
-      </w:r>
-      <w:proofErr w:type="gramEnd"/>
-      <w:r>
-        <w:t>.</w:t>
-      </w:r>
-      <w:r>
-        <w:t xml:space="preserve"> This means there are </w:t>
-      </w:r>
-      <w:r>
-        <w:t>2 possible options for giving this experience.</w:t>
-      </w:r>
-    </w:p>
-    <w:p>
-      <w:pPr>
-        <w:pStyle w:val="Heading3"/>
-        <w:jc w:val="both"/>
-      </w:pPr>
-      <w:bookmarkStart w:id="37" w:name="_Toc512957182"/>
-      <w:r>
-        <w:t>Static environment</w:t>
+      <w:bookmarkStart w:id="37" w:name="_Toc512957183"/>
+      <w:r>
+        <w:t>Static train</w:t>
       </w:r>
       <w:bookmarkEnd w:id="37"/>
-    </w:p>
-    <w:p>
-      <w:pPr>
-        <w:jc w:val="both"/>
-      </w:pPr>
-      <w:r>
-        <w:t xml:space="preserve">The first of these options is to have a static </w:t>
-      </w:r>
-      <w:r>
-        <w:t>environment. This would entail having the train itself gain and lose speed as it move</w:t>
-      </w:r>
-      <w:r>
-        <w:t>s</w:t>
-      </w:r>
-      <w:r>
-        <w:t xml:space="preserve"> through the x or z coordinate space.</w:t>
-      </w:r>
-    </w:p>
-    <w:p>
-      <w:pPr>
-        <w:jc w:val="both"/>
-      </w:pPr>
-    </w:p>
-    <w:p>
-      <w:pPr>
-        <w:pStyle w:val="Heading3"/>
-        <w:jc w:val="both"/>
-      </w:pPr>
-      <w:bookmarkStart w:id="38" w:name="_Toc512957183"/>
-      <w:r>
-        <w:t>Static train</w:t>
-      </w:r>
-      <w:bookmarkEnd w:id="38"/>
     </w:p>
     <w:p>
       <w:pPr>
@@ -10603,14 +10605,27 @@
         <w:lastRenderedPageBreak/>
         <w:t xml:space="preserve">Figure </w:t>
       </w:r>
-      <w:fldSimple w:instr=" SEQ Figure \* ARABIC ">
-        <w:r>
-          <w:rPr>
-            <w:noProof/>
-          </w:rPr>
-          <w:t>6</w:t>
-        </w:r>
-      </w:fldSimple>
+      <w:r>
+        <w:fldChar w:fldCharType="begin"/>
+      </w:r>
+      <w:r>
+        <w:instrText xml:space="preserve"> SEQ Figure \* ARABIC </w:instrText>
+      </w:r>
+      <w:r>
+        <w:fldChar w:fldCharType="separate"/>
+      </w:r>
+      <w:r>
+        <w:rPr>
+          <w:noProof/>
+        </w:rPr>
+        <w:t>6</w:t>
+      </w:r>
+      <w:r>
+        <w:rPr>
+          <w:noProof/>
+        </w:rPr>
+        <w:fldChar w:fldCharType="end"/>
+      </w:r>
       <w:r>
         <w:t xml:space="preserve"> Environment design</w:t>
       </w:r>
@@ -10684,92 +10699,133 @@
         <w:pStyle w:val="Heading2"/>
         <w:jc w:val="both"/>
       </w:pPr>
-      <w:bookmarkStart w:id="39" w:name="_Toc512957184"/>
+      <w:bookmarkStart w:id="38" w:name="_Toc512957184"/>
       <w:r>
         <w:t>Visual Feedback – Gauges</w:t>
       </w:r>
+      <w:bookmarkEnd w:id="38"/>
+    </w:p>
+    <w:p>
+      <w:pPr>
+        <w:jc w:val="both"/>
+      </w:pPr>
+      <w:r>
+        <w:t xml:space="preserve">In order to give the player </w:t>
+      </w:r>
+      <w:r>
+        <w:t>feedback</w:t>
+      </w:r>
+      <w:r>
+        <w:t xml:space="preserve">, 2 gauges will act as the </w:t>
+      </w:r>
+      <w:r>
+        <w:t>in-game</w:t>
+      </w:r>
+      <w:r>
+        <w:t xml:space="preserve"> feedback mechanism for</w:t>
+      </w:r>
+      <w:r>
+        <w:t xml:space="preserve"> the status of</w:t>
+      </w:r>
+      <w:r>
+        <w:t xml:space="preserve"> fuel and temperature. </w:t>
+      </w:r>
+    </w:p>
+    <w:p>
+      <w:pPr>
+        <w:jc w:val="both"/>
+      </w:pPr>
+    </w:p>
+    <w:p>
+      <w:pPr>
+        <w:jc w:val="both"/>
+      </w:pPr>
+      <w:r>
+        <w:t>Gauges are a useful mechanism due to their ability to scale to any size needed, be that small or large to best fit the aesthetics of the game space. They are also very good for getting feedback quickly, requiring only a cursory glance at to understand what they are saying. This is especially true as the user gains familiarity with the gauges.</w:t>
+      </w:r>
+    </w:p>
+    <w:p>
+      <w:pPr>
+        <w:jc w:val="both"/>
+      </w:pPr>
+    </w:p>
+    <w:p>
+      <w:pPr>
+        <w:jc w:val="both"/>
+      </w:pPr>
+      <w:r>
+        <w:t>The gauges</w:t>
+      </w:r>
+      <w:r>
+        <w:t xml:space="preserve"> will use a colour scheme like real world traffic lights, with</w:t>
+      </w:r>
+      <w:r>
+        <w:t xml:space="preserve"> green meaning good, </w:t>
+      </w:r>
+      <w:r>
+        <w:t>yellow</w:t>
+      </w:r>
+      <w:r>
+        <w:t xml:space="preserve"> meaning warning, and red meaning bad.</w:t>
+      </w:r>
+    </w:p>
+    <w:p>
+      <w:pPr>
+        <w:jc w:val="both"/>
+      </w:pPr>
+    </w:p>
+    <w:p>
+      <w:pPr>
+        <w:jc w:val="both"/>
+      </w:pPr>
+      <w:r>
+        <w:t>These gauges will be the main way the player gathers information to decide which move to make next in gameplay.</w:t>
+      </w:r>
+    </w:p>
+    <w:p>
+      <w:pPr>
+        <w:jc w:val="both"/>
+      </w:pPr>
+    </w:p>
+    <w:p>
+      <w:pPr>
+        <w:pStyle w:val="Heading2"/>
+        <w:jc w:val="both"/>
+      </w:pPr>
+      <w:bookmarkStart w:id="39" w:name="_Toc512957185"/>
+      <w:r>
+        <w:t>Driver</w:t>
+      </w:r>
       <w:bookmarkEnd w:id="39"/>
     </w:p>
     <w:p>
       <w:pPr>
         <w:jc w:val="both"/>
       </w:pPr>
-      <w:proofErr w:type="gramStart"/>
-      <w:r>
-        <w:t>In order to</w:t>
-      </w:r>
-      <w:proofErr w:type="gramEnd"/>
-      <w:r>
-        <w:t xml:space="preserve"> give the player </w:t>
-      </w:r>
-      <w:r>
-        <w:t>feedback</w:t>
-      </w:r>
-      <w:r>
-        <w:t xml:space="preserve">, 2 gauges will act as the </w:t>
-      </w:r>
-      <w:r>
-        <w:t>in-game</w:t>
-      </w:r>
-      <w:r>
-        <w:t xml:space="preserve"> feedback mechanism for</w:t>
-      </w:r>
-      <w:r>
-        <w:t xml:space="preserve"> the status of</w:t>
-      </w:r>
-      <w:r>
-        <w:t xml:space="preserve"> fuel and temperature. </w:t>
-      </w:r>
-    </w:p>
-    <w:p>
-      <w:pPr>
-        <w:jc w:val="both"/>
-      </w:pPr>
-    </w:p>
-    <w:p>
-      <w:pPr>
-        <w:jc w:val="both"/>
-      </w:pPr>
-      <w:r>
-        <w:t>Gauges are a useful mechanism due to their ability to scale to any size needed, be that small or large to best fit the aesthetics of the game space. They are also very good for getting feedback quickly, requiring only a cursory glance at to understand what they are saying. This is especially true as the user gains familiarity with the gauges.</w:t>
-      </w:r>
-    </w:p>
-    <w:p>
-      <w:pPr>
-        <w:jc w:val="both"/>
-      </w:pPr>
-    </w:p>
-    <w:p>
-      <w:pPr>
-        <w:jc w:val="both"/>
-      </w:pPr>
-      <w:r>
-        <w:t>The gauges</w:t>
-      </w:r>
-      <w:r>
-        <w:t xml:space="preserve"> will use a colour scheme like real world traffic lights, with</w:t>
-      </w:r>
-      <w:r>
-        <w:t xml:space="preserve"> green meaning good, </w:t>
-      </w:r>
-      <w:r>
-        <w:t>yellow</w:t>
-      </w:r>
-      <w:r>
-        <w:t xml:space="preserve"> meaning warning, and red meaning bad.</w:t>
-      </w:r>
-    </w:p>
-    <w:p>
-      <w:pPr>
-        <w:jc w:val="both"/>
-      </w:pPr>
-    </w:p>
-    <w:p>
-      <w:pPr>
-        <w:jc w:val="both"/>
-      </w:pPr>
-      <w:r>
-        <w:t>These gauges will be the main way the player gathers information to decide which move to make next in gameplay.</w:t>
+      <w:r>
+        <w:t xml:space="preserve">As a mechanism to give feedback to the user about their performance, a driver in charge of the train, situated in the carriage in front </w:t>
+      </w:r>
+      <w:r>
+        <w:t xml:space="preserve">of the players carriage </w:t>
+      </w:r>
+      <w:r>
+        <w:t>to give live feedback and add a humorous human element to the project.</w:t>
+      </w:r>
+      <w:r>
+        <w:t xml:space="preserve"> </w:t>
+      </w:r>
+    </w:p>
+    <w:p>
+      <w:pPr>
+        <w:jc w:val="both"/>
+      </w:pPr>
+    </w:p>
+    <w:p>
+      <w:pPr>
+        <w:jc w:val="both"/>
+      </w:pPr>
+      <w:r>
+        <w:t>Feedback would be dynamically given based on how well the user was doing, with triggers points at certain thresholds of performance for dialogue.</w:t>
       </w:r>
     </w:p>
     <w:p>
@@ -10782,57 +10838,11 @@
         <w:pStyle w:val="Heading2"/>
         <w:jc w:val="both"/>
       </w:pPr>
-      <w:bookmarkStart w:id="40" w:name="_Toc512957185"/>
-      <w:r>
-        <w:t>Driver</w:t>
+      <w:bookmarkStart w:id="40" w:name="_Toc512957186"/>
+      <w:r>
+        <w:t>Scoring</w:t>
       </w:r>
       <w:bookmarkEnd w:id="40"/>
-    </w:p>
-    <w:p>
-      <w:pPr>
-        <w:jc w:val="both"/>
-      </w:pPr>
-      <w:r>
-        <w:t xml:space="preserve">As a mechanism to give feedback to the user about their performance, a driver in charge of the train, situated in the carriage in front </w:t>
-      </w:r>
-      <w:r>
-        <w:t xml:space="preserve">of the players carriage </w:t>
-      </w:r>
-      <w:r>
-        <w:t>to give live feedback and add a humorous human element to the project.</w:t>
-      </w:r>
-      <w:r>
-        <w:t xml:space="preserve"> </w:t>
-      </w:r>
-    </w:p>
-    <w:p>
-      <w:pPr>
-        <w:jc w:val="both"/>
-      </w:pPr>
-    </w:p>
-    <w:p>
-      <w:pPr>
-        <w:jc w:val="both"/>
-      </w:pPr>
-      <w:r>
-        <w:t>Feedback would be dynamically given based on how well the user was doing, with triggers points at certain thresholds of performance for dialogue.</w:t>
-      </w:r>
-    </w:p>
-    <w:p>
-      <w:pPr>
-        <w:jc w:val="both"/>
-      </w:pPr>
-    </w:p>
-    <w:p>
-      <w:pPr>
-        <w:pStyle w:val="Heading2"/>
-        <w:jc w:val="both"/>
-      </w:pPr>
-      <w:bookmarkStart w:id="41" w:name="_Toc512957186"/>
-      <w:r>
-        <w:t>Scoring</w:t>
-      </w:r>
-      <w:bookmarkEnd w:id="41"/>
     </w:p>
     <w:p>
       <w:pPr>
@@ -10939,20 +10949,20 @@
         <w:pStyle w:val="Heading1"/>
         <w:jc w:val="both"/>
       </w:pPr>
-      <w:bookmarkStart w:id="42" w:name="_Toc192777708"/>
-      <w:bookmarkStart w:id="43" w:name="_Toc222978602"/>
-      <w:bookmarkStart w:id="44" w:name="_Toc512354206"/>
-      <w:bookmarkStart w:id="45" w:name="_Toc512957187"/>
-      <w:bookmarkEnd w:id="1"/>
+      <w:bookmarkStart w:id="41" w:name="_Toc192777708"/>
+      <w:bookmarkStart w:id="42" w:name="_Toc222978602"/>
+      <w:bookmarkStart w:id="43" w:name="_Toc512354206"/>
+      <w:bookmarkStart w:id="44" w:name="_Toc512957187"/>
+      <w:bookmarkEnd w:id="0"/>
       <w:r>
         <w:lastRenderedPageBreak/>
         <w:t>Implementation</w:t>
       </w:r>
-      <w:bookmarkStart w:id="46" w:name="_Toc192777712"/>
+      <w:bookmarkStart w:id="45" w:name="_Toc192777712"/>
+      <w:bookmarkEnd w:id="41"/>
       <w:bookmarkEnd w:id="42"/>
       <w:bookmarkEnd w:id="43"/>
       <w:bookmarkEnd w:id="44"/>
-      <w:bookmarkEnd w:id="45"/>
       <w:r>
         <w:t xml:space="preserve"> </w:t>
       </w:r>
@@ -10962,41 +10972,41 @@
         <w:pStyle w:val="Heading2"/>
         <w:jc w:val="both"/>
       </w:pPr>
-      <w:bookmarkStart w:id="47" w:name="_Toc512957188"/>
+      <w:bookmarkStart w:id="46" w:name="_Toc512957188"/>
       <w:r>
         <w:t>Gauges</w:t>
       </w:r>
+      <w:bookmarkEnd w:id="46"/>
+    </w:p>
+    <w:p>
+      <w:pPr>
+        <w:jc w:val="both"/>
+      </w:pPr>
+      <w:r>
+        <w:t xml:space="preserve">The first thing to be figured out was how to visually represent the fuel and temperature. The decision was to use gauges in the design stage due to their ability to </w:t>
+      </w:r>
+      <w:r>
+        <w:t>scale well, and give feedback to the user quickly.</w:t>
+      </w:r>
+      <w:r>
+        <w:t xml:space="preserve"> First thing to figure out was the design of the gauge itself.</w:t>
+      </w:r>
+    </w:p>
+    <w:p>
+      <w:pPr>
+        <w:jc w:val="both"/>
+      </w:pPr>
+    </w:p>
+    <w:p>
+      <w:pPr>
+        <w:pStyle w:val="Heading3"/>
+        <w:jc w:val="both"/>
+      </w:pPr>
+      <w:bookmarkStart w:id="47" w:name="_Toc512957189"/>
+      <w:r>
+        <w:t>Design of Gauge</w:t>
+      </w:r>
       <w:bookmarkEnd w:id="47"/>
-    </w:p>
-    <w:p>
-      <w:pPr>
-        <w:jc w:val="both"/>
-      </w:pPr>
-      <w:r>
-        <w:t xml:space="preserve">The first thing to be figured out was how to visually represent the fuel and temperature. The decision was to use gauges in the design stage due to their ability to </w:t>
-      </w:r>
-      <w:r>
-        <w:t>scale well, and give feedback to the user quickly.</w:t>
-      </w:r>
-      <w:r>
-        <w:t xml:space="preserve"> First thing to figure out was the design of the gauge itself.</w:t>
-      </w:r>
-    </w:p>
-    <w:p>
-      <w:pPr>
-        <w:jc w:val="both"/>
-      </w:pPr>
-    </w:p>
-    <w:p>
-      <w:pPr>
-        <w:pStyle w:val="Heading3"/>
-        <w:jc w:val="both"/>
-      </w:pPr>
-      <w:bookmarkStart w:id="48" w:name="_Toc512957189"/>
-      <w:r>
-        <w:t>Design of Gauge</w:t>
-      </w:r>
-      <w:bookmarkEnd w:id="48"/>
     </w:p>
     <w:p>
       <w:pPr>
@@ -11244,12 +11254,12 @@
         <w:pStyle w:val="Heading3"/>
         <w:jc w:val="both"/>
       </w:pPr>
-      <w:bookmarkStart w:id="49" w:name="_Toc512957190"/>
+      <w:bookmarkStart w:id="48" w:name="_Toc512957190"/>
       <w:r>
         <w:lastRenderedPageBreak/>
         <w:t>Rotation in Unity</w:t>
       </w:r>
-      <w:bookmarkEnd w:id="49"/>
+      <w:bookmarkEnd w:id="48"/>
     </w:p>
     <w:p>
       <w:pPr>
@@ -11368,6 +11378,7 @@
           <w:id w:val="-942530561"/>
           <w:citation/>
         </w:sdtPr>
+        <w:sdtEndPr/>
         <w:sdtContent>
           <w:r>
             <w:fldChar w:fldCharType="begin"/>
@@ -11454,11 +11465,11 @@
         <w:pStyle w:val="Heading3"/>
         <w:jc w:val="both"/>
       </w:pPr>
-      <w:bookmarkStart w:id="50" w:name="_Toc512957191"/>
+      <w:bookmarkStart w:id="49" w:name="_Toc512957191"/>
       <w:r>
         <w:t>Relation between coal and temp</w:t>
       </w:r>
-      <w:bookmarkEnd w:id="50"/>
+      <w:bookmarkEnd w:id="49"/>
     </w:p>
     <w:p>
       <w:pPr>
@@ -11640,23 +11651,7 @@
         <w:jc w:val="both"/>
       </w:pPr>
       <w:r>
-        <w:t xml:space="preserve">If there is too much fuel, it would take a while for it to eventually reach a state where there is too little. By increasing the amount, the user has to tend to </w:t>
-      </w:r>
-      <w:proofErr w:type="gramStart"/>
-      <w:r>
-        <w:t>cooling</w:t>
-      </w:r>
-      <w:proofErr w:type="gramEnd"/>
-      <w:r>
-        <w:t xml:space="preserve"> the temperature at this time, we give the player a similar amount of urgency as when both mechanics need to be tended to. It also allows the player some breathing room when fuel is too low to fix that issue, since the slowing of temperature increase means the user can focus on the coal task for an extended </w:t>
-      </w:r>
-      <w:proofErr w:type="gramStart"/>
-      <w:r>
-        <w:t>period of time</w:t>
-      </w:r>
-      <w:proofErr w:type="gramEnd"/>
-      <w:r>
-        <w:t>.</w:t>
+        <w:t>If there is too much fuel, it would take a while for it to eventually reach a state where there is too little. By increasing the amount, the user has to tend to cooling the temperature at this time, we give the player a similar amount of urgency as when both mechanics need to be tended to. It also allows the player some breathing room when fuel is too low to fix that issue, since the slowing of temperature increase means the user can focus on the coal task for an extended period of time.</w:t>
       </w:r>
     </w:p>
     <w:p>
@@ -11686,71 +11681,93 @@
         <w:pStyle w:val="Heading2"/>
         <w:jc w:val="both"/>
       </w:pPr>
-      <w:bookmarkStart w:id="51" w:name="_Toc512957192"/>
+      <w:bookmarkStart w:id="50" w:name="_Toc512957192"/>
       <w:r>
         <w:lastRenderedPageBreak/>
         <w:t>Coal Spawning</w:t>
       </w:r>
+      <w:bookmarkEnd w:id="50"/>
+    </w:p>
+    <w:p>
+      <w:pPr>
+        <w:pStyle w:val="Heading3"/>
+        <w:jc w:val="both"/>
+      </w:pPr>
+      <w:bookmarkStart w:id="51" w:name="_Toc512957193"/>
+      <w:r>
+        <w:t>Randomised spawn times</w:t>
+      </w:r>
       <w:bookmarkEnd w:id="51"/>
     </w:p>
     <w:p>
       <w:pPr>
+        <w:jc w:val="both"/>
+      </w:pPr>
+      <w:r>
+        <w:t xml:space="preserve">To give the game a sense of progress and raising chaos, the coal </w:t>
+      </w:r>
+      <w:r>
+        <w:t>gauge depletes quicker and quicker (to a maximum) as the game continues. To match this, the coal spawner starts of spawning coal slowly with a large interval between pieces. Over time, the interval between spawn</w:t>
+      </w:r>
+      <w:r>
+        <w:t>s</w:t>
+      </w:r>
+      <w:r>
+        <w:t xml:space="preserve"> shrinks to a minimum and through this the world mat</w:t>
+      </w:r>
+      <w:r>
+        <w:t>ches the players frantic nature</w:t>
+      </w:r>
+      <w:r>
+        <w:t xml:space="preserve"> as the speed of tasks to be completed increases. </w:t>
+      </w:r>
+    </w:p>
+    <w:p>
+      <w:pPr>
+        <w:jc w:val="both"/>
+      </w:pPr>
+    </w:p>
+    <w:p>
+      <w:pPr>
+        <w:pStyle w:val="Heading2"/>
+        <w:jc w:val="both"/>
+      </w:pPr>
+      <w:bookmarkStart w:id="52" w:name="_Toc512957194"/>
+      <w:r>
+        <w:t>Water Spawning</w:t>
+      </w:r>
+      <w:bookmarkEnd w:id="52"/>
+    </w:p>
+    <w:p>
+      <w:pPr>
         <w:pStyle w:val="Heading3"/>
         <w:jc w:val="both"/>
       </w:pPr>
-      <w:bookmarkStart w:id="52" w:name="_Toc512957193"/>
-      <w:r>
-        <w:t>Randomised spawn times</w:t>
-      </w:r>
-      <w:bookmarkEnd w:id="52"/>
-    </w:p>
-    <w:p>
-      <w:pPr>
-        <w:jc w:val="both"/>
-      </w:pPr>
-      <w:r>
-        <w:t xml:space="preserve">To give the game a sense of progress and raising chaos, the coal </w:t>
-      </w:r>
-      <w:r>
-        <w:t>gauge depletes quicker and quicker (to a maximum) as the game continues. To match this, the coal spawner starts of spawning coal slowly with a large interval between pieces. Over time, the interval between spawn</w:t>
-      </w:r>
-      <w:r>
-        <w:t>s</w:t>
-      </w:r>
-      <w:r>
-        <w:t xml:space="preserve"> shrinks to a minimum and through this the world mat</w:t>
-      </w:r>
-      <w:r>
-        <w:t>ches the players frantic nature</w:t>
-      </w:r>
-      <w:r>
-        <w:t xml:space="preserve"> as the speed of tasks to be completed increases. </w:t>
-      </w:r>
-    </w:p>
-    <w:p>
-      <w:pPr>
-        <w:jc w:val="both"/>
-      </w:pPr>
-    </w:p>
-    <w:p>
-      <w:pPr>
-        <w:pStyle w:val="Heading2"/>
-        <w:jc w:val="both"/>
-      </w:pPr>
-      <w:bookmarkStart w:id="53" w:name="_Toc512957194"/>
-      <w:r>
-        <w:t>Water Spawning</w:t>
+      <w:bookmarkStart w:id="53" w:name="_Toc512957195"/>
+      <w:r>
+        <w:t>Shower Effect</w:t>
       </w:r>
       <w:bookmarkEnd w:id="53"/>
     </w:p>
     <w:p>
       <w:pPr>
+        <w:jc w:val="both"/>
+      </w:pPr>
+      <w:r>
+        <w:t>To make the water spawning have a shower / spray like effect, it uses a modified version of the logic used for the coal spawner, as both of these classes inherit from a “spawner” class. The water implementation however sets the interval for each spawn extremely low, and randomises the position of each spawn within the spawn entity, in this case a pipe in the ceiling.</w:t>
+      </w:r>
+      <w:r>
+        <w:t xml:space="preserve"> This has the effect of every single particles having a slightly different height as it falls, and slightly different position. It replicates the shower effect very well and feels intuitively like a spray of water.</w:t>
+      </w:r>
+    </w:p>
+    <w:p>
+      <w:pPr>
         <w:pStyle w:val="Heading3"/>
         <w:jc w:val="both"/>
       </w:pPr>
-      <w:bookmarkStart w:id="54" w:name="_Toc512957195"/>
-      <w:r>
-        <w:t>Shower Effect</w:t>
+      <w:bookmarkStart w:id="54" w:name="_Toc512957196"/>
+      <w:r>
+        <w:t>Coroutine for pump</w:t>
       </w:r>
       <w:bookmarkEnd w:id="54"/>
     </w:p>
@@ -11759,89 +11776,59 @@
         <w:jc w:val="both"/>
       </w:pPr>
       <w:r>
-        <w:t xml:space="preserve">To make the water spawning have a shower / spray like effect, it uses a modified version of the logic used for the coal spawner, as </w:t>
-      </w:r>
-      <w:proofErr w:type="gramStart"/>
-      <w:r>
-        <w:t>both of these</w:t>
-      </w:r>
-      <w:proofErr w:type="gramEnd"/>
-      <w:r>
-        <w:t xml:space="preserve"> classes inherit from a “spawner” class. The water implementation however sets the interval for each spawn extremely low, and randomises the position of each spawn within the spawn entity, in this case a pipe in the ceiling.</w:t>
-      </w:r>
-      <w:r>
-        <w:t xml:space="preserve"> This has the effect of every single particles having a slightly different height as it falls, and slightly different position. It replicates the shower effect very well and feels intuitively like a spray of water.</w:t>
-      </w:r>
+        <w:t xml:space="preserve">With the water pump, 2 states </w:t>
+      </w:r>
+      <w:r>
+        <w:t>exist. Unpumped when pulled to the top, and “Pumped” when pulled down to the bottom. For the water to spawn</w:t>
+      </w:r>
+      <w:r>
+        <w:t>, the state must change from unpumped to pumped. This ensures that after the user pulls down the lever, they must have pulled the lever all the way up before pulling it back down again.</w:t>
+      </w:r>
+    </w:p>
+    <w:p>
+      <w:pPr>
+        <w:jc w:val="both"/>
+      </w:pPr>
+    </w:p>
+    <w:p>
+      <w:pPr>
+        <w:jc w:val="both"/>
+      </w:pPr>
+      <w:r>
+        <w:t>To ensure a reasonable but fair amount of water spawns at each pump, the spawner is turned on for some seconds using a coroutine. This prevents bugs like the user just holding the pump at the down position to infinitely spawn water, or each pump only spawning a tiny amount of water. The coroutine allows a controlled amount of water to spawn each time, as activating the spawner for some seconds allows consistency in the chaotic action of pumping this lever.</w:t>
+      </w:r>
+    </w:p>
+    <w:p>
+      <w:pPr>
+        <w:jc w:val="both"/>
+      </w:pPr>
+    </w:p>
+    <w:p>
+      <w:pPr>
+        <w:jc w:val="both"/>
+      </w:pPr>
+      <w:r>
+        <w:t>The coroutine simply yields for some seconds, before disabling the spawning script in the rest of the function. Yield allows the developer to introduce a time delay before continuing the function.</w:t>
+      </w:r>
+      <w:r>
+        <w:t xml:space="preserve"> Thereby enforcing the spawning stays active for the right amount of time.</w:t>
+      </w:r>
+    </w:p>
+    <w:p>
+      <w:pPr>
+        <w:jc w:val="both"/>
+      </w:pPr>
     </w:p>
     <w:p>
       <w:pPr>
         <w:pStyle w:val="Heading3"/>
         <w:jc w:val="both"/>
       </w:pPr>
-      <w:bookmarkStart w:id="55" w:name="_Toc512957196"/>
-      <w:r>
-        <w:t>Coroutine for pump</w:t>
+      <w:bookmarkStart w:id="55" w:name="_Toc512957197"/>
+      <w:r>
+        <w:t>Inverse Meshes with bucket, instead make custom bucket</w:t>
       </w:r>
       <w:bookmarkEnd w:id="55"/>
-    </w:p>
-    <w:p>
-      <w:pPr>
-        <w:jc w:val="both"/>
-      </w:pPr>
-      <w:r>
-        <w:t xml:space="preserve">With the water pump, 2 states </w:t>
-      </w:r>
-      <w:r>
-        <w:t>exist. Unpumped when pulled to the top, and “Pumped” when pulled down to the bottom. For the water to spawn</w:t>
-      </w:r>
-      <w:r>
-        <w:t>, the state must change from unpumped to pumped. This ensures that after the user pulls down the lever, they must have pulled the lever all the way up before pulling it back down again.</w:t>
-      </w:r>
-    </w:p>
-    <w:p>
-      <w:pPr>
-        <w:jc w:val="both"/>
-      </w:pPr>
-    </w:p>
-    <w:p>
-      <w:pPr>
-        <w:jc w:val="both"/>
-      </w:pPr>
-      <w:r>
-        <w:t>To ensure a reasonable but fair amount of water spawns at each pump, the spawner is turned on for some seconds using a coroutine. This prevents bugs like the user just holding the pump at the down position to infinitely spawn water, or each pump only spawning a tiny amount of water. The coroutine allows a controlled amount of water to spawn each time, as activating the spawner for some seconds allows consistency in the chaotic action of pumping this lever.</w:t>
-      </w:r>
-    </w:p>
-    <w:p>
-      <w:pPr>
-        <w:jc w:val="both"/>
-      </w:pPr>
-    </w:p>
-    <w:p>
-      <w:pPr>
-        <w:jc w:val="both"/>
-      </w:pPr>
-      <w:r>
-        <w:t>The coroutine simply yields for some seconds, before disabling the spawning script in the rest of the function. Yield allows the developer to introduce a time delay before continuing the function.</w:t>
-      </w:r>
-      <w:r>
-        <w:t xml:space="preserve"> Thereby enforcing the spawning stays active for the right amount of time.</w:t>
-      </w:r>
-    </w:p>
-    <w:p>
-      <w:pPr>
-        <w:jc w:val="both"/>
-      </w:pPr>
-    </w:p>
-    <w:p>
-      <w:pPr>
-        <w:pStyle w:val="Heading3"/>
-        <w:jc w:val="both"/>
-      </w:pPr>
-      <w:bookmarkStart w:id="56" w:name="_Toc512957197"/>
-      <w:r>
-        <w:t>Inverse Meshes with bucket, instead make custom bucket</w:t>
-      </w:r>
-      <w:bookmarkEnd w:id="56"/>
     </w:p>
     <w:p>
       <w:pPr>
@@ -11906,24 +11893,128 @@
         <w:pStyle w:val="Heading2"/>
         <w:jc w:val="both"/>
       </w:pPr>
-      <w:bookmarkStart w:id="57" w:name="_Toc512957198"/>
+      <w:bookmarkStart w:id="56" w:name="_Toc512957198"/>
       <w:r>
         <w:t>Aesthetics/Audio</w:t>
       </w:r>
+      <w:bookmarkEnd w:id="56"/>
+    </w:p>
+    <w:p>
+      <w:pPr>
+        <w:jc w:val="both"/>
+      </w:pPr>
+      <w:r>
+        <w:t>The most unpolished aspect of the project is the visuals and audio. The project suffered from lack of experience and a different skillset required to create a beautiful, realistic looking scenario, with fitting and subtle audio.</w:t>
+      </w:r>
+      <w:r>
+        <w:t xml:space="preserve"> Any visuals in the project which look as good as everything should look were taken from the Unity Asset store, as free assets.</w:t>
+      </w:r>
+      <w:r>
+        <w:t xml:space="preserve"> Audio was harder to find, and while experimentation was done into using audio with the coal spawner (which can still be used by enabling the audio files attached to the coal spawner in the Unity editor). However, this audio was jarring and having it add to the experience was something not accomplished during the time frame.</w:t>
+      </w:r>
+    </w:p>
+    <w:p>
+      <w:pPr>
+        <w:jc w:val="both"/>
+      </w:pPr>
+    </w:p>
+    <w:p>
+      <w:pPr>
+        <w:pStyle w:val="Heading2"/>
+        <w:jc w:val="both"/>
+      </w:pPr>
+      <w:bookmarkStart w:id="57" w:name="_Toc512957199"/>
+      <w:r>
+        <w:t>Textual feedback</w:t>
+      </w:r>
       <w:bookmarkEnd w:id="57"/>
     </w:p>
     <w:p>
       <w:pPr>
-        <w:jc w:val="both"/>
-      </w:pPr>
-      <w:r>
-        <w:t>The most unpolished aspect of the project is the visuals and audio. The project suffered from lack of experience and a different skillset required to create a beautiful, realistic looking scenario, with fitting and subtle audio.</w:t>
-      </w:r>
-      <w:r>
-        <w:t xml:space="preserve"> Any visuals in the project which look as good as everything should look were taken from the Unity Asset store, as free assets.</w:t>
-      </w:r>
-      <w:r>
-        <w:t xml:space="preserve"> Audio was harder to find, and while experimentation was done into using audio with the coal spawner (which can still be used by enabling the audio files attached to the coal spawner in the Unity editor). However, this audio was jarring and having it add to the experience was something not accomplished during the time frame.</w:t>
+        <w:pStyle w:val="Heading3"/>
+      </w:pPr>
+      <w:bookmarkStart w:id="58" w:name="_Toc512957200"/>
+      <w:r>
+        <w:t>Timer</w:t>
+      </w:r>
+      <w:bookmarkEnd w:id="58"/>
+    </w:p>
+    <w:p>
+      <w:r>
+        <w:t>The goal is to last for as long as possible before failing. To keep track of the time, a</w:t>
+      </w:r>
+      <w:r>
+        <w:t xml:space="preserve"> 3D text object is placed on the back wall of the game space. This area is unused, so having an item the player only needs to look at out of curiosity gives a reason to take a glance behind them.</w:t>
+      </w:r>
+    </w:p>
+    <w:p/>
+    <w:p>
+      <w:r>
+        <w:t>The timer text is large, and this is to combat the discussed low effective resolution of current HMDs. The large text may still appear blurry at the edges, but it will always remain readable at the scale it exists, which is the most important goal.</w:t>
+      </w:r>
+    </w:p>
+    <w:p/>
+    <w:p>
+      <w:pPr>
+        <w:pStyle w:val="Heading3"/>
+      </w:pPr>
+      <w:bookmarkStart w:id="59" w:name="_Toc512957201"/>
+      <w:r>
+        <w:t>Score and Speed</w:t>
+      </w:r>
+      <w:bookmarkEnd w:id="59"/>
+    </w:p>
+    <w:p>
+      <w:r>
+        <w:t>The current solution to conveying this information is functional, but not ideal.</w:t>
+      </w:r>
+      <w:r>
+        <w:t xml:space="preserve"> The speed of the train is naturally conveyed somewhat by the actual speed the player feels as they travel past the environment, but due to the scoring system happening at an exact threshold of half the maximum speed, it feels only fair that the user </w:t>
+      </w:r>
+      <w:r>
+        <w:t>has</w:t>
+      </w:r>
+      <w:r>
+        <w:t xml:space="preserve"> direct reference to the</w:t>
+      </w:r>
+      <w:r>
+        <w:t xml:space="preserve"> current</w:t>
+      </w:r>
+      <w:r>
+        <w:t xml:space="preserve"> </w:t>
+      </w:r>
+      <w:r>
+        <w:t>status</w:t>
+      </w:r>
+      <w:r>
+        <w:t>.</w:t>
+      </w:r>
+    </w:p>
+    <w:p/>
+    <w:p>
+      <w:r>
+        <w:t xml:space="preserve">The way the user can see their score and speed is similar to the time, except this is placed in the </w:t>
+      </w:r>
+      <w:r>
+        <w:t>driver’s</w:t>
+      </w:r>
+      <w:r>
+        <w:t xml:space="preserve"> carriage, which makes sense from a design perspective, as the driver is supposed to act as the person in charge who would be responsible for knowing these stats.</w:t>
+      </w:r>
+    </w:p>
+    <w:p/>
+    <w:p>
+      <w:pPr>
+        <w:jc w:val="both"/>
+      </w:pPr>
+      <w:r>
+        <w:t xml:space="preserve">In a world where the driver is more fleshed out, he would be able to give the user the information needed verbally or through his physical appearance changing and animations. </w:t>
+      </w:r>
+      <w:r>
+        <w:t>However,</w:t>
+      </w:r>
+      <w:r>
+        <w:t xml:space="preserve"> these aspects proved too time consuming and difficult to learn in the time-span of the project, so a functional solution was focused on.</w:t>
       </w:r>
     </w:p>
     <w:p>
@@ -11936,139 +12027,22 @@
         <w:pStyle w:val="Heading2"/>
         <w:jc w:val="both"/>
       </w:pPr>
-      <w:bookmarkStart w:id="58" w:name="_Toc512957199"/>
-      <w:r>
-        <w:t>Textual feedback</w:t>
-      </w:r>
-      <w:bookmarkEnd w:id="58"/>
+      <w:bookmarkStart w:id="60" w:name="_Toc512957202"/>
+      <w:r>
+        <w:t>Optimization</w:t>
+      </w:r>
+      <w:bookmarkEnd w:id="60"/>
     </w:p>
     <w:p>
       <w:pPr>
         <w:pStyle w:val="Heading3"/>
-      </w:pPr>
-      <w:bookmarkStart w:id="59" w:name="_Toc512957200"/>
-      <w:r>
-        <w:t>Timer</w:t>
-      </w:r>
-      <w:bookmarkEnd w:id="59"/>
-    </w:p>
-    <w:p>
-      <w:r>
-        <w:t>The goal is to last for as long as possible before failing. To keep track of the time, a</w:t>
-      </w:r>
-      <w:r>
-        <w:t xml:space="preserve"> 3D text object is placed on the back wall of the game space. This area is unused, so having an item the player only needs to look at out of curiosity gives a reason to take a glance behind them.</w:t>
-      </w:r>
-    </w:p>
-    <w:p/>
-    <w:p>
-      <w:r>
-        <w:t>The timer text is large, and this is to combat the discussed low effective resolution of current HMDs. The large text may still appear blurry at the edges, but it will always remain readable at the scale it exists, which is the most important goal.</w:t>
-      </w:r>
-    </w:p>
-    <w:p/>
-    <w:p>
-      <w:pPr>
-        <w:pStyle w:val="Heading3"/>
-      </w:pPr>
-      <w:bookmarkStart w:id="60" w:name="_Toc512957201"/>
-      <w:r>
-        <w:t>Score and Speed</w:t>
-      </w:r>
-      <w:bookmarkEnd w:id="60"/>
-    </w:p>
-    <w:p>
-      <w:r>
-        <w:t>The current solution to conveying this information is functional, but not ideal.</w:t>
-      </w:r>
-      <w:r>
-        <w:t xml:space="preserve"> The speed of the train is naturally conveyed somewhat by the actual speed the player feels as they travel past the environment, but due to the scoring system happening at an exact threshold of half the maximum speed, it feels only fair that the user </w:t>
-      </w:r>
-      <w:r>
-        <w:t>has</w:t>
-      </w:r>
-      <w:r>
-        <w:t xml:space="preserve"> direct reference to the</w:t>
-      </w:r>
-      <w:r>
-        <w:t xml:space="preserve"> </w:t>
-      </w:r>
-      <w:proofErr w:type="gramStart"/>
-      <w:r>
-        <w:t>current</w:t>
-      </w:r>
-      <w:r>
-        <w:t xml:space="preserve"> </w:t>
-      </w:r>
-      <w:r>
-        <w:t>status</w:t>
-      </w:r>
-      <w:proofErr w:type="gramEnd"/>
-      <w:r>
-        <w:t>.</w:t>
-      </w:r>
-    </w:p>
-    <w:p/>
-    <w:p>
-      <w:r>
-        <w:t xml:space="preserve">The way the user can see their score and speed is </w:t>
-      </w:r>
-      <w:proofErr w:type="gramStart"/>
-      <w:r>
-        <w:t>similar to</w:t>
-      </w:r>
-      <w:proofErr w:type="gramEnd"/>
-      <w:r>
-        <w:t xml:space="preserve"> the time, except this is placed in the </w:t>
-      </w:r>
-      <w:r>
-        <w:t>driver’s</w:t>
-      </w:r>
-      <w:r>
-        <w:t xml:space="preserve"> carriage, which makes sense from a design perspective, as the driver is supposed to act as the person in charge who would be responsible for knowing these stats.</w:t>
-      </w:r>
-    </w:p>
-    <w:p/>
-    <w:p>
-      <w:pPr>
-        <w:jc w:val="both"/>
-      </w:pPr>
-      <w:r>
-        <w:t xml:space="preserve">In a world where the driver is more fleshed out, he would be able to give the user the information needed verbally or through his physical appearance changing and animations. </w:t>
-      </w:r>
-      <w:r>
-        <w:t>However,</w:t>
-      </w:r>
-      <w:r>
-        <w:t xml:space="preserve"> these aspects proved too time consuming and difficult to learn in the time-span of the project, so a functional solution was focused on.</w:t>
-      </w:r>
-    </w:p>
-    <w:p>
-      <w:pPr>
-        <w:jc w:val="both"/>
-      </w:pPr>
-    </w:p>
-    <w:p>
-      <w:pPr>
-        <w:pStyle w:val="Heading2"/>
-        <w:jc w:val="both"/>
-      </w:pPr>
-      <w:bookmarkStart w:id="61" w:name="_Toc512957202"/>
-      <w:r>
-        <w:t>Optimization</w:t>
+        <w:jc w:val="both"/>
+      </w:pPr>
+      <w:bookmarkStart w:id="61" w:name="_Toc512957203"/>
+      <w:r>
+        <w:t>Preventing coal build-up</w:t>
       </w:r>
       <w:bookmarkEnd w:id="61"/>
-    </w:p>
-    <w:p>
-      <w:pPr>
-        <w:pStyle w:val="Heading3"/>
-        <w:jc w:val="both"/>
-      </w:pPr>
-      <w:bookmarkStart w:id="62" w:name="_Toc512957203"/>
-      <w:r>
-        <w:t>Preventing coal build-up</w:t>
-      </w:r>
-      <w:bookmarkEnd w:id="62"/>
     </w:p>
     <w:p>
       <w:pPr>
@@ -12149,13 +12123,8 @@
       <w:pPr>
         <w:jc w:val="both"/>
       </w:pPr>
-      <w:proofErr w:type="gramStart"/>
-      <w:r>
-        <w:t>In order to</w:t>
-      </w:r>
-      <w:proofErr w:type="gramEnd"/>
-      <w:r>
-        <w:t xml:space="preserve"> achieve this, we hooked into VRTK to create the touch event with the HTC Vive controllers and the spawning pipe. The VRTK library comes with many events for touching, grabbing, gripping and more. </w:t>
+      <w:r>
+        <w:t xml:space="preserve">In order to achieve this, we hooked into VRTK to create the touch event with the HTC Vive controllers and the spawning pipe. The VRTK library comes with many events for touching, grabbing, gripping and more. </w:t>
       </w:r>
       <w:r>
         <w:t>Creating a custom function to count how many times the user has interacted with the spawning pipe was made much easier due to the existing touch events already existing within the VRTK library.</w:t>
@@ -12183,11 +12152,11 @@
       <w:pPr>
         <w:pStyle w:val="Heading3"/>
       </w:pPr>
-      <w:bookmarkStart w:id="63" w:name="_Toc512957204"/>
+      <w:bookmarkStart w:id="62" w:name="_Toc512957204"/>
       <w:r>
         <w:t>Reducing water particle effect on performance</w:t>
       </w:r>
-      <w:bookmarkEnd w:id="63"/>
+      <w:bookmarkEnd w:id="62"/>
     </w:p>
     <w:p>
       <w:pPr>
@@ -12316,15 +12285,7 @@
         <w:jc w:val="both"/>
       </w:pPr>
       <w:r>
-        <w:t xml:space="preserve">Lastly, we want to prevent the possibility of a large amount of water droplets building up in the world. Due to the nature of the water spawner, </w:t>
-      </w:r>
-      <w:proofErr w:type="gramStart"/>
-      <w:r>
-        <w:t>a large number of</w:t>
-      </w:r>
-      <w:proofErr w:type="gramEnd"/>
-      <w:r>
-        <w:t xml:space="preserve"> particles can be made every second, and as such this issue needs to be tackled aggressively. The solution to this is to add a lifespan to each droplet, currently set to 20 seconds. This gives the user ample time to fill their bucket and pour it into the receptacle.</w:t>
+        <w:t>Lastly, we want to prevent the possibility of a large amount of water droplets building up in the world. Due to the nature of the water spawner, a large number of particles can be made every second, and as such this issue needs to be tackled aggressively. The solution to this is to add a lifespan to each droplet, currently set to 20 seconds. This gives the user ample time to fill their bucket and pour it into the receptacle.</w:t>
       </w:r>
       <w:r>
         <w:t xml:space="preserve"> This also has the added benefit of users no longer being able to make the game easier by pre-filling a bucket of water to be used next time they need it, enforcing gameplay.</w:t>
@@ -12344,11 +12305,11 @@
       <w:pPr>
         <w:pStyle w:val="Heading3"/>
       </w:pPr>
-      <w:bookmarkStart w:id="64" w:name="_Toc512957205"/>
+      <w:bookmarkStart w:id="63" w:name="_Toc512957205"/>
       <w:r>
         <w:t>Reducing environmental effect on performance</w:t>
       </w:r>
-      <w:bookmarkEnd w:id="64"/>
+      <w:bookmarkEnd w:id="63"/>
     </w:p>
     <w:p>
       <w:pPr>
@@ -12436,17 +12397,17 @@
         <w:pStyle w:val="Heading1"/>
         <w:jc w:val="both"/>
       </w:pPr>
-      <w:bookmarkStart w:id="65" w:name="_Toc222978603"/>
-      <w:bookmarkStart w:id="66" w:name="_Toc512354207"/>
-      <w:bookmarkStart w:id="67" w:name="_Toc512957206"/>
+      <w:bookmarkStart w:id="64" w:name="_Toc222978603"/>
+      <w:bookmarkStart w:id="65" w:name="_Toc512354207"/>
+      <w:bookmarkStart w:id="66" w:name="_Toc512957206"/>
       <w:r>
         <w:lastRenderedPageBreak/>
         <w:t>Testing</w:t>
       </w:r>
-      <w:bookmarkEnd w:id="46"/>
+      <w:bookmarkEnd w:id="45"/>
+      <w:bookmarkEnd w:id="64"/>
       <w:bookmarkEnd w:id="65"/>
       <w:bookmarkEnd w:id="66"/>
-      <w:bookmarkEnd w:id="67"/>
     </w:p>
     <w:p>
       <w:pPr>
@@ -13671,16 +13632,8 @@
               <w:rPr>
                 <w:lang w:val="en-US"/>
               </w:rPr>
-              <w:t xml:space="preserve">The timer is at or near zero, and </w:t>
-            </w:r>
-            <w:proofErr w:type="gramStart"/>
-            <w:r>
-              <w:rPr>
-                <w:lang w:val="en-US"/>
-              </w:rPr>
-              <w:t>counting up</w:t>
-            </w:r>
-            <w:proofErr w:type="gramEnd"/>
+              <w:t>The timer is at or near zero, and counting up</w:t>
+            </w:r>
           </w:p>
         </w:tc>
         <w:tc>
@@ -13697,16 +13650,8 @@
               <w:rPr>
                 <w:lang w:val="en-US"/>
               </w:rPr>
-              <w:t xml:space="preserve">The timer is at or near zero, and </w:t>
-            </w:r>
-            <w:proofErr w:type="gramStart"/>
-            <w:r>
-              <w:rPr>
-                <w:lang w:val="en-US"/>
-              </w:rPr>
-              <w:t>counting up</w:t>
-            </w:r>
-            <w:proofErr w:type="gramEnd"/>
+              <w:t>The timer is at or near zero, and counting up</w:t>
+            </w:r>
           </w:p>
         </w:tc>
         <w:tc>
@@ -13779,16 +13724,8 @@
               <w:rPr>
                 <w:lang w:val="en-US"/>
               </w:rPr>
-              <w:t xml:space="preserve">The timer is at or near zero, and </w:t>
-            </w:r>
-            <w:proofErr w:type="gramStart"/>
-            <w:r>
-              <w:rPr>
-                <w:lang w:val="en-US"/>
-              </w:rPr>
-              <w:t>counting up</w:t>
-            </w:r>
-            <w:proofErr w:type="gramEnd"/>
+              <w:t>The timer is at or near zero, and counting up</w:t>
+            </w:r>
           </w:p>
         </w:tc>
         <w:tc>
@@ -13805,16 +13742,8 @@
               <w:rPr>
                 <w:lang w:val="en-US"/>
               </w:rPr>
-              <w:t xml:space="preserve">The timer is at or near zero, and </w:t>
-            </w:r>
-            <w:proofErr w:type="gramStart"/>
-            <w:r>
-              <w:rPr>
-                <w:lang w:val="en-US"/>
-              </w:rPr>
-              <w:t>counting up</w:t>
-            </w:r>
-            <w:proofErr w:type="gramEnd"/>
+              <w:t>The timer is at or near zero, and counting up</w:t>
+            </w:r>
           </w:p>
         </w:tc>
         <w:tc>
@@ -14986,13 +14915,7 @@
               <w:rPr>
                 <w:lang w:val="en-US"/>
               </w:rPr>
-              <w:t>Both gauges are in the green</w:t>
-            </w:r>
-            <w:r>
-              <w:rPr>
-                <w:lang w:val="en-US"/>
-              </w:rPr>
-              <w:t>, speed is below 20 but above 10</w:t>
+              <w:t>Both gauges are in the green, speed is below 20 but above 10</w:t>
             </w:r>
           </w:p>
         </w:tc>
@@ -15084,13 +15007,7 @@
               <w:rPr>
                 <w:lang w:val="en-US"/>
               </w:rPr>
-              <w:t>Both gauges are in the green</w:t>
-            </w:r>
-            <w:r>
-              <w:rPr>
-                <w:lang w:val="en-US"/>
-              </w:rPr>
-              <w:t>, speed is below 10</w:t>
+              <w:t>Both gauges are in the green, speed is below 10</w:t>
             </w:r>
           </w:p>
         </w:tc>
@@ -16881,19 +16798,7 @@
               <w:rPr>
                 <w:lang w:val="en-US"/>
               </w:rPr>
-              <w:t xml:space="preserve">Shovel </w:t>
-            </w:r>
-            <w:r>
-              <w:rPr>
-                <w:lang w:val="en-US"/>
-              </w:rPr>
-              <w:t xml:space="preserve">5 pieces </w:t>
-            </w:r>
-            <w:r>
-              <w:rPr>
-                <w:lang w:val="en-US"/>
-              </w:rPr>
-              <w:t>of coal into the furnace, and pull down the crusher</w:t>
+              <w:t>Shovel 5 pieces of coal into the furnace, and pull down the crusher</w:t>
             </w:r>
           </w:p>
         </w:tc>
@@ -17077,19 +16982,7 @@
               <w:rPr>
                 <w:lang w:val="en-US"/>
               </w:rPr>
-              <w:t xml:space="preserve">Speed is </w:t>
-            </w:r>
-            <w:r>
-              <w:rPr>
-                <w:lang w:val="en-US"/>
-              </w:rPr>
-              <w:t>1</w:t>
-            </w:r>
-            <w:r>
-              <w:rPr>
-                <w:lang w:val="en-US"/>
-              </w:rPr>
-              <w:t>0, look out of train at environment</w:t>
+              <w:t>Speed is 10, look out of train at environment</w:t>
             </w:r>
           </w:p>
         </w:tc>
@@ -17107,13 +17000,7 @@
               <w:rPr>
                 <w:lang w:val="en-US"/>
               </w:rPr>
-              <w:t>Moderate</w:t>
-            </w:r>
-            <w:r>
-              <w:rPr>
-                <w:lang w:val="en-US"/>
-              </w:rPr>
-              <w:t xml:space="preserve"> sense of speed in forwards direction, trees move past train from front to back</w:t>
+              <w:t>Moderate sense of speed in forwards direction, trees move past train from front to back</w:t>
             </w:r>
           </w:p>
         </w:tc>
@@ -17297,7 +17184,15 @@
               <w:rPr>
                 <w:lang w:val="en-US"/>
               </w:rPr>
-              <w:t>Speed and score are no longer changing. Train stays in motion</w:t>
+              <w:t>Speed and score are no longer changing</w:t>
+            </w:r>
+            <w:bookmarkStart w:id="67" w:name="_GoBack"/>
+            <w:bookmarkEnd w:id="67"/>
+            <w:r>
+              <w:rPr>
+                <w:lang w:val="en-US"/>
+              </w:rPr>
+              <w:t>. Train stays in motion</w:t>
             </w:r>
           </w:p>
         </w:tc>
@@ -17315,7 +17210,7 @@
               <w:rPr>
                 <w:lang w:val="en-US"/>
               </w:rPr>
-              <w:t>Speed and score are no longer changing. Train stays in motion</w:t>
+              <w:t>Speed text does not change, train continues to slow to a stop</w:t>
             </w:r>
           </w:p>
         </w:tc>
@@ -17333,7 +17228,13 @@
               <w:rPr>
                 <w:lang w:val="en-US"/>
               </w:rPr>
-              <w:t>Pass</w:t>
+              <w:t>F</w:t>
+            </w:r>
+            <w:r>
+              <w:rPr>
+                <w:lang w:val="en-US"/>
+              </w:rPr>
+              <w:t>ail</w:t>
             </w:r>
           </w:p>
         </w:tc>
@@ -17787,15 +17688,7 @@
         <w:t xml:space="preserve">As mentioned in the Analysis section, there were other options for both hardware and software. Having </w:t>
       </w:r>
       <w:r>
-        <w:t xml:space="preserve">now worked with these for </w:t>
-      </w:r>
-      <w:proofErr w:type="gramStart"/>
-      <w:r>
-        <w:t>a number of</w:t>
-      </w:r>
-      <w:proofErr w:type="gramEnd"/>
-      <w:r>
-        <w:t xml:space="preserve"> months, I have to give praise to Unity as a platform for development in particular. The engine makes many tasks that could be extremely tricky such as physics and rendering which need to be in place </w:t>
+        <w:t xml:space="preserve">now worked with these for a number of months, I have to give praise to Unity as a platform for development in particular. The engine makes many tasks that could be extremely tricky such as physics and rendering which need to be in place </w:t>
       </w:r>
       <w:r>
         <w:lastRenderedPageBreak/>
@@ -17898,15 +17791,7 @@
         <w:t xml:space="preserve">Coding in C# for </w:t>
       </w:r>
       <w:r>
-        <w:t xml:space="preserve">the first time, I was worried there might be a learning curve to using the language, but very quickly I felt extremely comfortable writing in C#. It felt like I had been coding in it for a while. This innate familiarity due to many similarities with Java meant that code quality, specifically with regards to following Microsoft’s C# standards was no extra effort. The code even featured comprehensive XML documentation on top of this </w:t>
-      </w:r>
-      <w:proofErr w:type="gramStart"/>
-      <w:r>
-        <w:t>in an attempt to</w:t>
-      </w:r>
-      <w:proofErr w:type="gramEnd"/>
-      <w:r>
-        <w:t xml:space="preserve"> document as thoroughly as possible.</w:t>
+        <w:t>the first time, I was worried there might be a learning curve to using the language, but very quickly I felt extremely comfortable writing in C#. It felt like I had been coding in it for a while. This innate familiarity due to many similarities with Java meant that code quality, specifically with regards to following Microsoft’s C# standards was no extra effort. The code even featured comprehensive XML documentation on top of this in an attempt to document as thoroughly as possible.</w:t>
       </w:r>
     </w:p>
     <w:p>
@@ -18057,6 +17942,7 @@
           <w:id w:val="1183327093"/>
           <w:citation/>
         </w:sdtPr>
+        <w:sdtEndPr/>
         <w:sdtContent>
           <w:r>
             <w:fldChar w:fldCharType="begin"/>
@@ -18127,6 +18013,7 @@
           <w:id w:val="-1273786719"/>
           <w:citation/>
         </w:sdtPr>
+        <w:sdtEndPr/>
         <w:sdtContent>
           <w:r>
             <w:fldChar w:fldCharType="begin"/>
@@ -18212,6 +18099,7 @@
           <w:id w:val="1840420709"/>
           <w:citation/>
         </w:sdtPr>
+        <w:sdtEndPr/>
         <w:sdtContent>
           <w:r>
             <w:fldChar w:fldCharType="begin"/>
@@ -18257,6 +18145,7 @@
           <w:id w:val="2113075354"/>
           <w:citation/>
         </w:sdtPr>
+        <w:sdtEndPr/>
         <w:sdtContent>
           <w:r>
             <w:fldChar w:fldCharType="begin"/>
@@ -18643,6 +18532,7 @@
           <w:id w:val="-976296583"/>
           <w:citation/>
         </w:sdtPr>
+        <w:sdtEndPr/>
         <w:sdtContent>
           <w:r>
             <w:rPr>
@@ -18728,6 +18618,7 @@
           <w:id w:val="-975677602"/>
           <w:citation/>
         </w:sdtPr>
+        <w:sdtEndPr/>
         <w:sdtContent>
           <w:r>
             <w:fldChar w:fldCharType="begin"/>
@@ -18784,15 +18675,7 @@
         <w:t>Specifically,</w:t>
       </w:r>
       <w:r>
-        <w:t xml:space="preserve"> the “</w:t>
-      </w:r>
-      <w:proofErr w:type="spellStart"/>
-      <w:r>
-        <w:t>FixCoalSpawner</w:t>
-      </w:r>
-      <w:proofErr w:type="spellEnd"/>
-      <w:r>
-        <w:t>”</w:t>
+        <w:t xml:space="preserve"> the “FixCoalSpawner”</w:t>
       </w:r>
       <w:r>
         <w:t xml:space="preserve"> script for a custom listener</w:t>
@@ -18843,6 +18726,7 @@
           <w:id w:val="-2126681610"/>
           <w:citation/>
         </w:sdtPr>
+        <w:sdtEndPr/>
         <w:sdtContent>
           <w:r>
             <w:rPr>
@@ -18939,6 +18823,7 @@
           <w:id w:val="-942143824"/>
           <w:citation/>
         </w:sdtPr>
+        <w:sdtEndPr/>
         <w:sdtContent>
           <w:r>
             <w:fldChar w:fldCharType="begin"/>
@@ -18985,14 +18870,14 @@
         <w:pStyle w:val="Heading2"/>
       </w:pPr>
       <w:bookmarkStart w:id="90" w:name="_Toc512354219"/>
-      <w:bookmarkStart w:id="91" w:name="_Toc222978615"/>
-      <w:bookmarkStart w:id="92" w:name="_Toc512957221"/>
+      <w:bookmarkStart w:id="91" w:name="_Toc512957221"/>
+      <w:bookmarkStart w:id="92" w:name="_Toc222978615"/>
       <w:r>
         <w:lastRenderedPageBreak/>
         <w:t>Ethics Submission</w:t>
       </w:r>
       <w:bookmarkEnd w:id="90"/>
-      <w:bookmarkEnd w:id="92"/>
+      <w:bookmarkEnd w:id="91"/>
     </w:p>
     <w:p>
       <w:pPr>
@@ -19158,7 +19043,7 @@
       <w:r>
         <w:br w:type="page"/>
       </w:r>
-      <w:bookmarkEnd w:id="91"/>
+      <w:bookmarkEnd w:id="92"/>
     </w:p>
     <w:p>
       <w:pPr>
@@ -19322,6 +19207,7 @@
           <w:docPartUnique/>
         </w:docPartObj>
       </w:sdtPr>
+      <w:sdtEndPr/>
       <w:sdtContent>
         <w:p>
           <w:pPr>
@@ -19337,6 +19223,7 @@
             <w:id w:val="111145805"/>
             <w:bibliography/>
           </w:sdtPr>
+          <w:sdtEndPr/>
           <w:sdtContent>
             <w:p>
               <w:pPr>
@@ -20485,7 +20372,7 @@
       <w:rPr>
         <w:noProof/>
       </w:rPr>
-      <w:t>22</w:t>
+      <w:t>17</w:t>
     </w:r>
     <w:r>
       <w:fldChar w:fldCharType="end"/>
@@ -26039,7 +25926,7 @@
 </file>
 
 <file path=customXml/itemProps1.xml><?xml version="1.0" encoding="utf-8"?>
-<ds:datastoreItem xmlns:ds="http://schemas.openxmlformats.org/officeDocument/2006/customXml" ds:itemID="{6F6A4123-7218-448E-ACF6-15400C1381F4}">
+<ds:datastoreItem xmlns:ds="http://schemas.openxmlformats.org/officeDocument/2006/customXml" ds:itemID="{A965A8E8-1874-4644-9834-6532EBA38AB7}">
   <ds:schemaRefs>
     <ds:schemaRef ds:uri="http://schemas.openxmlformats.org/officeDocument/2006/bibliography"/>
   </ds:schemaRefs>

</xml_diff>